<commit_message>
se agrega los requerimientos
</commit_message>
<xml_diff>
--- a/sistema de seguridad inteligente.docx
+++ b/sistema de seguridad inteligente.docx
@@ -54,21 +54,7 @@
         <w:rPr>
           <w:lang w:val="es-ES"/>
         </w:rPr>
-        <w:t xml:space="preserve">Yeison </w:t>
-      </w:r>
-      <w:proofErr w:type="spellStart"/>
-      <w:r>
-        <w:rPr>
-          <w:lang w:val="es-ES"/>
-        </w:rPr>
-        <w:t>Stiven</w:t>
-      </w:r>
-      <w:proofErr w:type="spellEnd"/>
-      <w:r>
-        <w:rPr>
-          <w:lang w:val="es-ES"/>
-        </w:rPr>
-        <w:t xml:space="preserve"> Segura Rincón</w:t>
+        <w:t>Yeison Stiven Segura Rincón</w:t>
       </w:r>
     </w:p>
     <w:p>
@@ -244,7 +230,7 @@
         <w:rPr>
           <w:lang w:val="es-ES"/>
         </w:rPr>
-        <w:t>28</w:t>
+        <w:t>30</w:t>
       </w:r>
       <w:r>
         <w:rPr>
@@ -337,7 +323,7 @@
           <w:r>
             <w:fldChar w:fldCharType="separate"/>
           </w:r>
-          <w:hyperlink w:anchor="_Toc178373301" w:history="1">
+          <w:hyperlink w:anchor="_Toc178534099" w:history="1">
             <w:r>
               <w:rPr>
                 <w:rStyle w:val="Hipervnculo"/>
@@ -365,7 +351,7 @@
                 <w:noProof/>
                 <w:webHidden/>
               </w:rPr>
-              <w:instrText xml:space="preserve"> PAGEREF _Toc178373301 \h </w:instrText>
+              <w:instrText xml:space="preserve"> PAGEREF _Toc178534099 \h </w:instrText>
             </w:r>
             <w:r>
               <w:rPr>
@@ -409,7 +395,7 @@
               <w:lang w:val="es-CO" w:eastAsia="es-CO"/>
             </w:rPr>
           </w:pPr>
-          <w:hyperlink w:anchor="_Toc178373302" w:history="1">
+          <w:hyperlink w:anchor="_Toc178534100" w:history="1">
             <w:r>
               <w:rPr>
                 <w:rStyle w:val="Hipervnculo"/>
@@ -437,7 +423,7 @@
                 <w:noProof/>
                 <w:webHidden/>
               </w:rPr>
-              <w:instrText xml:space="preserve"> PAGEREF _Toc178373302 \h </w:instrText>
+              <w:instrText xml:space="preserve"> PAGEREF _Toc178534100 \h </w:instrText>
             </w:r>
             <w:r>
               <w:rPr>
@@ -481,7 +467,7 @@
               <w:lang w:val="es-CO" w:eastAsia="es-CO"/>
             </w:rPr>
           </w:pPr>
-          <w:hyperlink w:anchor="_Toc178373303" w:history="1">
+          <w:hyperlink w:anchor="_Toc178534101" w:history="1">
             <w:r>
               <w:rPr>
                 <w:rStyle w:val="Hipervnculo"/>
@@ -509,7 +495,7 @@
                 <w:noProof/>
                 <w:webHidden/>
               </w:rPr>
-              <w:instrText xml:space="preserve"> PAGEREF _Toc178373303 \h </w:instrText>
+              <w:instrText xml:space="preserve"> PAGEREF _Toc178534101 \h </w:instrText>
             </w:r>
             <w:r>
               <w:rPr>
@@ -529,7 +515,7 @@
                 <w:noProof/>
                 <w:webHidden/>
               </w:rPr>
-              <w:t>4</w:t>
+              <w:t>5</w:t>
             </w:r>
             <w:r>
               <w:rPr>
@@ -553,7 +539,7 @@
               <w:lang w:val="es-CO" w:eastAsia="es-CO"/>
             </w:rPr>
           </w:pPr>
-          <w:hyperlink w:anchor="_Toc178373304" w:history="1">
+          <w:hyperlink w:anchor="_Toc178534102" w:history="1">
             <w:r>
               <w:rPr>
                 <w:rStyle w:val="Hipervnculo"/>
@@ -581,7 +567,7 @@
                 <w:noProof/>
                 <w:webHidden/>
               </w:rPr>
-              <w:instrText xml:space="preserve"> PAGEREF _Toc178373304 \h </w:instrText>
+              <w:instrText xml:space="preserve"> PAGEREF _Toc178534102 \h </w:instrText>
             </w:r>
             <w:r>
               <w:rPr>
@@ -625,7 +611,7 @@
               <w:lang w:val="es-CO" w:eastAsia="es-CO"/>
             </w:rPr>
           </w:pPr>
-          <w:hyperlink w:anchor="_Toc178373305" w:history="1">
+          <w:hyperlink w:anchor="_Toc178534103" w:history="1">
             <w:r>
               <w:rPr>
                 <w:rStyle w:val="Hipervnculo"/>
@@ -653,7 +639,7 @@
                 <w:noProof/>
                 <w:webHidden/>
               </w:rPr>
-              <w:instrText xml:space="preserve"> PAGEREF _Toc178373305 \h </w:instrText>
+              <w:instrText xml:space="preserve"> PAGEREF _Toc178534103 \h </w:instrText>
             </w:r>
             <w:r>
               <w:rPr>
@@ -697,14 +683,14 @@
               <w:lang w:val="es-CO" w:eastAsia="es-CO"/>
             </w:rPr>
           </w:pPr>
-          <w:hyperlink w:anchor="_Toc178373306" w:history="1">
+          <w:hyperlink w:anchor="_Toc178534104" w:history="1">
             <w:r>
               <w:rPr>
                 <w:rStyle w:val="Hipervnculo"/>
                 <w:noProof/>
                 <w:lang w:val="es-ES"/>
               </w:rPr>
-              <w:t>Misión</w:t>
+              <w:t>Documentación</w:t>
             </w:r>
             <w:r>
               <w:rPr>
@@ -725,7 +711,7 @@
                 <w:noProof/>
                 <w:webHidden/>
               </w:rPr>
-              <w:instrText xml:space="preserve"> PAGEREF _Toc178373306 \h </w:instrText>
+              <w:instrText xml:space="preserve"> PAGEREF _Toc178534104 \h </w:instrText>
             </w:r>
             <w:r>
               <w:rPr>
@@ -746,6 +732,150 @@
                 <w:webHidden/>
               </w:rPr>
               <w:t>5</w:t>
+            </w:r>
+            <w:r>
+              <w:rPr>
+                <w:noProof/>
+                <w:webHidden/>
+              </w:rPr>
+              <w:fldChar w:fldCharType="end"/>
+            </w:r>
+          </w:hyperlink>
+        </w:p>
+        <w:p>
+          <w:pPr>
+            <w:pStyle w:val="TDC2"/>
+            <w:tabs>
+              <w:tab w:val="right" w:leader="dot" w:pos="9394"/>
+            </w:tabs>
+            <w:rPr>
+              <w:rFonts w:asciiTheme="minorHAnsi" w:eastAsiaTheme="minorEastAsia" w:hAnsiTheme="minorHAnsi"/>
+              <w:noProof/>
+              <w:sz w:val="22"/>
+              <w:lang w:val="es-CO" w:eastAsia="es-CO"/>
+            </w:rPr>
+          </w:pPr>
+          <w:hyperlink w:anchor="_Toc178534105" w:history="1">
+            <w:r>
+              <w:rPr>
+                <w:rStyle w:val="Hipervnculo"/>
+                <w:noProof/>
+                <w:lang w:val="es-ES"/>
+              </w:rPr>
+              <w:t>Requerimientos funcionales</w:t>
+            </w:r>
+            <w:r>
+              <w:rPr>
+                <w:noProof/>
+                <w:webHidden/>
+              </w:rPr>
+              <w:tab/>
+            </w:r>
+            <w:r>
+              <w:rPr>
+                <w:noProof/>
+                <w:webHidden/>
+              </w:rPr>
+              <w:fldChar w:fldCharType="begin"/>
+            </w:r>
+            <w:r>
+              <w:rPr>
+                <w:noProof/>
+                <w:webHidden/>
+              </w:rPr>
+              <w:instrText xml:space="preserve"> PAGEREF _Toc178534105 \h </w:instrText>
+            </w:r>
+            <w:r>
+              <w:rPr>
+                <w:noProof/>
+                <w:webHidden/>
+              </w:rPr>
+            </w:r>
+            <w:r>
+              <w:rPr>
+                <w:noProof/>
+                <w:webHidden/>
+              </w:rPr>
+              <w:fldChar w:fldCharType="separate"/>
+            </w:r>
+            <w:r>
+              <w:rPr>
+                <w:noProof/>
+                <w:webHidden/>
+              </w:rPr>
+              <w:t>5</w:t>
+            </w:r>
+            <w:r>
+              <w:rPr>
+                <w:noProof/>
+                <w:webHidden/>
+              </w:rPr>
+              <w:fldChar w:fldCharType="end"/>
+            </w:r>
+          </w:hyperlink>
+        </w:p>
+        <w:p>
+          <w:pPr>
+            <w:pStyle w:val="TDC2"/>
+            <w:tabs>
+              <w:tab w:val="right" w:leader="dot" w:pos="9394"/>
+            </w:tabs>
+            <w:rPr>
+              <w:rFonts w:asciiTheme="minorHAnsi" w:eastAsiaTheme="minorEastAsia" w:hAnsiTheme="minorHAnsi"/>
+              <w:noProof/>
+              <w:sz w:val="22"/>
+              <w:lang w:val="es-CO" w:eastAsia="es-CO"/>
+            </w:rPr>
+          </w:pPr>
+          <w:hyperlink w:anchor="_Toc178534106" w:history="1">
+            <w:r>
+              <w:rPr>
+                <w:rStyle w:val="Hipervnculo"/>
+                <w:noProof/>
+                <w:lang w:val="es-ES"/>
+              </w:rPr>
+              <w:t>Requerimientos no funcionales</w:t>
+            </w:r>
+            <w:r>
+              <w:rPr>
+                <w:noProof/>
+                <w:webHidden/>
+              </w:rPr>
+              <w:tab/>
+            </w:r>
+            <w:r>
+              <w:rPr>
+                <w:noProof/>
+                <w:webHidden/>
+              </w:rPr>
+              <w:fldChar w:fldCharType="begin"/>
+            </w:r>
+            <w:r>
+              <w:rPr>
+                <w:noProof/>
+                <w:webHidden/>
+              </w:rPr>
+              <w:instrText xml:space="preserve"> PAGEREF _Toc178534106 \h </w:instrText>
+            </w:r>
+            <w:r>
+              <w:rPr>
+                <w:noProof/>
+                <w:webHidden/>
+              </w:rPr>
+            </w:r>
+            <w:r>
+              <w:rPr>
+                <w:noProof/>
+                <w:webHidden/>
+              </w:rPr>
+              <w:fldChar w:fldCharType="separate"/>
+            </w:r>
+            <w:r>
+              <w:rPr>
+                <w:noProof/>
+                <w:webHidden/>
+              </w:rPr>
+              <w:t>6</w:t>
             </w:r>
             <w:r>
               <w:rPr>
@@ -769,14 +899,14 @@
               <w:lang w:val="es-CO" w:eastAsia="es-CO"/>
             </w:rPr>
           </w:pPr>
-          <w:hyperlink w:anchor="_Toc178373307" w:history="1">
+          <w:hyperlink w:anchor="_Toc178534107" w:history="1">
             <w:r>
               <w:rPr>
                 <w:rStyle w:val="Hipervnculo"/>
                 <w:noProof/>
                 <w:lang w:val="es-ES"/>
               </w:rPr>
-              <w:t>Visión</w:t>
+              <w:t>Misión</w:t>
             </w:r>
             <w:r>
               <w:rPr>
@@ -797,7 +927,7 @@
                 <w:noProof/>
                 <w:webHidden/>
               </w:rPr>
-              <w:instrText xml:space="preserve"> PAGEREF _Toc178373307 \h </w:instrText>
+              <w:instrText xml:space="preserve"> PAGEREF _Toc178534107 \h </w:instrText>
             </w:r>
             <w:r>
               <w:rPr>
@@ -817,7 +947,7 @@
                 <w:noProof/>
                 <w:webHidden/>
               </w:rPr>
-              <w:t>5</w:t>
+              <w:t>7</w:t>
             </w:r>
             <w:r>
               <w:rPr>
@@ -841,13 +971,85 @@
               <w:lang w:val="es-CO" w:eastAsia="es-CO"/>
             </w:rPr>
           </w:pPr>
-          <w:hyperlink w:anchor="_Toc178373308" w:history="1">
+          <w:hyperlink w:anchor="_Toc178534108" w:history="1">
             <w:r>
               <w:rPr>
                 <w:rStyle w:val="Hipervnculo"/>
                 <w:noProof/>
                 <w:lang w:val="es-ES"/>
               </w:rPr>
+              <w:t>Visión</w:t>
+            </w:r>
+            <w:r>
+              <w:rPr>
+                <w:noProof/>
+                <w:webHidden/>
+              </w:rPr>
+              <w:tab/>
+            </w:r>
+            <w:r>
+              <w:rPr>
+                <w:noProof/>
+                <w:webHidden/>
+              </w:rPr>
+              <w:fldChar w:fldCharType="begin"/>
+            </w:r>
+            <w:r>
+              <w:rPr>
+                <w:noProof/>
+                <w:webHidden/>
+              </w:rPr>
+              <w:instrText xml:space="preserve"> PAGEREF _Toc178534108 \h </w:instrText>
+            </w:r>
+            <w:r>
+              <w:rPr>
+                <w:noProof/>
+                <w:webHidden/>
+              </w:rPr>
+            </w:r>
+            <w:r>
+              <w:rPr>
+                <w:noProof/>
+                <w:webHidden/>
+              </w:rPr>
+              <w:fldChar w:fldCharType="separate"/>
+            </w:r>
+            <w:r>
+              <w:rPr>
+                <w:noProof/>
+                <w:webHidden/>
+              </w:rPr>
+              <w:t>7</w:t>
+            </w:r>
+            <w:r>
+              <w:rPr>
+                <w:noProof/>
+                <w:webHidden/>
+              </w:rPr>
+              <w:fldChar w:fldCharType="end"/>
+            </w:r>
+          </w:hyperlink>
+        </w:p>
+        <w:p>
+          <w:pPr>
+            <w:pStyle w:val="TDC1"/>
+            <w:tabs>
+              <w:tab w:val="right" w:leader="dot" w:pos="9394"/>
+            </w:tabs>
+            <w:rPr>
+              <w:rFonts w:asciiTheme="minorHAnsi" w:eastAsiaTheme="minorEastAsia" w:hAnsiTheme="minorHAnsi"/>
+              <w:noProof/>
+              <w:sz w:val="22"/>
+              <w:lang w:val="es-CO" w:eastAsia="es-CO"/>
+            </w:rPr>
+          </w:pPr>
+          <w:hyperlink w:anchor="_Toc178534109" w:history="1">
+            <w:r>
+              <w:rPr>
+                <w:rStyle w:val="Hipervnculo"/>
+                <w:noProof/>
+                <w:lang w:val="es-ES"/>
+              </w:rPr>
               <w:t>Importancia de un sistema de seguridad</w:t>
             </w:r>
             <w:r>
@@ -869,7 +1071,7 @@
                 <w:noProof/>
                 <w:webHidden/>
               </w:rPr>
-              <w:instrText xml:space="preserve"> PAGEREF _Toc178373308 \h </w:instrText>
+              <w:instrText xml:space="preserve"> PAGEREF _Toc178534109 \h </w:instrText>
             </w:r>
             <w:r>
               <w:rPr>
@@ -889,7 +1091,7 @@
                 <w:noProof/>
                 <w:webHidden/>
               </w:rPr>
-              <w:t>6</w:t>
+              <w:t>7</w:t>
             </w:r>
             <w:r>
               <w:rPr>
@@ -913,7 +1115,7 @@
               <w:lang w:val="es-CO" w:eastAsia="es-CO"/>
             </w:rPr>
           </w:pPr>
-          <w:hyperlink w:anchor="_Toc178373309" w:history="1">
+          <w:hyperlink w:anchor="_Toc178534110" w:history="1">
             <w:r>
               <w:rPr>
                 <w:rStyle w:val="Hipervnculo"/>
@@ -941,7 +1143,7 @@
                 <w:noProof/>
                 <w:webHidden/>
               </w:rPr>
-              <w:instrText xml:space="preserve"> PAGEREF _Toc178373309 \h </w:instrText>
+              <w:instrText xml:space="preserve"> PAGEREF _Toc178534110 \h </w:instrText>
             </w:r>
             <w:r>
               <w:rPr>
@@ -961,7 +1163,7 @@
                 <w:noProof/>
                 <w:webHidden/>
               </w:rPr>
-              <w:t>6</w:t>
+              <w:t>8</w:t>
             </w:r>
             <w:r>
               <w:rPr>
@@ -985,7 +1187,7 @@
               <w:lang w:val="es-CO" w:eastAsia="es-CO"/>
             </w:rPr>
           </w:pPr>
-          <w:hyperlink w:anchor="_Toc178373310" w:history="1">
+          <w:hyperlink w:anchor="_Toc178534111" w:history="1">
             <w:r>
               <w:rPr>
                 <w:rStyle w:val="Hipervnculo"/>
@@ -1013,7 +1215,7 @@
                 <w:noProof/>
                 <w:webHidden/>
               </w:rPr>
-              <w:instrText xml:space="preserve"> PAGEREF _Toc178373310 \h </w:instrText>
+              <w:instrText xml:space="preserve"> PAGEREF _Toc178534111 \h </w:instrText>
             </w:r>
             <w:r>
               <w:rPr>
@@ -1033,7 +1235,7 @@
                 <w:noProof/>
                 <w:webHidden/>
               </w:rPr>
-              <w:t>7</w:t>
+              <w:t>8</w:t>
             </w:r>
             <w:r>
               <w:rPr>
@@ -1057,7 +1259,7 @@
               <w:lang w:val="es-CO" w:eastAsia="es-CO"/>
             </w:rPr>
           </w:pPr>
-          <w:hyperlink w:anchor="_Toc178373311" w:history="1">
+          <w:hyperlink w:anchor="_Toc178534112" w:history="1">
             <w:r>
               <w:rPr>
                 <w:rStyle w:val="Hipervnculo"/>
@@ -1085,7 +1287,7 @@
                 <w:noProof/>
                 <w:webHidden/>
               </w:rPr>
-              <w:instrText xml:space="preserve"> PAGEREF _Toc178373311 \h </w:instrText>
+              <w:instrText xml:space="preserve"> PAGEREF _Toc178534112 \h </w:instrText>
             </w:r>
             <w:r>
               <w:rPr>
@@ -1105,7 +1307,7 @@
                 <w:noProof/>
                 <w:webHidden/>
               </w:rPr>
-              <w:t>7</w:t>
+              <w:t>9</w:t>
             </w:r>
             <w:r>
               <w:rPr>
@@ -1129,7 +1331,7 @@
               <w:lang w:val="es-CO" w:eastAsia="es-CO"/>
             </w:rPr>
           </w:pPr>
-          <w:hyperlink w:anchor="_Toc178373312" w:history="1">
+          <w:hyperlink w:anchor="_Toc178534113" w:history="1">
             <w:r>
               <w:rPr>
                 <w:rStyle w:val="Hipervnculo"/>
@@ -1157,7 +1359,7 @@
                 <w:noProof/>
                 <w:webHidden/>
               </w:rPr>
-              <w:instrText xml:space="preserve"> PAGEREF _Toc178373312 \h </w:instrText>
+              <w:instrText xml:space="preserve"> PAGEREF _Toc178534113 \h </w:instrText>
             </w:r>
             <w:r>
               <w:rPr>
@@ -1177,7 +1379,7 @@
                 <w:noProof/>
                 <w:webHidden/>
               </w:rPr>
-              <w:t>8</w:t>
+              <w:t>9</w:t>
             </w:r>
             <w:r>
               <w:rPr>
@@ -1201,7 +1403,7 @@
               <w:lang w:val="es-CO" w:eastAsia="es-CO"/>
             </w:rPr>
           </w:pPr>
-          <w:hyperlink w:anchor="_Toc178373313" w:history="1">
+          <w:hyperlink w:anchor="_Toc178534114" w:history="1">
             <w:r>
               <w:rPr>
                 <w:rStyle w:val="Hipervnculo"/>
@@ -1229,7 +1431,7 @@
                 <w:noProof/>
                 <w:webHidden/>
               </w:rPr>
-              <w:instrText xml:space="preserve"> PAGEREF _Toc178373313 \h </w:instrText>
+              <w:instrText xml:space="preserve"> PAGEREF _Toc178534114 \h </w:instrText>
             </w:r>
             <w:r>
               <w:rPr>
@@ -1249,7 +1451,7 @@
                 <w:noProof/>
                 <w:webHidden/>
               </w:rPr>
-              <w:t>8</w:t>
+              <w:t>10</w:t>
             </w:r>
             <w:r>
               <w:rPr>
@@ -1273,7 +1475,7 @@
               <w:lang w:val="es-CO" w:eastAsia="es-CO"/>
             </w:rPr>
           </w:pPr>
-          <w:hyperlink w:anchor="_Toc178373314" w:history="1">
+          <w:hyperlink w:anchor="_Toc178534115" w:history="1">
             <w:r>
               <w:rPr>
                 <w:rStyle w:val="Hipervnculo"/>
@@ -1301,7 +1503,7 @@
                 <w:noProof/>
                 <w:webHidden/>
               </w:rPr>
-              <w:instrText xml:space="preserve"> PAGEREF _Toc178373314 \h </w:instrText>
+              <w:instrText xml:space="preserve"> PAGEREF _Toc178534115 \h </w:instrText>
             </w:r>
             <w:r>
               <w:rPr>
@@ -1321,7 +1523,7 @@
                 <w:noProof/>
                 <w:webHidden/>
               </w:rPr>
-              <w:t>9</w:t>
+              <w:t>11</w:t>
             </w:r>
             <w:r>
               <w:rPr>
@@ -1345,7 +1547,7 @@
               <w:lang w:val="es-CO" w:eastAsia="es-CO"/>
             </w:rPr>
           </w:pPr>
-          <w:hyperlink w:anchor="_Toc178373315" w:history="1">
+          <w:hyperlink w:anchor="_Toc178534116" w:history="1">
             <w:r>
               <w:rPr>
                 <w:rStyle w:val="Hipervnculo"/>
@@ -1373,7 +1575,7 @@
                 <w:noProof/>
                 <w:webHidden/>
               </w:rPr>
-              <w:instrText xml:space="preserve"> PAGEREF _Toc178373315 \h </w:instrText>
+              <w:instrText xml:space="preserve"> PAGEREF _Toc178534116 \h </w:instrText>
             </w:r>
             <w:r>
               <w:rPr>
@@ -1393,7 +1595,7 @@
                 <w:noProof/>
                 <w:webHidden/>
               </w:rPr>
-              <w:t>10</w:t>
+              <w:t>11</w:t>
             </w:r>
             <w:r>
               <w:rPr>
@@ -1417,7 +1619,7 @@
               <w:lang w:val="es-CO" w:eastAsia="es-CO"/>
             </w:rPr>
           </w:pPr>
-          <w:hyperlink w:anchor="_Toc178373316" w:history="1">
+          <w:hyperlink w:anchor="_Toc178534117" w:history="1">
             <w:r>
               <w:rPr>
                 <w:rStyle w:val="Hipervnculo"/>
@@ -1445,7 +1647,7 @@
                 <w:noProof/>
                 <w:webHidden/>
               </w:rPr>
-              <w:instrText xml:space="preserve"> PAGEREF _Toc178373316 \h </w:instrText>
+              <w:instrText xml:space="preserve"> PAGEREF _Toc178534117 \h </w:instrText>
             </w:r>
             <w:r>
               <w:rPr>
@@ -1465,7 +1667,7 @@
                 <w:noProof/>
                 <w:webHidden/>
               </w:rPr>
-              <w:t>10</w:t>
+              <w:t>12</w:t>
             </w:r>
             <w:r>
               <w:rPr>
@@ -1489,7 +1691,7 @@
               <w:lang w:val="es-CO" w:eastAsia="es-CO"/>
             </w:rPr>
           </w:pPr>
-          <w:hyperlink w:anchor="_Toc178373317" w:history="1">
+          <w:hyperlink w:anchor="_Toc178534118" w:history="1">
             <w:r>
               <w:rPr>
                 <w:rStyle w:val="Hipervnculo"/>
@@ -1517,7 +1719,7 @@
                 <w:noProof/>
                 <w:webHidden/>
               </w:rPr>
-              <w:instrText xml:space="preserve"> PAGEREF _Toc178373317 \h </w:instrText>
+              <w:instrText xml:space="preserve"> PAGEREF _Toc178534118 \h </w:instrText>
             </w:r>
             <w:r>
               <w:rPr>
@@ -1537,7 +1739,7 @@
                 <w:noProof/>
                 <w:webHidden/>
               </w:rPr>
-              <w:t>11</w:t>
+              <w:t>13</w:t>
             </w:r>
             <w:r>
               <w:rPr>
@@ -1561,7 +1763,7 @@
               <w:lang w:val="es-CO" w:eastAsia="es-CO"/>
             </w:rPr>
           </w:pPr>
-          <w:hyperlink w:anchor="_Toc178373318" w:history="1">
+          <w:hyperlink w:anchor="_Toc178534119" w:history="1">
             <w:r>
               <w:rPr>
                 <w:rStyle w:val="Hipervnculo"/>
@@ -1589,7 +1791,7 @@
                 <w:noProof/>
                 <w:webHidden/>
               </w:rPr>
-              <w:instrText xml:space="preserve"> PAGEREF _Toc178373318 \h </w:instrText>
+              <w:instrText xml:space="preserve"> PAGEREF _Toc178534119 \h </w:instrText>
             </w:r>
             <w:r>
               <w:rPr>
@@ -1609,7 +1811,7 @@
                 <w:noProof/>
                 <w:webHidden/>
               </w:rPr>
-              <w:t>12</w:t>
+              <w:t>14</w:t>
             </w:r>
             <w:r>
               <w:rPr>
@@ -1633,7 +1835,7 @@
               <w:lang w:val="es-CO" w:eastAsia="es-CO"/>
             </w:rPr>
           </w:pPr>
-          <w:hyperlink w:anchor="_Toc178373319" w:history="1">
+          <w:hyperlink w:anchor="_Toc178534120" w:history="1">
             <w:r>
               <w:rPr>
                 <w:rStyle w:val="Hipervnculo"/>
@@ -1661,7 +1863,7 @@
                 <w:noProof/>
                 <w:webHidden/>
               </w:rPr>
-              <w:instrText xml:space="preserve"> PAGEREF _Toc178373319 \h </w:instrText>
+              <w:instrText xml:space="preserve"> PAGEREF _Toc178534120 \h </w:instrText>
             </w:r>
             <w:r>
               <w:rPr>
@@ -1681,7 +1883,7 @@
                 <w:noProof/>
                 <w:webHidden/>
               </w:rPr>
-              <w:t>12</w:t>
+              <w:t>14</w:t>
             </w:r>
             <w:r>
               <w:rPr>
@@ -1705,7 +1907,7 @@
               <w:lang w:val="es-CO" w:eastAsia="es-CO"/>
             </w:rPr>
           </w:pPr>
-          <w:hyperlink w:anchor="_Toc178373320" w:history="1">
+          <w:hyperlink w:anchor="_Toc178534121" w:history="1">
             <w:r>
               <w:rPr>
                 <w:rStyle w:val="Hipervnculo"/>
@@ -1733,7 +1935,7 @@
                 <w:noProof/>
                 <w:webHidden/>
               </w:rPr>
-              <w:instrText xml:space="preserve"> PAGEREF _Toc178373320 \h </w:instrText>
+              <w:instrText xml:space="preserve"> PAGEREF _Toc178534121 \h </w:instrText>
             </w:r>
             <w:r>
               <w:rPr>
@@ -1753,7 +1955,7 @@
                 <w:noProof/>
                 <w:webHidden/>
               </w:rPr>
-              <w:t>12</w:t>
+              <w:t>14</w:t>
             </w:r>
             <w:r>
               <w:rPr>
@@ -1777,7 +1979,7 @@
               <w:lang w:val="es-CO" w:eastAsia="es-CO"/>
             </w:rPr>
           </w:pPr>
-          <w:hyperlink w:anchor="_Toc178373321" w:history="1">
+          <w:hyperlink w:anchor="_Toc178534122" w:history="1">
             <w:r>
               <w:rPr>
                 <w:rStyle w:val="Hipervnculo"/>
@@ -1805,7 +2007,7 @@
                 <w:noProof/>
                 <w:webHidden/>
               </w:rPr>
-              <w:instrText xml:space="preserve"> PAGEREF _Toc178373321 \h </w:instrText>
+              <w:instrText xml:space="preserve"> PAGEREF _Toc178534122 \h </w:instrText>
             </w:r>
             <w:r>
               <w:rPr>
@@ -1825,7 +2027,7 @@
                 <w:noProof/>
                 <w:webHidden/>
               </w:rPr>
-              <w:t>13</w:t>
+              <w:t>15</w:t>
             </w:r>
             <w:r>
               <w:rPr>
@@ -1849,7 +2051,7 @@
               <w:lang w:val="es-CO" w:eastAsia="es-CO"/>
             </w:rPr>
           </w:pPr>
-          <w:hyperlink w:anchor="_Toc178373322" w:history="1">
+          <w:hyperlink w:anchor="_Toc178534123" w:history="1">
             <w:r>
               <w:rPr>
                 <w:rStyle w:val="Hipervnculo"/>
@@ -1877,7 +2079,7 @@
                 <w:noProof/>
                 <w:webHidden/>
               </w:rPr>
-              <w:instrText xml:space="preserve"> PAGEREF _Toc178373322 \h </w:instrText>
+              <w:instrText xml:space="preserve"> PAGEREF _Toc178534123 \h </w:instrText>
             </w:r>
             <w:r>
               <w:rPr>
@@ -1897,7 +2099,7 @@
                 <w:noProof/>
                 <w:webHidden/>
               </w:rPr>
-              <w:t>13</w:t>
+              <w:t>15</w:t>
             </w:r>
             <w:r>
               <w:rPr>
@@ -1921,7 +2123,7 @@
               <w:lang w:val="es-CO" w:eastAsia="es-CO"/>
             </w:rPr>
           </w:pPr>
-          <w:hyperlink w:anchor="_Toc178373323" w:history="1">
+          <w:hyperlink w:anchor="_Toc178534124" w:history="1">
             <w:r>
               <w:rPr>
                 <w:rStyle w:val="Hipervnculo"/>
@@ -1949,7 +2151,7 @@
                 <w:noProof/>
                 <w:webHidden/>
               </w:rPr>
-              <w:instrText xml:space="preserve"> PAGEREF _Toc178373323 \h </w:instrText>
+              <w:instrText xml:space="preserve"> PAGEREF _Toc178534124 \h </w:instrText>
             </w:r>
             <w:r>
               <w:rPr>
@@ -1969,7 +2171,7 @@
                 <w:noProof/>
                 <w:webHidden/>
               </w:rPr>
-              <w:t>14</w:t>
+              <w:t>16</w:t>
             </w:r>
             <w:r>
               <w:rPr>
@@ -2012,7 +2214,7 @@
           <w:lang w:val="es-ES"/>
         </w:rPr>
       </w:pPr>
-      <w:bookmarkStart w:id="0" w:name="_Toc178373301"/>
+      <w:bookmarkStart w:id="0" w:name="_Toc178534099"/>
       <w:r>
         <w:rPr>
           <w:lang w:val="es-ES"/>
@@ -2347,97 +2549,17 @@
     </w:p>
     <w:p>
       <w:pPr>
-        <w:spacing w:line="259" w:lineRule="auto"/>
-        <w:ind w:firstLine="0"/>
-        <w:rPr>
-          <w:lang w:val="es-ES"/>
-        </w:rPr>
-      </w:pPr>
-    </w:p>
-    <w:p>
-      <w:pPr>
-        <w:spacing w:line="259" w:lineRule="auto"/>
-        <w:ind w:firstLine="0"/>
-        <w:rPr>
-          <w:lang w:val="es-ES"/>
-        </w:rPr>
-      </w:pPr>
-    </w:p>
-    <w:p>
-      <w:pPr>
-        <w:spacing w:line="259" w:lineRule="auto"/>
-        <w:ind w:firstLine="0"/>
-        <w:rPr>
-          <w:lang w:val="es-ES"/>
-        </w:rPr>
-      </w:pPr>
-    </w:p>
-    <w:p>
-      <w:pPr>
-        <w:spacing w:line="259" w:lineRule="auto"/>
-        <w:ind w:firstLine="0"/>
-        <w:rPr>
-          <w:lang w:val="es-ES"/>
-        </w:rPr>
-      </w:pPr>
-    </w:p>
-    <w:p>
-      <w:pPr>
-        <w:spacing w:line="259" w:lineRule="auto"/>
-        <w:ind w:firstLine="0"/>
-        <w:rPr>
-          <w:lang w:val="es-ES"/>
-        </w:rPr>
-      </w:pPr>
-    </w:p>
-    <w:p>
-      <w:pPr>
-        <w:spacing w:line="259" w:lineRule="auto"/>
-        <w:ind w:firstLine="0"/>
-        <w:rPr>
-          <w:lang w:val="es-ES"/>
-        </w:rPr>
-      </w:pPr>
-    </w:p>
-    <w:p>
-      <w:pPr>
-        <w:spacing w:line="259" w:lineRule="auto"/>
-        <w:ind w:firstLine="0"/>
-        <w:rPr>
-          <w:lang w:val="es-ES"/>
-        </w:rPr>
-      </w:pPr>
-    </w:p>
-    <w:p>
-      <w:pPr>
-        <w:spacing w:line="259" w:lineRule="auto"/>
-        <w:ind w:firstLine="0"/>
-        <w:rPr>
-          <w:lang w:val="es-ES"/>
-        </w:rPr>
-      </w:pPr>
-    </w:p>
-    <w:p>
-      <w:pPr>
-        <w:spacing w:line="259" w:lineRule="auto"/>
-        <w:ind w:firstLine="0"/>
-        <w:rPr>
-          <w:lang w:val="es-ES"/>
-        </w:rPr>
-      </w:pPr>
-    </w:p>
-    <w:p>
-      <w:pPr>
         <w:pStyle w:val="Ttulo1"/>
         <w:rPr>
           <w:lang w:val="es-ES"/>
         </w:rPr>
       </w:pPr>
-      <w:bookmarkStart w:id="1" w:name="_Toc178373302"/>
-      <w:r>
-        <w:rPr>
-          <w:lang w:val="es-ES"/>
-        </w:rPr>
+      <w:bookmarkStart w:id="1" w:name="_Toc178534100"/>
+      <w:r>
+        <w:rPr>
+          <w:lang w:val="es-ES"/>
+        </w:rPr>
+        <w:lastRenderedPageBreak/>
         <w:t>Introducción</w:t>
       </w:r>
       <w:bookmarkEnd w:id="1"/>
@@ -2503,35 +2625,7 @@
         <w:rPr>
           <w:lang w:val="es-ES"/>
         </w:rPr>
-        <w:t xml:space="preserve">sensores de movimiento, </w:t>
-      </w:r>
-      <w:proofErr w:type="spellStart"/>
-      <w:r>
-        <w:rPr>
-          <w:lang w:val="es-ES"/>
-        </w:rPr>
-        <w:t>infrarojos</w:t>
-      </w:r>
-      <w:proofErr w:type="spellEnd"/>
-      <w:r>
-        <w:rPr>
-          <w:lang w:val="es-ES"/>
-        </w:rPr>
-        <w:t xml:space="preserve"> o </w:t>
-      </w:r>
-      <w:proofErr w:type="spellStart"/>
-      <w:r>
-        <w:rPr>
-          <w:lang w:val="es-ES"/>
-        </w:rPr>
-        <w:t>IoT</w:t>
-      </w:r>
-      <w:proofErr w:type="spellEnd"/>
-      <w:r>
-        <w:rPr>
-          <w:lang w:val="es-ES"/>
-        </w:rPr>
-        <w:t xml:space="preserve"> (Internet de las cosas) con el fin de automatizar el registro de las personas que entran y salen de la institución. En este documento vamos a explorar uno de esos mecanismo</w:t>
+        <w:t>sensores de movimiento, infrarojos o IoT (Internet de las cosas) con el fin de automatizar el registro de las personas que entran y salen de la institución. En este documento vamos a explorar uno de esos mecanismo</w:t>
       </w:r>
       <w:r>
         <w:rPr>
@@ -2553,7 +2647,7 @@
           <w:lang w:val="es-ES"/>
         </w:rPr>
       </w:pPr>
-      <w:bookmarkStart w:id="2" w:name="_Toc178373303"/>
+      <w:bookmarkStart w:id="2" w:name="_Toc178534101"/>
       <w:r>
         <w:rPr>
           <w:lang w:val="es-ES"/>
@@ -2606,7 +2700,7 @@
           <w:lang w:val="es-ES"/>
         </w:rPr>
       </w:pPr>
-      <w:bookmarkStart w:id="3" w:name="_Toc178373304"/>
+      <w:bookmarkStart w:id="3" w:name="_Toc178534102"/>
       <w:r>
         <w:rPr>
           <w:lang w:val="es-ES"/>
@@ -2641,7 +2735,7 @@
           <w:lang w:val="es-ES"/>
         </w:rPr>
       </w:pPr>
-      <w:bookmarkStart w:id="4" w:name="_Toc178373305"/>
+      <w:bookmarkStart w:id="4" w:name="_Toc178534103"/>
       <w:r>
         <w:rPr>
           <w:lang w:val="es-ES"/>
@@ -2741,6 +2835,329 @@
           <w:lang w:val="es-ES"/>
         </w:rPr>
       </w:pPr>
+      <w:bookmarkStart w:id="5" w:name="_Toc178534104"/>
+      <w:r>
+        <w:rPr>
+          <w:lang w:val="es-ES"/>
+        </w:rPr>
+        <w:t>Documentación</w:t>
+      </w:r>
+      <w:bookmarkEnd w:id="5"/>
+      <w:r>
+        <w:rPr>
+          <w:lang w:val="es-ES"/>
+        </w:rPr>
+        <w:t xml:space="preserve"> </w:t>
+      </w:r>
+    </w:p>
+    <w:p>
+      <w:pPr>
+        <w:pStyle w:val="Prrafodelista"/>
+        <w:ind w:left="644" w:firstLine="0"/>
+        <w:rPr>
+          <w:lang w:val="es-ES"/>
+        </w:rPr>
+      </w:pPr>
+      <w:r>
+        <w:rPr>
+          <w:lang w:val="es-ES"/>
+        </w:rPr>
+        <w:t>Para el correcto funcionamiento del sistema de seguridad debemos tener presente una serie de requerimientos que supla las necesidades del sistema de información:</w:t>
+      </w:r>
+    </w:p>
+    <w:p>
+      <w:pPr>
+        <w:pStyle w:val="Ttulo2"/>
+        <w:rPr>
+          <w:lang w:val="es-ES"/>
+        </w:rPr>
+      </w:pPr>
+      <w:bookmarkStart w:id="6" w:name="_Toc178534105"/>
+      <w:r>
+        <w:rPr>
+          <w:lang w:val="es-ES"/>
+        </w:rPr>
+        <w:t>Requerimientos funcionales</w:t>
+      </w:r>
+      <w:bookmarkEnd w:id="6"/>
+    </w:p>
+    <w:p>
+      <w:pPr>
+        <w:pStyle w:val="Prrafodelista"/>
+        <w:numPr>
+          <w:ilvl w:val="0"/>
+          <w:numId w:val="5"/>
+        </w:numPr>
+        <w:rPr>
+          <w:lang w:val="es-ES"/>
+        </w:rPr>
+      </w:pPr>
+      <w:r>
+        <w:rPr>
+          <w:lang w:val="es-ES"/>
+        </w:rPr>
+        <w:t>Registro del alumnado y funcionarios de la institución mediante la toma de fotografías para que el escáner los detecte.</w:t>
+      </w:r>
+    </w:p>
+    <w:p>
+      <w:pPr>
+        <w:pStyle w:val="Prrafodelista"/>
+        <w:numPr>
+          <w:ilvl w:val="0"/>
+          <w:numId w:val="5"/>
+        </w:numPr>
+        <w:rPr>
+          <w:lang w:val="es-ES"/>
+        </w:rPr>
+      </w:pPr>
+      <w:r>
+        <w:rPr>
+          <w:lang w:val="es-ES"/>
+        </w:rPr>
+        <w:t>Se debe “enseñar” a la IA a identificar los objetos metálicos a los cuales no generar la alarma del detector de metales.</w:t>
+      </w:r>
+    </w:p>
+    <w:p>
+      <w:pPr>
+        <w:pStyle w:val="Prrafodelista"/>
+        <w:numPr>
+          <w:ilvl w:val="0"/>
+          <w:numId w:val="5"/>
+        </w:numPr>
+        <w:rPr>
+          <w:lang w:val="es-ES"/>
+        </w:rPr>
+      </w:pPr>
+      <w:r>
+        <w:rPr>
+          <w:lang w:val="es-ES"/>
+        </w:rPr>
+        <w:t>El detector de metales debe emitir una alarma al detecta un objeto prohibido.</w:t>
+      </w:r>
+    </w:p>
+    <w:p>
+      <w:pPr>
+        <w:pStyle w:val="Prrafodelista"/>
+        <w:numPr>
+          <w:ilvl w:val="0"/>
+          <w:numId w:val="5"/>
+        </w:numPr>
+        <w:rPr>
+          <w:lang w:val="es-ES"/>
+        </w:rPr>
+      </w:pPr>
+      <w:r>
+        <w:rPr>
+          <w:lang w:val="es-ES"/>
+        </w:rPr>
+        <w:t>El lector de retina debe identificar a los usuarios previamente registrados y permitir su ingreso al campus.</w:t>
+      </w:r>
+    </w:p>
+    <w:p>
+      <w:pPr>
+        <w:pStyle w:val="Prrafodelista"/>
+        <w:numPr>
+          <w:ilvl w:val="0"/>
+          <w:numId w:val="5"/>
+        </w:numPr>
+        <w:rPr>
+          <w:lang w:val="es-ES"/>
+        </w:rPr>
+      </w:pPr>
+      <w:r>
+        <w:rPr>
+          <w:lang w:val="es-ES"/>
+        </w:rPr>
+        <w:t>El lector de retina debe emitir una alerta si el usuario no está registrado en la base de datos de la institución, o si se trata de un visitante.</w:t>
+      </w:r>
+    </w:p>
+    <w:p>
+      <w:pPr>
+        <w:pStyle w:val="Prrafodelista"/>
+        <w:ind w:left="644" w:firstLine="0"/>
+        <w:rPr>
+          <w:lang w:val="es-ES"/>
+        </w:rPr>
+      </w:pPr>
+    </w:p>
+    <w:p>
+      <w:pPr>
+        <w:pStyle w:val="Ttulo2"/>
+        <w:rPr>
+          <w:lang w:val="es-ES"/>
+        </w:rPr>
+      </w:pPr>
+      <w:bookmarkStart w:id="7" w:name="_Toc178534106"/>
+      <w:r>
+        <w:rPr>
+          <w:lang w:val="es-ES"/>
+        </w:rPr>
+        <w:lastRenderedPageBreak/>
+        <w:t>Requerimientos no funcionales</w:t>
+      </w:r>
+      <w:bookmarkEnd w:id="7"/>
+    </w:p>
+    <w:p>
+      <w:pPr>
+        <w:pStyle w:val="Prrafodelista"/>
+        <w:numPr>
+          <w:ilvl w:val="0"/>
+          <w:numId w:val="6"/>
+        </w:numPr>
+        <w:rPr>
+          <w:lang w:val="es-ES"/>
+        </w:rPr>
+      </w:pPr>
+      <w:r>
+        <w:rPr>
+          <w:lang w:val="es-ES"/>
+        </w:rPr>
+        <w:t>Implementación de IA en el sistema de información</w:t>
+      </w:r>
+    </w:p>
+    <w:p>
+      <w:pPr>
+        <w:pStyle w:val="Prrafodelista"/>
+        <w:numPr>
+          <w:ilvl w:val="0"/>
+          <w:numId w:val="6"/>
+        </w:numPr>
+        <w:rPr>
+          <w:lang w:val="es-ES"/>
+        </w:rPr>
+      </w:pPr>
+      <w:r>
+        <w:rPr>
+          <w:lang w:val="es-ES"/>
+        </w:rPr>
+        <w:t>El diseño y creación de la base de datos se realizará utilizando PostgreSQL.</w:t>
+      </w:r>
+    </w:p>
+    <w:p>
+      <w:pPr>
+        <w:pStyle w:val="Prrafodelista"/>
+        <w:numPr>
+          <w:ilvl w:val="0"/>
+          <w:numId w:val="6"/>
+        </w:numPr>
+        <w:rPr>
+          <w:lang w:val="es-ES"/>
+        </w:rPr>
+      </w:pPr>
+      <w:r>
+        <w:rPr>
+          <w:lang w:val="es-ES"/>
+        </w:rPr>
+        <w:t>La base de datos debe comprobar, con ayuda del lector de retina, los usuarios registrados para permitir o denegar el ingreso a la institución.</w:t>
+      </w:r>
+    </w:p>
+    <w:p>
+      <w:pPr>
+        <w:pStyle w:val="Prrafodelista"/>
+        <w:numPr>
+          <w:ilvl w:val="0"/>
+          <w:numId w:val="6"/>
+        </w:numPr>
+        <w:rPr>
+          <w:lang w:val="es-ES"/>
+        </w:rPr>
+      </w:pPr>
+      <w:r>
+        <w:rPr>
+          <w:lang w:val="es-ES"/>
+        </w:rPr>
+        <w:t>La programación de los controladores del arco detector de metales se realizará utilizando los lenguajes C y C++.</w:t>
+      </w:r>
+    </w:p>
+    <w:p>
+      <w:pPr>
+        <w:pStyle w:val="Prrafodelista"/>
+        <w:numPr>
+          <w:ilvl w:val="0"/>
+          <w:numId w:val="6"/>
+        </w:numPr>
+        <w:rPr>
+          <w:lang w:val="es-ES"/>
+        </w:rPr>
+      </w:pPr>
+      <w:r>
+        <w:rPr>
+          <w:lang w:val="es-ES"/>
+        </w:rPr>
+        <w:t>La creación de la interfaz gráfica del detector de metales se realizará en el IDE de NetBeans.</w:t>
+      </w:r>
+    </w:p>
+    <w:p>
+      <w:pPr>
+        <w:pStyle w:val="Prrafodelista"/>
+        <w:numPr>
+          <w:ilvl w:val="0"/>
+          <w:numId w:val="6"/>
+        </w:numPr>
+        <w:rPr>
+          <w:lang w:val="es-ES"/>
+        </w:rPr>
+      </w:pPr>
+      <w:r>
+        <w:rPr>
+          <w:lang w:val="es-ES"/>
+        </w:rPr>
+        <w:t>La interfaz gráfica debe permitir la visualización de los objetos encontrados en el detector de metales y saber cuántos usuarios han ingresado a la institución.</w:t>
+      </w:r>
+    </w:p>
+    <w:p>
+      <w:pPr>
+        <w:pStyle w:val="Prrafodelista"/>
+        <w:numPr>
+          <w:ilvl w:val="0"/>
+          <w:numId w:val="6"/>
+        </w:numPr>
+        <w:rPr>
+          <w:lang w:val="es-ES"/>
+        </w:rPr>
+      </w:pPr>
+      <w:r>
+        <w:rPr>
+          <w:lang w:val="es-ES"/>
+        </w:rPr>
+        <w:t>Garantizar suministro eléctrico permanente a los sensores durante la jornada laboral de la institución.</w:t>
+      </w:r>
+    </w:p>
+    <w:p>
+      <w:pPr>
+        <w:pStyle w:val="Prrafodelista"/>
+        <w:numPr>
+          <w:ilvl w:val="0"/>
+          <w:numId w:val="6"/>
+        </w:numPr>
+        <w:rPr>
+          <w:lang w:val="es-ES"/>
+        </w:rPr>
+      </w:pPr>
+      <w:r>
+        <w:rPr>
+          <w:lang w:val="es-ES"/>
+        </w:rPr>
+        <w:t>Encriptación de la base de datos por medio de PostgreSQL para una mejor seguridad ante cualquier ataque cibernético.</w:t>
+      </w:r>
+    </w:p>
+    <w:p>
+      <w:pPr>
+        <w:pStyle w:val="Prrafodelista"/>
+        <w:numPr>
+          <w:ilvl w:val="0"/>
+          <w:numId w:val="6"/>
+        </w:numPr>
+        <w:rPr>
+          <w:lang w:val="es-ES"/>
+        </w:rPr>
+      </w:pPr>
+      <w:r>
+        <w:rPr>
+          <w:lang w:val="es-ES"/>
+        </w:rPr>
+        <w:t>La encriptación se hace por medio del cliente, significa que el cliente de PostgreSQL encripte los datos directamente antes de enviarla al servidor, lo cual conlleva a que el cliente debe administrar toda la encriptación y desencriptación en su extremo</w:t>
+      </w:r>
     </w:p>
     <w:p>
       <w:pPr>
@@ -2749,159 +3166,39 @@
           <w:lang w:val="es-ES"/>
         </w:rPr>
       </w:pPr>
-      <w:bookmarkStart w:id="5" w:name="_Toc178373306"/>
-      <w:r>
-        <w:rPr>
-          <w:lang w:val="es-ES"/>
-        </w:rPr>
-        <w:t>Misión</w:t>
-      </w:r>
-      <w:bookmarkEnd w:id="5"/>
-      <w:r>
-        <w:rPr>
-          <w:lang w:val="es-ES"/>
-        </w:rPr>
-        <w:t xml:space="preserve"> </w:t>
-      </w:r>
-    </w:p>
-    <w:p>
-      <w:pPr>
-        <w:rPr>
-          <w:lang w:val="es-ES"/>
-        </w:rPr>
-      </w:pPr>
-      <w:r>
-        <w:rPr>
-          <w:lang w:val="es-ES"/>
-        </w:rPr>
-        <w:t>Apoyar el esquema de seguridad de las UTS con un sistema inteligente en la entrada del recinto, con el fin de garantizar la sana convivencia dentro de la institución, creando un ambiente libre de armas y proporcionando la entrada de las personas autorizadas.</w:t>
-      </w:r>
-    </w:p>
-    <w:p>
-      <w:pPr>
-        <w:pStyle w:val="Ttulo1"/>
-        <w:rPr>
-          <w:lang w:val="es-ES"/>
-        </w:rPr>
-      </w:pPr>
-    </w:p>
-    <w:p>
-      <w:pPr>
-        <w:pStyle w:val="Ttulo1"/>
-        <w:rPr>
-          <w:lang w:val="es-ES"/>
-        </w:rPr>
-      </w:pPr>
-      <w:bookmarkStart w:id="6" w:name="_Toc178373307"/>
-      <w:r>
-        <w:rPr>
-          <w:lang w:val="es-ES"/>
-        </w:rPr>
-        <w:t>Visión</w:t>
-      </w:r>
-      <w:bookmarkEnd w:id="6"/>
-      <w:r>
-        <w:rPr>
-          <w:lang w:val="es-ES"/>
-        </w:rPr>
-        <w:t xml:space="preserve"> </w:t>
-      </w:r>
-    </w:p>
-    <w:p>
-      <w:pPr>
-        <w:rPr>
-          <w:lang w:val="es-ES"/>
-        </w:rPr>
-      </w:pPr>
-      <w:r>
-        <w:rPr>
-          <w:lang w:val="es-ES"/>
-        </w:rPr>
-        <w:t>Implementar sistema de seguridad</w:t>
-      </w:r>
-      <w:r>
-        <w:rPr>
-          <w:lang w:val="es-ES"/>
-        </w:rPr>
-        <w:t xml:space="preserve"> inteligente</w:t>
-      </w:r>
-      <w:r>
-        <w:rPr>
-          <w:lang w:val="es-ES"/>
-        </w:rPr>
-        <w:t xml:space="preserve"> cumpliendo con los </w:t>
-      </w:r>
-      <w:r>
-        <w:rPr>
-          <w:lang w:val="es-ES"/>
-        </w:rPr>
-        <w:t>estándares</w:t>
-      </w:r>
-      <w:r>
-        <w:rPr>
-          <w:lang w:val="es-ES"/>
-        </w:rPr>
-        <w:t xml:space="preserve"> de calidad</w:t>
-      </w:r>
-      <w:r>
-        <w:rPr>
-          <w:lang w:val="es-ES"/>
-        </w:rPr>
-        <w:t>,</w:t>
-      </w:r>
-      <w:r>
-        <w:rPr>
-          <w:lang w:val="es-ES"/>
-        </w:rPr>
-        <w:t xml:space="preserve"> funcionalidad</w:t>
-      </w:r>
-      <w:r>
-        <w:rPr>
-          <w:lang w:val="es-ES"/>
-        </w:rPr>
-        <w:t xml:space="preserve"> y infraestructura.</w:t>
-      </w:r>
-      <w:r>
-        <w:rPr>
-          <w:lang w:val="es-ES"/>
-        </w:rPr>
-        <w:br w:type="page"/>
-      </w:r>
-    </w:p>
-    <w:p>
-      <w:pPr>
-        <w:pStyle w:val="Ttulo1"/>
-        <w:rPr>
-          <w:lang w:val="es-ES"/>
-        </w:rPr>
-      </w:pPr>
-      <w:bookmarkStart w:id="7" w:name="_Toc178373308"/>
+      <w:bookmarkStart w:id="8" w:name="_Toc178534109"/>
+      <w:r>
+        <w:rPr>
+          <w:lang w:val="es-ES"/>
+        </w:rPr>
+        <w:t>Importancia de un sistema de seguridad</w:t>
+      </w:r>
+      <w:bookmarkEnd w:id="8"/>
+    </w:p>
+    <w:p>
+      <w:pPr>
+        <w:rPr>
+          <w:lang w:val="es-ES"/>
+        </w:rPr>
+      </w:pPr>
+      <w:r>
+        <w:rPr>
+          <w:lang w:val="es-ES"/>
+        </w:rPr>
+        <w:t>Con el constante crecimiento de la tecnología y ahora con la inteligencia artificial en la palma de nuestra mano, literalmente, no es descabellado pensar en cómo podemos automatizar</w:t>
+      </w:r>
+      <w:r>
+        <w:rPr>
+          <w:lang w:val="es-ES"/>
+        </w:rPr>
+        <w:t xml:space="preserve"> los procesos administrativos de una organización. Como se ha dicho en la introducción, si bien los guardias hacen su trabajo como se debe, hay momentos que el volumen de gente ingresando y </w:t>
+      </w:r>
       <w:r>
         <w:rPr>
           <w:lang w:val="es-ES"/>
         </w:rPr>
         <w:lastRenderedPageBreak/>
-        <w:t>Importancia de un sistema de seguridad</w:t>
-      </w:r>
-      <w:bookmarkEnd w:id="7"/>
-    </w:p>
-    <w:p>
-      <w:pPr>
-        <w:rPr>
-          <w:lang w:val="es-ES"/>
-        </w:rPr>
-      </w:pPr>
-      <w:r>
-        <w:rPr>
-          <w:lang w:val="es-ES"/>
-        </w:rPr>
-        <w:t>Con el constante crecimiento de la tecnología y ahora con la inteligencia artificial en la palma de nuestra mano, literalmente, no es descabellado pensar en cómo podemos automatizar</w:t>
-      </w:r>
-      <w:r>
-        <w:rPr>
-          <w:lang w:val="es-ES"/>
-        </w:rPr>
-        <w:t xml:space="preserve"> los procesos administrativos de una organización. Como se ha dicho en la introducción, si bien los guardias hacen su trabajo como se debe, hay momentos que el volumen de gente ingresando y saliendo de la institución es gigantesco, llegando al punto de ignorar ciertos detalles que pasan desapercibidos a simple vista.</w:t>
+        <w:t>saliendo de la institución es gigantesco, llegando al punto de ignorar ciertos detalles que pasan desapercibidos a simple vista.</w:t>
       </w:r>
     </w:p>
     <w:p>
@@ -2942,14 +3239,14 @@
           <w:lang w:val="es-ES"/>
         </w:rPr>
       </w:pPr>
-      <w:bookmarkStart w:id="8" w:name="_Toc178373309"/>
+      <w:bookmarkStart w:id="9" w:name="_Toc178534110"/>
       <w:r>
         <w:rPr>
           <w:lang w:val="es-ES"/>
         </w:rPr>
         <w:t>Detector de metales</w:t>
       </w:r>
-      <w:bookmarkEnd w:id="8"/>
+      <w:bookmarkEnd w:id="9"/>
     </w:p>
     <w:p>
       <w:pPr>
@@ -2990,27 +3287,33 @@
           <w:lang w:val="es-CO"/>
         </w:rPr>
       </w:pPr>
-      <w:bookmarkStart w:id="9" w:name="_Toc178373310"/>
+      <w:bookmarkStart w:id="10" w:name="_Toc178534111"/>
+      <w:r>
+        <w:rPr>
+          <w:lang w:val="es-CO"/>
+        </w:rPr>
+        <w:t>Escáner de retina</w:t>
+      </w:r>
+      <w:bookmarkEnd w:id="10"/>
+    </w:p>
+    <w:p>
+      <w:pPr>
+        <w:rPr>
+          <w:lang w:val="es-CO"/>
+        </w:rPr>
+      </w:pPr>
+      <w:r>
+        <w:rPr>
+          <w:lang w:val="es-CO"/>
+        </w:rPr>
+        <w:t xml:space="preserve">El escáner de retina se realiza dirigiendo un rayo imperceptible de luz infrarroja de baja energía hacia el ojo de la persona cuando esta mira a través de la pieza ocular del escáner, como quien mira por un microscopio. Ese rayo de luz traza una ruta estandarizada sobre la retina. Como los vasos sanguíneos de la retina son más absorbentes de esa luz que el resto del ojo, la </w:t>
+      </w:r>
       <w:r>
         <w:rPr>
           <w:lang w:val="es-CO"/>
         </w:rPr>
         <w:lastRenderedPageBreak/>
-        <w:t>Escáner de retina</w:t>
-      </w:r>
-      <w:bookmarkEnd w:id="9"/>
-    </w:p>
-    <w:p>
-      <w:pPr>
-        <w:rPr>
-          <w:lang w:val="es-CO"/>
-        </w:rPr>
-      </w:pPr>
-      <w:r>
-        <w:rPr>
-          <w:lang w:val="es-CO"/>
-        </w:rPr>
-        <w:t>El escáner de retina se realiza dirigiendo un rayo imperceptible de luz infrarroja de baja energía hacia el ojo de la persona cuando esta mira a través de la pieza ocular del escáner, como quien mira por un microscopio. Ese rayo de luz traza una ruta estandarizada sobre la retina. Como los vasos sanguíneos de la retina son más absorbentes de esa luz que el resto del ojo, la cantidad de luz reflejada varía durante el escaneo. El patrón resultante de las variaciones es convertido a código informático y se guarda en una base de datos.</w:t>
+        <w:t>cantidad de luz reflejada varía durante el escaneo. El patrón resultante de las variaciones es convertido a código informático y se guarda en una base de datos.</w:t>
       </w:r>
     </w:p>
     <w:p>
@@ -3073,7 +3376,7 @@
           <w:lang w:val="es-CO"/>
         </w:rPr>
       </w:pPr>
-      <w:bookmarkStart w:id="10" w:name="_Toc178370926"/>
+      <w:bookmarkStart w:id="11" w:name="_Toc178370926"/>
       <w:r>
         <w:rPr>
           <w:lang w:val="es-CO"/>
@@ -3114,7 +3417,7 @@
         </w:rPr>
         <w:t>. Escáner de retina</w:t>
       </w:r>
-      <w:bookmarkEnd w:id="10"/>
+      <w:bookmarkEnd w:id="11"/>
     </w:p>
     <w:p>
       <w:pPr>
@@ -3130,14 +3433,14 @@
           <w:lang w:val="es-ES"/>
         </w:rPr>
       </w:pPr>
-      <w:bookmarkStart w:id="11" w:name="_Toc178373311"/>
+      <w:bookmarkStart w:id="12" w:name="_Toc178534112"/>
       <w:r>
         <w:rPr>
           <w:lang w:val="es-ES"/>
         </w:rPr>
         <w:t>Propuesta de proyecto</w:t>
       </w:r>
-      <w:bookmarkEnd w:id="11"/>
+      <w:bookmarkEnd w:id="12"/>
     </w:p>
     <w:p>
       <w:pPr>
@@ -3178,15 +3481,14 @@
           <w:lang w:val="es-ES"/>
         </w:rPr>
       </w:pPr>
-      <w:bookmarkStart w:id="12" w:name="_Toc178373312"/>
-      <w:r>
-        <w:rPr>
-          <w:lang w:val="es-ES"/>
-        </w:rPr>
-        <w:lastRenderedPageBreak/>
+      <w:bookmarkStart w:id="13" w:name="_Toc178534113"/>
+      <w:r>
+        <w:rPr>
+          <w:lang w:val="es-ES"/>
+        </w:rPr>
         <w:t>Centro de Confinamiento del Terrorismo – CECOT</w:t>
       </w:r>
-      <w:bookmarkEnd w:id="12"/>
+      <w:bookmarkEnd w:id="13"/>
     </w:p>
     <w:p>
       <w:pPr>
@@ -3278,6 +3580,7 @@
         <w:rPr>
           <w:lang w:val="es-ES"/>
         </w:rPr>
+        <w:lastRenderedPageBreak/>
         <w:t xml:space="preserve">Si bien los sistemas de seguridad modernos constan de varios </w:t>
       </w:r>
       <w:r>
@@ -3306,14 +3609,14 @@
           <w:lang w:val="es-ES"/>
         </w:rPr>
       </w:pPr>
-      <w:bookmarkStart w:id="13" w:name="_Toc178373313"/>
+      <w:bookmarkStart w:id="14" w:name="_Toc178534114"/>
       <w:r>
         <w:rPr>
           <w:lang w:val="es-ES"/>
         </w:rPr>
         <w:t>Funcionamiento del arco detector de metales ZK-D4330</w:t>
       </w:r>
-      <w:bookmarkEnd w:id="13"/>
+      <w:bookmarkEnd w:id="14"/>
     </w:p>
     <w:p>
       <w:pPr>
@@ -3539,15 +3842,24 @@
       <w:pPr>
         <w:pStyle w:val="Descripcin"/>
         <w:jc w:val="center"/>
-      </w:pPr>
-      <w:bookmarkStart w:id="14" w:name="_Toc178370927"/>
-      <w:r>
+        <w:rPr>
+          <w:lang w:val="es-CO"/>
+        </w:rPr>
+      </w:pPr>
+      <w:bookmarkStart w:id="15" w:name="_Toc178370927"/>
+      <w:r>
+        <w:rPr>
+          <w:lang w:val="es-CO"/>
+        </w:rPr>
         <w:t xml:space="preserve">Ilustración </w:t>
       </w:r>
       <w:r>
         <w:fldChar w:fldCharType="begin"/>
       </w:r>
       <w:r>
+        <w:rPr>
+          <w:lang w:val="es-CO"/>
+        </w:rPr>
         <w:instrText xml:space="preserve"> SEQ Ilustración \* ARABIC </w:instrText>
       </w:r>
       <w:r>
@@ -3556,6 +3868,7 @@
       <w:r>
         <w:rPr>
           <w:noProof/>
+          <w:lang w:val="es-CO"/>
         </w:rPr>
         <w:t>2</w:t>
       </w:r>
@@ -3563,12 +3876,12 @@
         <w:fldChar w:fldCharType="end"/>
       </w:r>
       <w:r>
-        <w:t xml:space="preserve">. </w:t>
-      </w:r>
-      <w:r>
-        <w:t>ZK-D4330</w:t>
-      </w:r>
-      <w:bookmarkEnd w:id="14"/>
+        <w:rPr>
+          <w:lang w:val="es-CO"/>
+        </w:rPr>
+        <w:t>. ZK-D4330</w:t>
+      </w:r>
+      <w:bookmarkEnd w:id="15"/>
     </w:p>
     <w:p>
       <w:pPr>
@@ -3577,14 +3890,14 @@
           <w:lang w:val="es-CO"/>
         </w:rPr>
       </w:pPr>
-      <w:bookmarkStart w:id="15" w:name="_Toc178373314"/>
+      <w:bookmarkStart w:id="16" w:name="_Toc178534115"/>
       <w:r>
         <w:rPr>
           <w:lang w:val="es-CO"/>
         </w:rPr>
         <w:t>Mecanismo y ubicación</w:t>
       </w:r>
-      <w:bookmarkEnd w:id="15"/>
+      <w:bookmarkEnd w:id="16"/>
     </w:p>
     <w:p>
       <w:pPr>
@@ -3646,14 +3959,14 @@
           <w:lang w:val="es-CO"/>
         </w:rPr>
       </w:pPr>
-      <w:bookmarkStart w:id="16" w:name="_Toc178373315"/>
+      <w:bookmarkStart w:id="17" w:name="_Toc178534116"/>
       <w:r>
         <w:rPr>
           <w:lang w:val="es-CO"/>
         </w:rPr>
         <w:t>Riesgos</w:t>
       </w:r>
-      <w:bookmarkEnd w:id="16"/>
+      <w:bookmarkEnd w:id="17"/>
     </w:p>
     <w:p>
       <w:pPr>
@@ -3696,19 +4009,58 @@
     </w:p>
     <w:p>
       <w:pPr>
+        <w:rPr>
+          <w:lang w:val="es-CO"/>
+        </w:rPr>
+      </w:pPr>
+      <w:r>
+        <w:rPr>
+          <w:lang w:val="es-CO"/>
+        </w:rPr>
+        <w:t xml:space="preserve">Un posible riesgo es no almacenar la base de datos correctamente haciendo que la información sea muy vulnerable, por ende, el atacante no se tendría que esforzar mucho por conseguirla, para solucionarlo se puede encriptar la base de datos, hay varias formas pero la más segura de todas es encriptarlo en el cliente, esto significa que el que cliente de la base de datos debe manejar y administrar sus propias claves de cifrado, por ello, </w:t>
+      </w:r>
+      <w:r>
+        <w:rPr>
+          <w:lang w:val="es-CO"/>
+        </w:rPr>
+        <w:t>él</w:t>
+      </w:r>
+      <w:r>
+        <w:rPr>
+          <w:lang w:val="es-CO"/>
+        </w:rPr>
+        <w:t xml:space="preserve"> es el que tiene que encriptar la información antes de enviarla al servidor y el mismo es el que lo puede desencriptar.</w:t>
+      </w:r>
+    </w:p>
+    <w:p>
+      <w:pPr>
+        <w:rPr>
+          <w:lang w:val="es-CO"/>
+        </w:rPr>
+      </w:pPr>
+      <w:r>
+        <w:rPr>
+          <w:lang w:val="es-CO"/>
+        </w:rPr>
+        <w:lastRenderedPageBreak/>
+        <w:t>La persona que se escoja para ese rol, tiene que pasar por varios filtros, esto ya que va hacer la personal la cual va a tener toda la base de datos en sus manos, se escogerá a la personas más experimentada, profesional y ética para este trabajo para que toda la información este en buenas manos.</w:t>
+      </w:r>
+    </w:p>
+    <w:p>
+      <w:pPr>
         <w:pStyle w:val="Ttulo1"/>
         <w:rPr>
           <w:lang w:val="es-ES"/>
         </w:rPr>
       </w:pPr>
-      <w:bookmarkStart w:id="17" w:name="_Toc178373316"/>
+      <w:bookmarkStart w:id="18" w:name="_Toc178534117"/>
       <w:r>
         <w:rPr>
           <w:lang w:val="es-ES"/>
         </w:rPr>
         <w:t>Recursos tecnológicos</w:t>
       </w:r>
-      <w:bookmarkEnd w:id="17"/>
+      <w:bookmarkEnd w:id="18"/>
       <w:r>
         <w:rPr>
           <w:lang w:val="es-ES"/>
@@ -3795,7 +4147,6 @@
           <w:bCs/>
           <w:lang w:val="es-CO"/>
         </w:rPr>
-        <w:lastRenderedPageBreak/>
         <w:t>Inteligencia Artificial y Algoritmos de Aprendizaje</w:t>
       </w:r>
       <w:r>
@@ -3896,6 +4247,7 @@
           <w:bCs/>
           <w:lang w:val="es-CO"/>
         </w:rPr>
+        <w:lastRenderedPageBreak/>
         <w:t>Capacidades de Autoaprendizaje</w:t>
       </w:r>
       <w:r>
@@ -3912,14 +4264,14 @@
           <w:lang w:val="es-ES"/>
         </w:rPr>
       </w:pPr>
-      <w:bookmarkStart w:id="18" w:name="_Toc178373317"/>
+      <w:bookmarkStart w:id="19" w:name="_Toc178534118"/>
       <w:r>
         <w:rPr>
           <w:lang w:val="es-ES"/>
         </w:rPr>
         <w:t>Recursos humanos</w:t>
       </w:r>
-      <w:bookmarkEnd w:id="18"/>
+      <w:bookmarkEnd w:id="19"/>
       <w:r>
         <w:rPr>
           <w:lang w:val="es-ES"/>
@@ -3939,21 +4291,34 @@
           <w:bCs/>
           <w:lang w:val="es-CO"/>
         </w:rPr>
-        <w:t>I</w:t>
-      </w:r>
+        <w:t>Ingenieros de Seguridad:</w:t>
+      </w:r>
+      <w:r>
+        <w:rPr>
+          <w:lang w:val="es-CO"/>
+        </w:rPr>
+        <w:t xml:space="preserve"> Para diseñar, implementar y mantener los sistemas de seguridad.</w:t>
+      </w:r>
+    </w:p>
+    <w:p>
+      <w:pPr>
+        <w:rPr>
+          <w:lang w:val="es-CO"/>
+        </w:rPr>
+      </w:pPr>
       <w:r>
         <w:rPr>
           <w:b/>
           <w:bCs/>
           <w:lang w:val="es-CO"/>
         </w:rPr>
-        <w:t>ngenieros de Seguridad:</w:t>
-      </w:r>
-      <w:r>
-        <w:rPr>
-          <w:lang w:val="es-CO"/>
-        </w:rPr>
-        <w:t xml:space="preserve"> Para diseñar, implementar y mantener los sistemas de seguridad.</w:t>
+        <w:t>Especialistas en Inteligencia Artificial:</w:t>
+      </w:r>
+      <w:r>
+        <w:rPr>
+          <w:lang w:val="es-CO"/>
+        </w:rPr>
+        <w:t xml:space="preserve"> Para desarrollar y ajustar los algoritmos de aprendizaje y procesamiento de señales.</w:t>
       </w:r>
     </w:p>
     <w:p>
@@ -3968,13 +4333,13 @@
           <w:bCs/>
           <w:lang w:val="es-CO"/>
         </w:rPr>
-        <w:t>Especialistas en Inteligencia Artificial:</w:t>
-      </w:r>
-      <w:r>
-        <w:rPr>
-          <w:lang w:val="es-CO"/>
-        </w:rPr>
-        <w:t xml:space="preserve"> Para desarrollar y ajustar los algoritmos de aprendizaje y procesamiento de señales.</w:t>
+        <w:t>Técnicos de Mantenimiento:</w:t>
+      </w:r>
+      <w:r>
+        <w:rPr>
+          <w:lang w:val="es-CO"/>
+        </w:rPr>
+        <w:t xml:space="preserve"> Para asegurar que todos los componentes del sistema funcionen correctamente y realizar reparaciones cuando sea necesario.</w:t>
       </w:r>
     </w:p>
     <w:p>
@@ -3989,13 +4354,13 @@
           <w:bCs/>
           <w:lang w:val="es-CO"/>
         </w:rPr>
-        <w:t>Técnicos de Mantenimiento:</w:t>
-      </w:r>
-      <w:r>
-        <w:rPr>
-          <w:lang w:val="es-CO"/>
-        </w:rPr>
-        <w:t xml:space="preserve"> Para asegurar que todos los componentes del sistema funcionen correctamente y realizar reparaciones cuando sea necesario.</w:t>
+        <w:t>Personal de Seguridad:</w:t>
+      </w:r>
+      <w:r>
+        <w:rPr>
+          <w:lang w:val="es-CO"/>
+        </w:rPr>
+        <w:t xml:space="preserve"> Entrenado para interpretar los datos proporcionados por el sistema y responder adecuadamente a las alertas.</w:t>
       </w:r>
     </w:p>
     <w:p>
@@ -4010,13 +4375,13 @@
           <w:bCs/>
           <w:lang w:val="es-CO"/>
         </w:rPr>
-        <w:t>Personal de Seguridad:</w:t>
-      </w:r>
-      <w:r>
-        <w:rPr>
-          <w:lang w:val="es-CO"/>
-        </w:rPr>
-        <w:t xml:space="preserve"> Entrenado para interpretar los datos proporcionados por el sistema y responder adecuadamente a las alertas.</w:t>
+        <w:t>Analistas de Datos:</w:t>
+      </w:r>
+      <w:r>
+        <w:rPr>
+          <w:lang w:val="es-CO"/>
+        </w:rPr>
+        <w:t xml:space="preserve"> Para analizar los datos recogidos por el sistema y mejorar continuamente su rendimiento.</w:t>
       </w:r>
     </w:p>
     <w:p>
@@ -4031,14 +4396,71 @@
           <w:bCs/>
           <w:lang w:val="es-CO"/>
         </w:rPr>
-        <w:t>Analistas de Datos:</w:t>
-      </w:r>
-      <w:r>
-        <w:rPr>
-          <w:lang w:val="es-CO"/>
-        </w:rPr>
-        <w:t xml:space="preserve"> Para analizar los datos recogidos por el sistema y mejorar continuamente su rendimiento.</w:t>
-      </w:r>
+        <w:t>Gerentes de Proyecto:</w:t>
+      </w:r>
+      <w:r>
+        <w:rPr>
+          <w:lang w:val="es-CO"/>
+        </w:rPr>
+        <w:t xml:space="preserve"> Para coordinar la implementación y operación del sistema, asegurando que todos los componentes funcionen de manera integrada y eficiente.</w:t>
+      </w:r>
+    </w:p>
+    <w:p>
+      <w:pPr>
+        <w:pStyle w:val="Ttulo1"/>
+        <w:rPr>
+          <w:lang w:val="es-CO"/>
+        </w:rPr>
+      </w:pPr>
+      <w:bookmarkStart w:id="20" w:name="_Toc178534119"/>
+      <w:r>
+        <w:rPr>
+          <w:lang w:val="es-CO"/>
+        </w:rPr>
+        <w:t>Costos</w:t>
+      </w:r>
+      <w:bookmarkEnd w:id="20"/>
+      <w:r>
+        <w:rPr>
+          <w:lang w:val="es-CO"/>
+        </w:rPr>
+        <w:t xml:space="preserve"> </w:t>
+      </w:r>
+      <w:r>
+        <w:rPr>
+          <w:lang w:val="es-CO"/>
+        </w:rPr>
+        <w:t xml:space="preserve"> </w:t>
+      </w:r>
+    </w:p>
+    <w:p>
+      <w:pPr>
+        <w:rPr>
+          <w:lang w:val="es-CO"/>
+        </w:rPr>
+      </w:pPr>
+    </w:p>
+    <w:p>
+      <w:pPr>
+        <w:pStyle w:val="Ttulo2"/>
+        <w:rPr>
+          <w:lang w:val="es-CO"/>
+        </w:rPr>
+      </w:pPr>
+      <w:bookmarkStart w:id="21" w:name="_Toc178534120"/>
+      <w:r>
+        <w:rPr>
+          <w:lang w:val="es-CO"/>
+        </w:rPr>
+        <w:t>Costos R</w:t>
+      </w:r>
+      <w:r>
+        <w:rPr>
+          <w:lang w:val="es-CO"/>
+        </w:rPr>
+        <w:t>ecursos Tecnológicos</w:t>
+      </w:r>
+      <w:bookmarkEnd w:id="21"/>
     </w:p>
     <w:p>
       <w:pPr>
@@ -4052,31 +4474,8 @@
           <w:bCs/>
           <w:lang w:val="es-CO"/>
         </w:rPr>
-        <w:lastRenderedPageBreak/>
-        <w:t>Gerentes de Proyecto:</w:t>
-      </w:r>
-      <w:r>
-        <w:rPr>
-          <w:lang w:val="es-CO"/>
-        </w:rPr>
-        <w:t xml:space="preserve"> Para coordinar la implementación y operación del sistema, asegurando que todos los componentes funcionen de manera integrada y eficiente.</w:t>
-      </w:r>
-    </w:p>
-    <w:p>
-      <w:pPr>
-        <w:pStyle w:val="Ttulo1"/>
-        <w:rPr>
-          <w:lang w:val="es-CO"/>
-        </w:rPr>
-      </w:pPr>
-      <w:bookmarkStart w:id="19" w:name="_Toc178373318"/>
-      <w:r>
-        <w:rPr>
-          <w:lang w:val="es-CO"/>
-        </w:rPr>
-        <w:t>Costos</w:t>
-      </w:r>
-      <w:bookmarkEnd w:id="19"/>
+        <w:t>Sensores de Alta Sensibilidad:</w:t>
+      </w:r>
       <w:r>
         <w:rPr>
           <w:lang w:val="es-CO"/>
@@ -4087,37 +4486,33 @@
         <w:rPr>
           <w:lang w:val="es-CO"/>
         </w:rPr>
+        <w:t>Aproximadamente $1,500,000 COP por unidad.</w:t>
+      </w:r>
+    </w:p>
+    <w:p>
+      <w:pPr>
+        <w:rPr>
+          <w:lang w:val="es-CO"/>
+        </w:rPr>
+      </w:pPr>
+      <w:r>
+        <w:rPr>
+          <w:lang w:val="es-CO"/>
+        </w:rPr>
+        <w:t>Lector de Retina:</w:t>
+      </w:r>
+      <w:r>
+        <w:rPr>
+          <w:lang w:val="es-CO"/>
+        </w:rPr>
         <w:t xml:space="preserve"> </w:t>
       </w:r>
-    </w:p>
-    <w:p>
-      <w:pPr>
-        <w:rPr>
-          <w:lang w:val="es-CO"/>
-        </w:rPr>
-      </w:pPr>
-    </w:p>
-    <w:p>
-      <w:pPr>
-        <w:pStyle w:val="Ttulo2"/>
-        <w:rPr>
-          <w:lang w:val="es-CO"/>
-        </w:rPr>
-      </w:pPr>
-      <w:bookmarkStart w:id="20" w:name="_Toc178373319"/>
-      <w:r>
-        <w:rPr>
-          <w:lang w:val="es-CO"/>
-        </w:rPr>
-        <w:t>Costos R</w:t>
-      </w:r>
-      <w:r>
-        <w:rPr>
-          <w:lang w:val="es-CO"/>
-        </w:rPr>
-        <w:t>ecursos Tecnológicos</w:t>
-      </w:r>
-      <w:bookmarkEnd w:id="20"/>
+      <w:r>
+        <w:rPr>
+          <w:lang w:val="es-CO"/>
+        </w:rPr>
+        <w:t>Alrededor de $20,000,000 COP por unidad.</w:t>
+      </w:r>
     </w:p>
     <w:p>
       <w:pPr>
@@ -4131,44 +4526,20 @@
           <w:bCs/>
           <w:lang w:val="es-CO"/>
         </w:rPr>
-        <w:t>Sensores de Alta Sensibilidad:</w:t>
-      </w:r>
-      <w:r>
-        <w:rPr>
-          <w:lang w:val="es-CO"/>
-        </w:rPr>
-        <w:t xml:space="preserve"> </w:t>
-      </w:r>
-      <w:r>
-        <w:rPr>
-          <w:lang w:val="es-CO"/>
-        </w:rPr>
-        <w:t>Aproximadamente $1,500,000 COP por unidad.</w:t>
-      </w:r>
-    </w:p>
-    <w:p>
-      <w:pPr>
-        <w:rPr>
-          <w:lang w:val="es-CO"/>
-        </w:rPr>
-      </w:pPr>
-      <w:r>
-        <w:rPr>
-          <w:lang w:val="es-CO"/>
-        </w:rPr>
-        <w:t>Lector de Retina:</w:t>
-      </w:r>
-      <w:r>
-        <w:rPr>
-          <w:lang w:val="es-CO"/>
-        </w:rPr>
-        <w:t xml:space="preserve"> </w:t>
-      </w:r>
-      <w:r>
-        <w:rPr>
-          <w:lang w:val="es-CO"/>
-        </w:rPr>
-        <w:t>Alrededor de $20,000,000 COP por unidad.</w:t>
+        <w:lastRenderedPageBreak/>
+        <w:t>Inteligencia Artificial y Algoritmos de Aprendizaje:</w:t>
+      </w:r>
+      <w:r>
+        <w:rPr>
+          <w:lang w:val="es-CO"/>
+        </w:rPr>
+        <w:t xml:space="preserve"> P</w:t>
+      </w:r>
+      <w:r>
+        <w:rPr>
+          <w:lang w:val="es-CO"/>
+        </w:rPr>
+        <w:t>ueden costar entre $50,000,000 y $100,000,000 COP.</w:t>
       </w:r>
     </w:p>
     <w:p>
@@ -4183,19 +4554,25 @@
           <w:bCs/>
           <w:lang w:val="es-CO"/>
         </w:rPr>
-        <w:t>Inteligencia Artificial y Algoritmos de Aprendizaje:</w:t>
-      </w:r>
-      <w:r>
-        <w:rPr>
-          <w:lang w:val="es-CO"/>
-        </w:rPr>
-        <w:t xml:space="preserve"> P</w:t>
-      </w:r>
-      <w:r>
-        <w:rPr>
-          <w:lang w:val="es-CO"/>
-        </w:rPr>
-        <w:t>ueden costar entre $50,000,000 y $100,000,000 COP.</w:t>
+        <w:t>Procesamiento de Señales en Tiempo Real:</w:t>
+      </w:r>
+      <w:r>
+        <w:rPr>
+          <w:lang w:val="es-CO"/>
+        </w:rPr>
+        <w:t xml:space="preserve"> </w:t>
+      </w:r>
+      <w:r>
+        <w:rPr>
+          <w:lang w:val="es-CO"/>
+        </w:rPr>
+        <w:t>P</w:t>
+      </w:r>
+      <w:r>
+        <w:rPr>
+          <w:lang w:val="es-CO"/>
+        </w:rPr>
+        <w:t>ueden costar entre $30,000,000 y $60,000,000 COP.</w:t>
       </w:r>
     </w:p>
     <w:p>
@@ -4210,92 +4587,103 @@
           <w:bCs/>
           <w:lang w:val="es-CO"/>
         </w:rPr>
-        <w:t>Procesamiento de Señales en Tiempo Real</w:t>
-      </w:r>
+        <w:t>Interfaz de Usuario Avanzada:</w:t>
+      </w:r>
+      <w:r>
+        <w:rPr>
+          <w:lang w:val="es-CO"/>
+        </w:rPr>
+        <w:t xml:space="preserve"> </w:t>
+      </w:r>
+      <w:r>
+        <w:rPr>
+          <w:lang w:val="es-CO"/>
+        </w:rPr>
+        <w:t>Alrededor de $10,000,000 COP por unidad.</w:t>
+      </w:r>
+    </w:p>
+    <w:p>
+      <w:pPr>
+        <w:rPr>
+          <w:lang w:val="es-CO"/>
+        </w:rPr>
+      </w:pPr>
+      <w:r>
+        <w:rPr>
+          <w:lang w:val="es-CO"/>
+        </w:rPr>
+        <w:t>Conectividad y Monitoreo Remoto:</w:t>
+      </w:r>
+      <w:r>
+        <w:rPr>
+          <w:lang w:val="es-CO"/>
+        </w:rPr>
+        <w:t xml:space="preserve"> P</w:t>
+      </w:r>
+      <w:r>
+        <w:rPr>
+          <w:lang w:val="es-CO"/>
+        </w:rPr>
+        <w:t>ueden costar entre $1,000,000 y $5,000,000 COP anuales.</w:t>
+      </w:r>
+    </w:p>
+    <w:p>
+      <w:pPr>
+        <w:rPr>
+          <w:lang w:val="es-CO"/>
+        </w:rPr>
+      </w:pPr>
       <w:r>
         <w:rPr>
           <w:b/>
           <w:bCs/>
           <w:lang w:val="es-CO"/>
         </w:rPr>
-        <w:t>:</w:t>
-      </w:r>
-      <w:r>
-        <w:rPr>
-          <w:lang w:val="es-CO"/>
-        </w:rPr>
-        <w:t xml:space="preserve"> </w:t>
-      </w:r>
-      <w:r>
-        <w:rPr>
-          <w:lang w:val="es-CO"/>
-        </w:rPr>
-        <w:t>P</w:t>
-      </w:r>
-      <w:r>
-        <w:rPr>
-          <w:lang w:val="es-CO"/>
-        </w:rPr>
-        <w:t>ueden costar entre $30,000,000 y $60,000,000 COP.</w:t>
-      </w:r>
-    </w:p>
-    <w:p>
-      <w:pPr>
-        <w:rPr>
-          <w:lang w:val="es-CO"/>
-        </w:rPr>
-      </w:pPr>
-      <w:r>
+        <w:t>Capacidades de Autoaprendizaje:</w:t>
+      </w:r>
+      <w:r>
+        <w:rPr>
+          <w:lang w:val="es-CO"/>
+        </w:rPr>
+        <w:t xml:space="preserve"> P</w:t>
+      </w:r>
+      <w:r>
+        <w:rPr>
+          <w:lang w:val="es-CO"/>
+        </w:rPr>
+        <w:t>uede costar entre $20,000,000 y $50,000,000 COP.</w:t>
+      </w:r>
+    </w:p>
+    <w:p>
+      <w:pPr>
+        <w:rPr>
+          <w:lang w:val="es-CO"/>
+        </w:rPr>
+      </w:pPr>
+    </w:p>
+    <w:p>
+      <w:pPr>
+        <w:pStyle w:val="Ttulo2"/>
+        <w:rPr>
+          <w:lang w:val="es-CO"/>
+        </w:rPr>
+      </w:pPr>
+      <w:bookmarkStart w:id="22" w:name="_Toc178534121"/>
+      <w:r>
+        <w:rPr>
+          <w:lang w:val="es-CO"/>
+        </w:rPr>
+        <w:t>Sueldos del Personal</w:t>
+      </w:r>
+      <w:bookmarkEnd w:id="22"/>
+    </w:p>
+    <w:p>
+      <w:pPr>
         <w:rPr>
           <w:b/>
           <w:bCs/>
           <w:lang w:val="es-CO"/>
         </w:rPr>
-        <w:t>Interfaz de Usuario Avanzada:</w:t>
-      </w:r>
-      <w:r>
-        <w:rPr>
-          <w:lang w:val="es-CO"/>
-        </w:rPr>
-        <w:t xml:space="preserve"> </w:t>
-      </w:r>
-      <w:r>
-        <w:rPr>
-          <w:lang w:val="es-CO"/>
-        </w:rPr>
-        <w:t>Alrededor de $10,000,000 COP por unidad.</w:t>
-      </w:r>
-    </w:p>
-    <w:p>
-      <w:pPr>
-        <w:rPr>
-          <w:lang w:val="es-CO"/>
-        </w:rPr>
-      </w:pPr>
-      <w:r>
-        <w:rPr>
-          <w:lang w:val="es-CO"/>
-        </w:rPr>
-        <w:t>Conectividad y Monitoreo Remoto:</w:t>
-      </w:r>
-      <w:r>
-        <w:rPr>
-          <w:lang w:val="es-CO"/>
-        </w:rPr>
-        <w:t xml:space="preserve"> P</w:t>
-      </w:r>
-      <w:r>
-        <w:rPr>
-          <w:lang w:val="es-CO"/>
-        </w:rPr>
-        <w:t>ueden costar entre $1,000,000 y $5,000,000 COP anuales.</w:t>
-      </w:r>
-    </w:p>
-    <w:p>
-      <w:pPr>
-        <w:rPr>
-          <w:lang w:val="es-CO"/>
-        </w:rPr>
       </w:pPr>
       <w:r>
         <w:rPr>
@@ -4303,207 +4691,205 @@
           <w:bCs/>
           <w:lang w:val="es-CO"/>
         </w:rPr>
-        <w:t>Capacidades de Autoaprendizaje:</w:t>
-      </w:r>
-      <w:r>
-        <w:rPr>
-          <w:lang w:val="es-CO"/>
-        </w:rPr>
-        <w:t xml:space="preserve"> P</w:t>
-      </w:r>
-      <w:r>
-        <w:rPr>
-          <w:lang w:val="es-CO"/>
-        </w:rPr>
-        <w:t>uede costar entre $20,000,000 y $50,000,000 COP.</w:t>
-      </w:r>
-    </w:p>
-    <w:p>
-      <w:pPr>
-        <w:rPr>
-          <w:lang w:val="es-CO"/>
-        </w:rPr>
-      </w:pPr>
-    </w:p>
-    <w:p>
-      <w:pPr>
-        <w:pStyle w:val="Ttulo2"/>
-        <w:rPr>
-          <w:lang w:val="es-CO"/>
-        </w:rPr>
-      </w:pPr>
-      <w:bookmarkStart w:id="21" w:name="_Toc178373320"/>
-      <w:r>
-        <w:rPr>
-          <w:lang w:val="es-CO"/>
-        </w:rPr>
-        <w:t>Sueldos del Personal</w:t>
-      </w:r>
-      <w:bookmarkEnd w:id="21"/>
-    </w:p>
-    <w:p>
-      <w:pPr>
+        <w:t>Ingenieros de Seguridad:</w:t>
+      </w:r>
+      <w:r>
         <w:rPr>
           <w:b/>
           <w:bCs/>
           <w:lang w:val="es-CO"/>
         </w:rPr>
-      </w:pPr>
-      <w:r>
+        <w:t xml:space="preserve"> </w:t>
+      </w:r>
+      <w:r>
+        <w:rPr>
+          <w:lang w:val="es-CO"/>
+        </w:rPr>
+        <w:t>Aproximadamente $3,115,672 COP al mes15.</w:t>
+      </w:r>
+    </w:p>
+    <w:p>
+      <w:pPr>
         <w:rPr>
           <w:b/>
           <w:bCs/>
           <w:lang w:val="es-CO"/>
         </w:rPr>
-        <w:t>Ingenieros de Seguridad:</w:t>
-      </w:r>
+      </w:pPr>
       <w:r>
         <w:rPr>
           <w:b/>
           <w:bCs/>
           <w:lang w:val="es-CO"/>
         </w:rPr>
-        <w:t xml:space="preserve"> </w:t>
-      </w:r>
-      <w:r>
-        <w:rPr>
-          <w:lang w:val="es-CO"/>
-        </w:rPr>
-        <w:t>Aproximadamente $3,115,672 COP al mes15.</w:t>
-      </w:r>
-    </w:p>
-    <w:p>
-      <w:pPr>
+        <w:t>Especialistas en Inteligencia Artificial:</w:t>
+      </w:r>
+      <w:r>
         <w:rPr>
           <w:b/>
           <w:bCs/>
           <w:lang w:val="es-CO"/>
         </w:rPr>
-      </w:pPr>
-      <w:r>
+        <w:t xml:space="preserve"> </w:t>
+      </w:r>
+      <w:r>
+        <w:rPr>
+          <w:lang w:val="es-CO"/>
+        </w:rPr>
+        <w:t>Alrededor de $6,500,000 COP al mes.</w:t>
+      </w:r>
+    </w:p>
+    <w:p>
+      <w:pPr>
         <w:rPr>
           <w:b/>
           <w:bCs/>
           <w:lang w:val="es-CO"/>
         </w:rPr>
-        <w:t>Especialistas en Inteligencia Artificial:</w:t>
-      </w:r>
+      </w:pPr>
       <w:r>
         <w:rPr>
           <w:b/>
           <w:bCs/>
           <w:lang w:val="es-CO"/>
         </w:rPr>
-        <w:t xml:space="preserve"> </w:t>
-      </w:r>
-      <w:r>
-        <w:rPr>
-          <w:lang w:val="es-CO"/>
-        </w:rPr>
-        <w:t>Alrededor de $6,500,000 COP al mes.</w:t>
-      </w:r>
-    </w:p>
-    <w:p>
-      <w:pPr>
+        <w:t>Técnicos de Mantenimiento:</w:t>
+      </w:r>
+      <w:r>
         <w:rPr>
           <w:b/>
           <w:bCs/>
           <w:lang w:val="es-CO"/>
         </w:rPr>
-      </w:pPr>
-      <w:r>
+        <w:t xml:space="preserve"> </w:t>
+      </w:r>
+      <w:r>
+        <w:rPr>
+          <w:lang w:val="es-CO"/>
+        </w:rPr>
+        <w:t>Aproximadamente $1,494,694 COP al mes.</w:t>
+      </w:r>
+    </w:p>
+    <w:p>
+      <w:pPr>
         <w:rPr>
           <w:b/>
           <w:bCs/>
           <w:lang w:val="es-CO"/>
         </w:rPr>
-        <w:t>Técnicos de Mantenimiento:</w:t>
-      </w:r>
+      </w:pPr>
       <w:r>
         <w:rPr>
           <w:b/>
           <w:bCs/>
           <w:lang w:val="es-CO"/>
         </w:rPr>
-        <w:t xml:space="preserve"> </w:t>
-      </w:r>
-      <w:r>
-        <w:rPr>
-          <w:lang w:val="es-CO"/>
-        </w:rPr>
-        <w:t>Aproximadamente $1,494,694 COP al mes.</w:t>
-      </w:r>
-    </w:p>
-    <w:p>
-      <w:pPr>
+        <w:t>Personal de Seguridad:</w:t>
+      </w:r>
+      <w:r>
         <w:rPr>
           <w:b/>
           <w:bCs/>
           <w:lang w:val="es-CO"/>
         </w:rPr>
-      </w:pPr>
-      <w:r>
+        <w:t xml:space="preserve"> </w:t>
+      </w:r>
+      <w:r>
+        <w:rPr>
+          <w:lang w:val="es-CO"/>
+        </w:rPr>
+        <w:t>Alrededor de $1,200,000 COP al mes.</w:t>
+      </w:r>
+    </w:p>
+    <w:p>
+      <w:pPr>
         <w:rPr>
           <w:b/>
           <w:bCs/>
           <w:lang w:val="es-CO"/>
         </w:rPr>
-        <w:lastRenderedPageBreak/>
-        <w:t>Personal de Seguridad:</w:t>
-      </w:r>
+      </w:pPr>
       <w:r>
         <w:rPr>
           <w:b/>
           <w:bCs/>
           <w:lang w:val="es-CO"/>
         </w:rPr>
-        <w:t xml:space="preserve"> </w:t>
-      </w:r>
-      <w:r>
-        <w:rPr>
-          <w:lang w:val="es-CO"/>
-        </w:rPr>
-        <w:t>Alrededor de $1,200,000 COP al mes.</w:t>
-      </w:r>
-    </w:p>
-    <w:p>
-      <w:pPr>
+        <w:t>Analistas de Datos:</w:t>
+      </w:r>
+      <w:r>
         <w:rPr>
           <w:b/>
           <w:bCs/>
           <w:lang w:val="es-CO"/>
         </w:rPr>
-      </w:pPr>
-      <w:r>
+        <w:t xml:space="preserve"> </w:t>
+      </w:r>
+      <w:r>
+        <w:rPr>
+          <w:lang w:val="es-CO"/>
+        </w:rPr>
+        <w:t>Aproximadamente $4,000,000 COP al mes.</w:t>
+      </w:r>
+    </w:p>
+    <w:p>
+      <w:pPr>
         <w:rPr>
           <w:b/>
           <w:bCs/>
           <w:lang w:val="es-CO"/>
         </w:rPr>
-        <w:t>Analistas de Datos:</w:t>
-      </w:r>
+      </w:pPr>
       <w:r>
         <w:rPr>
           <w:b/>
           <w:bCs/>
           <w:lang w:val="es-CO"/>
         </w:rPr>
-        <w:t xml:space="preserve"> </w:t>
-      </w:r>
-      <w:r>
-        <w:rPr>
-          <w:lang w:val="es-CO"/>
-        </w:rPr>
-        <w:t>Aproximadamente $4,000,000 COP al mes.</w:t>
-      </w:r>
-    </w:p>
-    <w:p>
-      <w:pPr>
+        <w:t>Gerentes de Proyecto:</w:t>
+      </w:r>
+      <w:r>
         <w:rPr>
           <w:b/>
           <w:bCs/>
           <w:lang w:val="es-CO"/>
         </w:rPr>
+        <w:t xml:space="preserve"> </w:t>
+      </w:r>
+      <w:r>
+        <w:rPr>
+          <w:lang w:val="es-CO"/>
+        </w:rPr>
+        <w:t>Alrededor de $5,000,000 COP al mes.</w:t>
+      </w:r>
+    </w:p>
+    <w:p>
+      <w:pPr>
+        <w:pStyle w:val="Ttulo1"/>
+        <w:rPr>
+          <w:lang w:val="es-CO"/>
+        </w:rPr>
+      </w:pPr>
+      <w:bookmarkStart w:id="23" w:name="_Toc178534122"/>
+      <w:r>
+        <w:rPr>
+          <w:lang w:val="es-CO"/>
+        </w:rPr>
+        <w:t>Inversión Total Estimada</w:t>
+      </w:r>
+      <w:r>
+        <w:rPr>
+          <w:lang w:val="es-CO"/>
+        </w:rPr>
+        <w:t xml:space="preserve"> Primer año</w:t>
+      </w:r>
+      <w:bookmarkEnd w:id="23"/>
+    </w:p>
+    <w:p>
+      <w:pPr>
+        <w:rPr>
+          <w:lang w:val="es-CO"/>
+        </w:rPr>
       </w:pPr>
       <w:r>
         <w:rPr>
@@ -4511,115 +4897,65 @@
           <w:bCs/>
           <w:lang w:val="es-CO"/>
         </w:rPr>
-        <w:t>Gerentes de Proyecto:</w:t>
-      </w:r>
+        <w:t>Recursos Tecnológicos:</w:t>
+      </w:r>
+      <w:r>
+        <w:rPr>
+          <w:lang w:val="es-CO"/>
+        </w:rPr>
+        <w:t xml:space="preserve"> Aproximadamente $200,000,000 COP.</w:t>
+      </w:r>
+    </w:p>
+    <w:p>
+      <w:pPr>
+        <w:rPr>
+          <w:lang w:val="es-CO"/>
+        </w:rPr>
+      </w:pPr>
       <w:r>
         <w:rPr>
           <w:b/>
           <w:bCs/>
           <w:lang w:val="es-CO"/>
         </w:rPr>
-        <w:t xml:space="preserve"> </w:t>
-      </w:r>
-      <w:r>
-        <w:rPr>
-          <w:lang w:val="es-CO"/>
-        </w:rPr>
-        <w:t>Alrededor de $5,000,000 COP al mes.</w:t>
+        <w:t>Sueldos del Personal:</w:t>
+      </w:r>
+      <w:r>
+        <w:rPr>
+          <w:lang w:val="es-CO"/>
+        </w:rPr>
+        <w:t xml:space="preserve"> Aproximadamente $250,000,000 COP anuales (considerando un equipo de 10 personas).</w:t>
+      </w:r>
+    </w:p>
+    <w:p>
+      <w:pPr>
+        <w:rPr>
+          <w:lang w:val="es-CO"/>
+        </w:rPr>
+      </w:pPr>
+      <w:r>
+        <w:rPr>
+          <w:lang w:val="es-CO"/>
+        </w:rPr>
+        <w:lastRenderedPageBreak/>
+        <w:t>Esto da un total aproximado de $450,000,000 COP para el primer año de implementación.</w:t>
       </w:r>
     </w:p>
     <w:p>
       <w:pPr>
         <w:pStyle w:val="Ttulo1"/>
         <w:rPr>
-          <w:lang w:val="es-CO"/>
-        </w:rPr>
-      </w:pPr>
-      <w:bookmarkStart w:id="22" w:name="_Toc178373321"/>
-      <w:r>
-        <w:rPr>
-          <w:lang w:val="es-CO"/>
-        </w:rPr>
-        <w:t>Inversión Total Estimada</w:t>
-      </w:r>
-      <w:r>
-        <w:rPr>
-          <w:lang w:val="es-CO"/>
-        </w:rPr>
-        <w:t xml:space="preserve"> Primer año</w:t>
-      </w:r>
-      <w:bookmarkEnd w:id="22"/>
-    </w:p>
-    <w:p>
-      <w:pPr>
-        <w:rPr>
-          <w:lang w:val="es-CO"/>
-        </w:rPr>
-      </w:pPr>
-      <w:r>
-        <w:rPr>
-          <w:b/>
-          <w:bCs/>
-          <w:lang w:val="es-CO"/>
-        </w:rPr>
-        <w:t>Recursos Tecnológicos:</w:t>
-      </w:r>
-      <w:r>
-        <w:rPr>
-          <w:lang w:val="es-CO"/>
-        </w:rPr>
-        <w:t xml:space="preserve"> Aproximadamente $200,000,000 COP.</w:t>
-      </w:r>
-    </w:p>
-    <w:p>
-      <w:pPr>
-        <w:rPr>
-          <w:lang w:val="es-CO"/>
-        </w:rPr>
-      </w:pPr>
-      <w:r>
-        <w:rPr>
-          <w:b/>
-          <w:bCs/>
-          <w:lang w:val="es-CO"/>
-        </w:rPr>
-        <w:t>Sueldos del Personal:</w:t>
-      </w:r>
-      <w:r>
-        <w:rPr>
-          <w:lang w:val="es-CO"/>
-        </w:rPr>
-        <w:t xml:space="preserve"> Aproximadamente $250,000,000 COP anuales (considerando un equipo de 10 personas).</w:t>
-      </w:r>
-    </w:p>
-    <w:p>
-      <w:pPr>
-        <w:rPr>
-          <w:lang w:val="es-CO"/>
-        </w:rPr>
-      </w:pPr>
-      <w:r>
-        <w:rPr>
-          <w:lang w:val="es-CO"/>
-        </w:rPr>
-        <w:t>Esto da un total aproximado de $450,000,000 COP para el primer año de implementación.</w:t>
-      </w:r>
-    </w:p>
-    <w:p>
-      <w:pPr>
-        <w:pStyle w:val="Ttulo1"/>
-        <w:rPr>
-          <w:lang w:val="es-ES"/>
-        </w:rPr>
-      </w:pPr>
-      <w:bookmarkStart w:id="23" w:name="_Toc178373322"/>
+          <w:lang w:val="es-ES"/>
+        </w:rPr>
+      </w:pPr>
+      <w:bookmarkStart w:id="24" w:name="_Toc178534123"/>
       <w:r>
         <w:rPr>
           <w:lang w:val="es-ES"/>
         </w:rPr>
         <w:t>Conclusiones</w:t>
       </w:r>
-      <w:bookmarkEnd w:id="23"/>
+      <w:bookmarkEnd w:id="24"/>
       <w:r>
         <w:rPr>
           <w:lang w:val="es-ES"/>
@@ -4627,7 +4963,7 @@
         <w:br w:type="page"/>
       </w:r>
     </w:p>
-    <w:bookmarkStart w:id="24" w:name="_Toc178373323" w:displacedByCustomXml="next"/>
+    <w:bookmarkStart w:id="25" w:name="_Toc178534124" w:displacedByCustomXml="next"/>
     <w:sdt>
       <w:sdtPr>
         <w:rPr>
@@ -4661,7 +4997,7 @@
             </w:rPr>
             <w:t>Bibliografía</w:t>
           </w:r>
-          <w:bookmarkEnd w:id="24"/>
+          <w:bookmarkEnd w:id="25"/>
         </w:p>
         <w:sdt>
           <w:sdtPr>
@@ -4677,7 +5013,7 @@
                 <w:rPr>
                   <w:noProof/>
                   <w:szCs w:val="24"/>
-                  <w:lang w:val="pt-PT"/>
+                  <w:lang w:val="es-CO"/>
                 </w:rPr>
               </w:pPr>
               <w:r>
@@ -4685,7 +5021,7 @@
               </w:r>
               <w:r>
                 <w:rPr>
-                  <w:lang w:val="pt-PT"/>
+                  <w:lang w:val="es-CO"/>
                 </w:rPr>
                 <w:instrText>BIBLIOGRAPHY</w:instrText>
               </w:r>
@@ -4695,7 +5031,7 @@
               <w:r>
                 <w:rPr>
                   <w:noProof/>
-                  <w:lang w:val="pt-PT"/>
+                  <w:lang w:val="es-CO"/>
                 </w:rPr>
                 <w:t xml:space="preserve">Insights, B. R. (26 de Agosto de 2024). </w:t>
               </w:r>
@@ -4704,14 +5040,14 @@
                   <w:i/>
                   <w:iCs/>
                   <w:noProof/>
-                  <w:lang w:val="pt-PT"/>
+                  <w:lang w:val="es-CO"/>
                 </w:rPr>
                 <w:t>Informe de mercado de detectores de metales digitales</w:t>
               </w:r>
               <w:r>
                 <w:rPr>
                   <w:noProof/>
-                  <w:lang w:val="pt-PT"/>
+                  <w:lang w:val="es-CO"/>
                 </w:rPr>
                 <w:t>. Obtenido de https://www.businessresearchinsights.com/es/market-reports/digital-metal-detector-market-110562</w:t>
               </w:r>
@@ -5111,6 +5447,92 @@
     </w:lvl>
   </w:abstractNum>
   <w:abstractNum w:abstractNumId="1" w15:restartNumberingAfterBreak="0">
+    <w:nsid w:val="44A22D6A"/>
+    <w:multiLevelType w:val="hybridMultilevel"/>
+    <w:tmpl w:val="39166D1C"/>
+    <w:lvl w:ilvl="0" w:tplc="240A000F">
+      <w:start w:val="1"/>
+      <w:numFmt w:val="decimal"/>
+      <w:lvlText w:val="%1."/>
+      <w:lvlJc w:val="left"/>
+      <w:pPr>
+        <w:ind w:left="720" w:hanging="360"/>
+      </w:pPr>
+    </w:lvl>
+    <w:lvl w:ilvl="1" w:tplc="240A0019" w:tentative="1">
+      <w:start w:val="1"/>
+      <w:numFmt w:val="lowerLetter"/>
+      <w:lvlText w:val="%2."/>
+      <w:lvlJc w:val="left"/>
+      <w:pPr>
+        <w:ind w:left="1440" w:hanging="360"/>
+      </w:pPr>
+    </w:lvl>
+    <w:lvl w:ilvl="2" w:tplc="240A001B" w:tentative="1">
+      <w:start w:val="1"/>
+      <w:numFmt w:val="lowerRoman"/>
+      <w:lvlText w:val="%3."/>
+      <w:lvlJc w:val="right"/>
+      <w:pPr>
+        <w:ind w:left="2160" w:hanging="180"/>
+      </w:pPr>
+    </w:lvl>
+    <w:lvl w:ilvl="3" w:tplc="240A000F" w:tentative="1">
+      <w:start w:val="1"/>
+      <w:numFmt w:val="decimal"/>
+      <w:lvlText w:val="%4."/>
+      <w:lvlJc w:val="left"/>
+      <w:pPr>
+        <w:ind w:left="2880" w:hanging="360"/>
+      </w:pPr>
+    </w:lvl>
+    <w:lvl w:ilvl="4" w:tplc="240A0019" w:tentative="1">
+      <w:start w:val="1"/>
+      <w:numFmt w:val="lowerLetter"/>
+      <w:lvlText w:val="%5."/>
+      <w:lvlJc w:val="left"/>
+      <w:pPr>
+        <w:ind w:left="3600" w:hanging="360"/>
+      </w:pPr>
+    </w:lvl>
+    <w:lvl w:ilvl="5" w:tplc="240A001B" w:tentative="1">
+      <w:start w:val="1"/>
+      <w:numFmt w:val="lowerRoman"/>
+      <w:lvlText w:val="%6."/>
+      <w:lvlJc w:val="right"/>
+      <w:pPr>
+        <w:ind w:left="4320" w:hanging="180"/>
+      </w:pPr>
+    </w:lvl>
+    <w:lvl w:ilvl="6" w:tplc="240A000F" w:tentative="1">
+      <w:start w:val="1"/>
+      <w:numFmt w:val="decimal"/>
+      <w:lvlText w:val="%7."/>
+      <w:lvlJc w:val="left"/>
+      <w:pPr>
+        <w:ind w:left="5040" w:hanging="360"/>
+      </w:pPr>
+    </w:lvl>
+    <w:lvl w:ilvl="7" w:tplc="240A0019" w:tentative="1">
+      <w:start w:val="1"/>
+      <w:numFmt w:val="lowerLetter"/>
+      <w:lvlText w:val="%8."/>
+      <w:lvlJc w:val="left"/>
+      <w:pPr>
+        <w:ind w:left="5760" w:hanging="360"/>
+      </w:pPr>
+    </w:lvl>
+    <w:lvl w:ilvl="8" w:tplc="240A001B" w:tentative="1">
+      <w:start w:val="1"/>
+      <w:numFmt w:val="lowerRoman"/>
+      <w:lvlText w:val="%9."/>
+      <w:lvlJc w:val="right"/>
+      <w:pPr>
+        <w:ind w:left="6480" w:hanging="180"/>
+      </w:pPr>
+    </w:lvl>
+  </w:abstractNum>
+  <w:abstractNum w:abstractNumId="2" w15:restartNumberingAfterBreak="0">
     <w:nsid w:val="509A7B2F"/>
     <w:multiLevelType w:val="hybridMultilevel"/>
     <w:tmpl w:val="4476D63A"/>
@@ -5222,7 +5644,7 @@
       </w:rPr>
     </w:lvl>
   </w:abstractNum>
-  <w:abstractNum w:abstractNumId="2" w15:restartNumberingAfterBreak="0">
+  <w:abstractNum w:abstractNumId="3" w15:restartNumberingAfterBreak="0">
     <w:nsid w:val="68571995"/>
     <w:multiLevelType w:val="hybridMultilevel"/>
     <w:tmpl w:val="EFC4BD72"/>
@@ -5334,23 +5756,100 @@
       </w:rPr>
     </w:lvl>
   </w:abstractNum>
+  <w:abstractNum w:abstractNumId="4" w15:restartNumberingAfterBreak="0">
+    <w:nsid w:val="6D2D33A4"/>
+    <w:multiLevelType w:val="hybridMultilevel"/>
+    <w:tmpl w:val="921EFF0C"/>
+    <w:lvl w:ilvl="0" w:tplc="240A000F">
+      <w:start w:val="1"/>
+      <w:numFmt w:val="decimal"/>
+      <w:lvlText w:val="%1."/>
+      <w:lvlJc w:val="left"/>
+      <w:pPr>
+        <w:ind w:left="720" w:hanging="360"/>
+      </w:pPr>
+    </w:lvl>
+    <w:lvl w:ilvl="1" w:tplc="240A0019" w:tentative="1">
+      <w:start w:val="1"/>
+      <w:numFmt w:val="lowerLetter"/>
+      <w:lvlText w:val="%2."/>
+      <w:lvlJc w:val="left"/>
+      <w:pPr>
+        <w:ind w:left="1440" w:hanging="360"/>
+      </w:pPr>
+    </w:lvl>
+    <w:lvl w:ilvl="2" w:tplc="240A001B" w:tentative="1">
+      <w:start w:val="1"/>
+      <w:numFmt w:val="lowerRoman"/>
+      <w:lvlText w:val="%3."/>
+      <w:lvlJc w:val="right"/>
+      <w:pPr>
+        <w:ind w:left="2160" w:hanging="180"/>
+      </w:pPr>
+    </w:lvl>
+    <w:lvl w:ilvl="3" w:tplc="240A000F" w:tentative="1">
+      <w:start w:val="1"/>
+      <w:numFmt w:val="decimal"/>
+      <w:lvlText w:val="%4."/>
+      <w:lvlJc w:val="left"/>
+      <w:pPr>
+        <w:ind w:left="2880" w:hanging="360"/>
+      </w:pPr>
+    </w:lvl>
+    <w:lvl w:ilvl="4" w:tplc="240A0019" w:tentative="1">
+      <w:start w:val="1"/>
+      <w:numFmt w:val="lowerLetter"/>
+      <w:lvlText w:val="%5."/>
+      <w:lvlJc w:val="left"/>
+      <w:pPr>
+        <w:ind w:left="3600" w:hanging="360"/>
+      </w:pPr>
+    </w:lvl>
+    <w:lvl w:ilvl="5" w:tplc="240A001B" w:tentative="1">
+      <w:start w:val="1"/>
+      <w:numFmt w:val="lowerRoman"/>
+      <w:lvlText w:val="%6."/>
+      <w:lvlJc w:val="right"/>
+      <w:pPr>
+        <w:ind w:left="4320" w:hanging="180"/>
+      </w:pPr>
+    </w:lvl>
+    <w:lvl w:ilvl="6" w:tplc="240A000F" w:tentative="1">
+      <w:start w:val="1"/>
+      <w:numFmt w:val="decimal"/>
+      <w:lvlText w:val="%7."/>
+      <w:lvlJc w:val="left"/>
+      <w:pPr>
+        <w:ind w:left="5040" w:hanging="360"/>
+      </w:pPr>
+    </w:lvl>
+    <w:lvl w:ilvl="7" w:tplc="240A0019" w:tentative="1">
+      <w:start w:val="1"/>
+      <w:numFmt w:val="lowerLetter"/>
+      <w:lvlText w:val="%8."/>
+      <w:lvlJc w:val="left"/>
+      <w:pPr>
+        <w:ind w:left="5760" w:hanging="360"/>
+      </w:pPr>
+    </w:lvl>
+    <w:lvl w:ilvl="8" w:tplc="240A001B" w:tentative="1">
+      <w:start w:val="1"/>
+      <w:numFmt w:val="lowerRoman"/>
+      <w:lvlText w:val="%9."/>
+      <w:lvlJc w:val="right"/>
+      <w:pPr>
+        <w:ind w:left="6480" w:hanging="180"/>
+      </w:pPr>
+    </w:lvl>
+  </w:abstractNum>
   <w:num w:numId="1">
+    <w:abstractNumId w:val="3"/>
+  </w:num>
+  <w:num w:numId="2">
     <w:abstractNumId w:val="2"/>
   </w:num>
-  <w:num w:numId="2">
-    <w:abstractNumId w:val="1"/>
-  </w:num>
   <w:num w:numId="3">
-    <w:abstractNumId w:val="1"/>
-    <w:lvlOverride w:ilvl="0"/>
-    <w:lvlOverride w:ilvl="1"/>
-    <w:lvlOverride w:ilvl="2"/>
-    <w:lvlOverride w:ilvl="3"/>
-    <w:lvlOverride w:ilvl="4"/>
-    <w:lvlOverride w:ilvl="5"/>
-    <w:lvlOverride w:ilvl="6"/>
-    <w:lvlOverride w:ilvl="7"/>
-    <w:lvlOverride w:ilvl="8"/>
+    <w:abstractNumId w:val="2"/>
   </w:num>
   <w:num w:numId="4">
     <w:abstractNumId w:val="0"/>
@@ -5381,6 +5880,12 @@
     <w:lvlOverride w:ilvl="8">
       <w:startOverride w:val="1"/>
     </w:lvlOverride>
+  </w:num>
+  <w:num w:numId="5">
+    <w:abstractNumId w:val="1"/>
+  </w:num>
+  <w:num w:numId="6">
+    <w:abstractNumId w:val="4"/>
   </w:num>
 </w:numbering>
 </file>

</xml_diff>

<commit_message>
se agrega fase de diseño y la implementacion
</commit_message>
<xml_diff>
--- a/sistema de seguridad inteligente.docx
+++ b/sistema de seguridad inteligente.docx
@@ -54,7 +54,21 @@
         <w:rPr>
           <w:lang w:val="es-ES"/>
         </w:rPr>
-        <w:t>Yeison Stiven Segura Rincón</w:t>
+        <w:t xml:space="preserve">Yeison </w:t>
+      </w:r>
+      <w:proofErr w:type="spellStart"/>
+      <w:r>
+        <w:rPr>
+          <w:lang w:val="es-ES"/>
+        </w:rPr>
+        <w:t>Stiven</w:t>
+      </w:r>
+      <w:proofErr w:type="spellEnd"/>
+      <w:r>
+        <w:rPr>
+          <w:lang w:val="es-ES"/>
+        </w:rPr>
+        <w:t xml:space="preserve"> Segura Rincón</w:t>
       </w:r>
     </w:p>
     <w:p>
@@ -64,11 +78,19 @@
           <w:lang w:val="es-ES"/>
         </w:rPr>
       </w:pPr>
-      <w:r>
-        <w:rPr>
-          <w:lang w:val="es-ES"/>
-        </w:rPr>
-        <w:t>Angel David Márquez Rueda</w:t>
+      <w:proofErr w:type="spellStart"/>
+      <w:r>
+        <w:rPr>
+          <w:lang w:val="es-ES"/>
+        </w:rPr>
+        <w:t>Angel</w:t>
+      </w:r>
+      <w:proofErr w:type="spellEnd"/>
+      <w:r>
+        <w:rPr>
+          <w:lang w:val="es-ES"/>
+        </w:rPr>
+        <w:t xml:space="preserve"> David Márquez Rueda</w:t>
       </w:r>
     </w:p>
     <w:p>
@@ -323,7 +345,7 @@
           <w:r>
             <w:fldChar w:fldCharType="separate"/>
           </w:r>
-          <w:hyperlink w:anchor="_Toc178534099" w:history="1">
+          <w:hyperlink w:anchor="_Toc180181520" w:history="1">
             <w:r>
               <w:rPr>
                 <w:rStyle w:val="Hipervnculo"/>
@@ -351,7 +373,7 @@
                 <w:noProof/>
                 <w:webHidden/>
               </w:rPr>
-              <w:instrText xml:space="preserve"> PAGEREF _Toc178534099 \h </w:instrText>
+              <w:instrText xml:space="preserve"> PAGEREF _Toc180181520 \h </w:instrText>
             </w:r>
             <w:r>
               <w:rPr>
@@ -395,7 +417,7 @@
               <w:lang w:val="es-CO" w:eastAsia="es-CO"/>
             </w:rPr>
           </w:pPr>
-          <w:hyperlink w:anchor="_Toc178534100" w:history="1">
+          <w:hyperlink w:anchor="_Toc180181521" w:history="1">
             <w:r>
               <w:rPr>
                 <w:rStyle w:val="Hipervnculo"/>
@@ -423,7 +445,7 @@
                 <w:noProof/>
                 <w:webHidden/>
               </w:rPr>
-              <w:instrText xml:space="preserve"> PAGEREF _Toc178534100 \h </w:instrText>
+              <w:instrText xml:space="preserve"> PAGEREF _Toc180181521 \h </w:instrText>
             </w:r>
             <w:r>
               <w:rPr>
@@ -467,7 +489,7 @@
               <w:lang w:val="es-CO" w:eastAsia="es-CO"/>
             </w:rPr>
           </w:pPr>
-          <w:hyperlink w:anchor="_Toc178534101" w:history="1">
+          <w:hyperlink w:anchor="_Toc180181522" w:history="1">
             <w:r>
               <w:rPr>
                 <w:rStyle w:val="Hipervnculo"/>
@@ -495,7 +517,7 @@
                 <w:noProof/>
                 <w:webHidden/>
               </w:rPr>
-              <w:instrText xml:space="preserve"> PAGEREF _Toc178534101 \h </w:instrText>
+              <w:instrText xml:space="preserve"> PAGEREF _Toc180181522 \h </w:instrText>
             </w:r>
             <w:r>
               <w:rPr>
@@ -515,7 +537,7 @@
                 <w:noProof/>
                 <w:webHidden/>
               </w:rPr>
-              <w:t>5</w:t>
+              <w:t>4</w:t>
             </w:r>
             <w:r>
               <w:rPr>
@@ -539,7 +561,7 @@
               <w:lang w:val="es-CO" w:eastAsia="es-CO"/>
             </w:rPr>
           </w:pPr>
-          <w:hyperlink w:anchor="_Toc178534102" w:history="1">
+          <w:hyperlink w:anchor="_Toc180181523" w:history="1">
             <w:r>
               <w:rPr>
                 <w:rStyle w:val="Hipervnculo"/>
@@ -567,7 +589,7 @@
                 <w:noProof/>
                 <w:webHidden/>
               </w:rPr>
-              <w:instrText xml:space="preserve"> PAGEREF _Toc178534102 \h </w:instrText>
+              <w:instrText xml:space="preserve"> PAGEREF _Toc180181523 \h </w:instrText>
             </w:r>
             <w:r>
               <w:rPr>
@@ -611,7 +633,7 @@
               <w:lang w:val="es-CO" w:eastAsia="es-CO"/>
             </w:rPr>
           </w:pPr>
-          <w:hyperlink w:anchor="_Toc178534103" w:history="1">
+          <w:hyperlink w:anchor="_Toc180181524" w:history="1">
             <w:r>
               <w:rPr>
                 <w:rStyle w:val="Hipervnculo"/>
@@ -639,7 +661,7 @@
                 <w:noProof/>
                 <w:webHidden/>
               </w:rPr>
-              <w:instrText xml:space="preserve"> PAGEREF _Toc178534103 \h </w:instrText>
+              <w:instrText xml:space="preserve"> PAGEREF _Toc180181524 \h </w:instrText>
             </w:r>
             <w:r>
               <w:rPr>
@@ -683,7 +705,7 @@
               <w:lang w:val="es-CO" w:eastAsia="es-CO"/>
             </w:rPr>
           </w:pPr>
-          <w:hyperlink w:anchor="_Toc178534104" w:history="1">
+          <w:hyperlink w:anchor="_Toc180181525" w:history="1">
             <w:r>
               <w:rPr>
                 <w:rStyle w:val="Hipervnculo"/>
@@ -711,7 +733,7 @@
                 <w:noProof/>
                 <w:webHidden/>
               </w:rPr>
-              <w:instrText xml:space="preserve"> PAGEREF _Toc178534104 \h </w:instrText>
+              <w:instrText xml:space="preserve"> PAGEREF _Toc180181525 \h </w:instrText>
             </w:r>
             <w:r>
               <w:rPr>
@@ -755,7 +777,7 @@
               <w:lang w:val="es-CO" w:eastAsia="es-CO"/>
             </w:rPr>
           </w:pPr>
-          <w:hyperlink w:anchor="_Toc178534105" w:history="1">
+          <w:hyperlink w:anchor="_Toc180181526" w:history="1">
             <w:r>
               <w:rPr>
                 <w:rStyle w:val="Hipervnculo"/>
@@ -783,7 +805,7 @@
                 <w:noProof/>
                 <w:webHidden/>
               </w:rPr>
-              <w:instrText xml:space="preserve"> PAGEREF _Toc178534105 \h </w:instrText>
+              <w:instrText xml:space="preserve"> PAGEREF _Toc180181526 \h </w:instrText>
             </w:r>
             <w:r>
               <w:rPr>
@@ -827,7 +849,7 @@
               <w:lang w:val="es-CO" w:eastAsia="es-CO"/>
             </w:rPr>
           </w:pPr>
-          <w:hyperlink w:anchor="_Toc178534106" w:history="1">
+          <w:hyperlink w:anchor="_Toc180181527" w:history="1">
             <w:r>
               <w:rPr>
                 <w:rStyle w:val="Hipervnculo"/>
@@ -855,7 +877,7 @@
                 <w:noProof/>
                 <w:webHidden/>
               </w:rPr>
-              <w:instrText xml:space="preserve"> PAGEREF _Toc178534106 \h </w:instrText>
+              <w:instrText xml:space="preserve"> PAGEREF _Toc180181527 \h </w:instrText>
             </w:r>
             <w:r>
               <w:rPr>
@@ -899,14 +921,14 @@
               <w:lang w:val="es-CO" w:eastAsia="es-CO"/>
             </w:rPr>
           </w:pPr>
-          <w:hyperlink w:anchor="_Toc178534107" w:history="1">
+          <w:hyperlink w:anchor="_Toc180181528" w:history="1">
             <w:r>
               <w:rPr>
                 <w:rStyle w:val="Hipervnculo"/>
                 <w:noProof/>
                 <w:lang w:val="es-ES"/>
               </w:rPr>
-              <w:t>Misión</w:t>
+              <w:t>Importancia de un sistema de seguridad</w:t>
             </w:r>
             <w:r>
               <w:rPr>
@@ -927,7 +949,151 @@
                 <w:noProof/>
                 <w:webHidden/>
               </w:rPr>
-              <w:instrText xml:space="preserve"> PAGEREF _Toc178534107 \h </w:instrText>
+              <w:instrText xml:space="preserve"> PAGEREF _Toc180181528 \h </w:instrText>
+            </w:r>
+            <w:r>
+              <w:rPr>
+                <w:noProof/>
+                <w:webHidden/>
+              </w:rPr>
+            </w:r>
+            <w:r>
+              <w:rPr>
+                <w:noProof/>
+                <w:webHidden/>
+              </w:rPr>
+              <w:fldChar w:fldCharType="separate"/>
+            </w:r>
+            <w:r>
+              <w:rPr>
+                <w:noProof/>
+                <w:webHidden/>
+              </w:rPr>
+              <w:t>6</w:t>
+            </w:r>
+            <w:r>
+              <w:rPr>
+                <w:noProof/>
+                <w:webHidden/>
+              </w:rPr>
+              <w:fldChar w:fldCharType="end"/>
+            </w:r>
+          </w:hyperlink>
+        </w:p>
+        <w:p>
+          <w:pPr>
+            <w:pStyle w:val="TDC2"/>
+            <w:tabs>
+              <w:tab w:val="right" w:leader="dot" w:pos="9394"/>
+            </w:tabs>
+            <w:rPr>
+              <w:rFonts w:asciiTheme="minorHAnsi" w:eastAsiaTheme="minorEastAsia" w:hAnsiTheme="minorHAnsi"/>
+              <w:noProof/>
+              <w:sz w:val="22"/>
+              <w:lang w:val="es-CO" w:eastAsia="es-CO"/>
+            </w:rPr>
+          </w:pPr>
+          <w:hyperlink w:anchor="_Toc180181529" w:history="1">
+            <w:r>
+              <w:rPr>
+                <w:rStyle w:val="Hipervnculo"/>
+                <w:noProof/>
+                <w:lang w:val="es-ES"/>
+              </w:rPr>
+              <w:t>Detector de metales</w:t>
+            </w:r>
+            <w:r>
+              <w:rPr>
+                <w:noProof/>
+                <w:webHidden/>
+              </w:rPr>
+              <w:tab/>
+            </w:r>
+            <w:r>
+              <w:rPr>
+                <w:noProof/>
+                <w:webHidden/>
+              </w:rPr>
+              <w:fldChar w:fldCharType="begin"/>
+            </w:r>
+            <w:r>
+              <w:rPr>
+                <w:noProof/>
+                <w:webHidden/>
+              </w:rPr>
+              <w:instrText xml:space="preserve"> PAGEREF _Toc180181529 \h </w:instrText>
+            </w:r>
+            <w:r>
+              <w:rPr>
+                <w:noProof/>
+                <w:webHidden/>
+              </w:rPr>
+            </w:r>
+            <w:r>
+              <w:rPr>
+                <w:noProof/>
+                <w:webHidden/>
+              </w:rPr>
+              <w:fldChar w:fldCharType="separate"/>
+            </w:r>
+            <w:r>
+              <w:rPr>
+                <w:noProof/>
+                <w:webHidden/>
+              </w:rPr>
+              <w:t>7</w:t>
+            </w:r>
+            <w:r>
+              <w:rPr>
+                <w:noProof/>
+                <w:webHidden/>
+              </w:rPr>
+              <w:fldChar w:fldCharType="end"/>
+            </w:r>
+          </w:hyperlink>
+        </w:p>
+        <w:p>
+          <w:pPr>
+            <w:pStyle w:val="TDC2"/>
+            <w:tabs>
+              <w:tab w:val="right" w:leader="dot" w:pos="9394"/>
+            </w:tabs>
+            <w:rPr>
+              <w:rFonts w:asciiTheme="minorHAnsi" w:eastAsiaTheme="minorEastAsia" w:hAnsiTheme="minorHAnsi"/>
+              <w:noProof/>
+              <w:sz w:val="22"/>
+              <w:lang w:val="es-CO" w:eastAsia="es-CO"/>
+            </w:rPr>
+          </w:pPr>
+          <w:hyperlink w:anchor="_Toc180181530" w:history="1">
+            <w:r>
+              <w:rPr>
+                <w:rStyle w:val="Hipervnculo"/>
+                <w:noProof/>
+                <w:lang w:val="es-CO"/>
+              </w:rPr>
+              <w:t>Reconocimiento facial</w:t>
+            </w:r>
+            <w:r>
+              <w:rPr>
+                <w:noProof/>
+                <w:webHidden/>
+              </w:rPr>
+              <w:tab/>
+            </w:r>
+            <w:r>
+              <w:rPr>
+                <w:noProof/>
+                <w:webHidden/>
+              </w:rPr>
+              <w:fldChar w:fldCharType="begin"/>
+            </w:r>
+            <w:r>
+              <w:rPr>
+                <w:noProof/>
+                <w:webHidden/>
+              </w:rPr>
+              <w:instrText xml:space="preserve"> PAGEREF _Toc180181530 \h </w:instrText>
             </w:r>
             <w:r>
               <w:rPr>
@@ -971,14 +1137,14 @@
               <w:lang w:val="es-CO" w:eastAsia="es-CO"/>
             </w:rPr>
           </w:pPr>
-          <w:hyperlink w:anchor="_Toc178534108" w:history="1">
+          <w:hyperlink w:anchor="_Toc180181531" w:history="1">
             <w:r>
               <w:rPr>
                 <w:rStyle w:val="Hipervnculo"/>
                 <w:noProof/>
                 <w:lang w:val="es-ES"/>
               </w:rPr>
-              <w:t>Visión</w:t>
+              <w:t>Propuesta de proyecto</w:t>
             </w:r>
             <w:r>
               <w:rPr>
@@ -999,7 +1165,7 @@
                 <w:noProof/>
                 <w:webHidden/>
               </w:rPr>
-              <w:instrText xml:space="preserve"> PAGEREF _Toc178534108 \h </w:instrText>
+              <w:instrText xml:space="preserve"> PAGEREF _Toc180181531 \h </w:instrText>
             </w:r>
             <w:r>
               <w:rPr>
@@ -1019,7 +1185,310 @@
                 <w:noProof/>
                 <w:webHidden/>
               </w:rPr>
-              <w:t>7</w:t>
+              <w:t>8</w:t>
+            </w:r>
+            <w:r>
+              <w:rPr>
+                <w:noProof/>
+                <w:webHidden/>
+              </w:rPr>
+              <w:fldChar w:fldCharType="end"/>
+            </w:r>
+          </w:hyperlink>
+        </w:p>
+        <w:p>
+          <w:pPr>
+            <w:pStyle w:val="TDC2"/>
+            <w:tabs>
+              <w:tab w:val="right" w:leader="dot" w:pos="9394"/>
+            </w:tabs>
+            <w:rPr>
+              <w:rFonts w:asciiTheme="minorHAnsi" w:eastAsiaTheme="minorEastAsia" w:hAnsiTheme="minorHAnsi"/>
+              <w:noProof/>
+              <w:sz w:val="22"/>
+              <w:lang w:val="es-CO" w:eastAsia="es-CO"/>
+            </w:rPr>
+          </w:pPr>
+          <w:hyperlink w:anchor="_Toc180181532" w:history="1">
+            <w:r>
+              <w:rPr>
+                <w:rStyle w:val="Hipervnculo"/>
+                <w:noProof/>
+                <w:lang w:val="es-ES"/>
+              </w:rPr>
+              <w:t>Centro de Confinamiento del Terrorismo – CECOT</w:t>
+            </w:r>
+            <w:r>
+              <w:rPr>
+                <w:noProof/>
+                <w:webHidden/>
+              </w:rPr>
+              <w:tab/>
+            </w:r>
+            <w:r>
+              <w:rPr>
+                <w:noProof/>
+                <w:webHidden/>
+              </w:rPr>
+              <w:fldChar w:fldCharType="begin"/>
+            </w:r>
+            <w:r>
+              <w:rPr>
+                <w:noProof/>
+                <w:webHidden/>
+              </w:rPr>
+              <w:instrText xml:space="preserve"> PAGEREF _Toc180181532 \h </w:instrText>
+            </w:r>
+            <w:r>
+              <w:rPr>
+                <w:noProof/>
+                <w:webHidden/>
+              </w:rPr>
+            </w:r>
+            <w:r>
+              <w:rPr>
+                <w:noProof/>
+                <w:webHidden/>
+              </w:rPr>
+              <w:fldChar w:fldCharType="separate"/>
+            </w:r>
+            <w:r>
+              <w:rPr>
+                <w:noProof/>
+                <w:webHidden/>
+              </w:rPr>
+              <w:t>8</w:t>
+            </w:r>
+            <w:r>
+              <w:rPr>
+                <w:noProof/>
+                <w:webHidden/>
+              </w:rPr>
+              <w:fldChar w:fldCharType="end"/>
+            </w:r>
+          </w:hyperlink>
+        </w:p>
+        <w:p>
+          <w:pPr>
+            <w:pStyle w:val="TDC2"/>
+            <w:tabs>
+              <w:tab w:val="right" w:leader="dot" w:pos="9394"/>
+            </w:tabs>
+            <w:rPr>
+              <w:rFonts w:asciiTheme="minorHAnsi" w:eastAsiaTheme="minorEastAsia" w:hAnsiTheme="minorHAnsi"/>
+              <w:noProof/>
+              <w:sz w:val="22"/>
+              <w:lang w:val="es-CO" w:eastAsia="es-CO"/>
+            </w:rPr>
+          </w:pPr>
+          <w:hyperlink w:anchor="_Toc180181533" w:history="1">
+            <w:r>
+              <w:rPr>
+                <w:rStyle w:val="Hipervnculo"/>
+                <w:noProof/>
+                <w:lang w:val="es-ES"/>
+              </w:rPr>
+              <w:t>Funcionamiento del arco detector de metales ZK-D4330</w:t>
+            </w:r>
+            <w:r>
+              <w:rPr>
+                <w:noProof/>
+                <w:webHidden/>
+              </w:rPr>
+              <w:tab/>
+            </w:r>
+            <w:r>
+              <w:rPr>
+                <w:noProof/>
+                <w:webHidden/>
+              </w:rPr>
+              <w:fldChar w:fldCharType="begin"/>
+            </w:r>
+            <w:r>
+              <w:rPr>
+                <w:noProof/>
+                <w:webHidden/>
+              </w:rPr>
+              <w:instrText xml:space="preserve"> PAGEREF _Toc180181533 \h </w:instrText>
+            </w:r>
+            <w:r>
+              <w:rPr>
+                <w:noProof/>
+                <w:webHidden/>
+              </w:rPr>
+            </w:r>
+            <w:r>
+              <w:rPr>
+                <w:noProof/>
+                <w:webHidden/>
+              </w:rPr>
+              <w:fldChar w:fldCharType="separate"/>
+            </w:r>
+            <w:r>
+              <w:rPr>
+                <w:noProof/>
+                <w:webHidden/>
+              </w:rPr>
+              <w:t>9</w:t>
+            </w:r>
+            <w:r>
+              <w:rPr>
+                <w:noProof/>
+                <w:webHidden/>
+              </w:rPr>
+              <w:fldChar w:fldCharType="end"/>
+            </w:r>
+          </w:hyperlink>
+        </w:p>
+        <w:p>
+          <w:pPr>
+            <w:pStyle w:val="TDC2"/>
+            <w:tabs>
+              <w:tab w:val="right" w:leader="dot" w:pos="9394"/>
+            </w:tabs>
+            <w:rPr>
+              <w:rFonts w:asciiTheme="minorHAnsi" w:eastAsiaTheme="minorEastAsia" w:hAnsiTheme="minorHAnsi"/>
+              <w:noProof/>
+              <w:sz w:val="22"/>
+              <w:lang w:val="es-CO" w:eastAsia="es-CO"/>
+            </w:rPr>
+          </w:pPr>
+          <w:hyperlink w:anchor="_Toc180181534" w:history="1">
+            <w:r>
+              <w:rPr>
+                <w:rStyle w:val="Hipervnculo"/>
+                <w:noProof/>
+                <w:lang w:val="es-CO"/>
+              </w:rPr>
+              <w:t>Funcionamaiento de Hikvision</w:t>
+            </w:r>
+            <w:r>
+              <w:rPr>
+                <w:rStyle w:val="Hipervnculo"/>
+                <w:noProof/>
+              </w:rPr>
+              <w:t xml:space="preserve"> </w:t>
+            </w:r>
+            <w:r>
+              <w:rPr>
+                <w:rStyle w:val="Hipervnculo"/>
+                <w:noProof/>
+                <w:lang w:val="es-CO"/>
+              </w:rPr>
+              <w:t>DS-K1T673TDWX</w:t>
+            </w:r>
+            <w:r>
+              <w:rPr>
+                <w:noProof/>
+                <w:webHidden/>
+              </w:rPr>
+              <w:tab/>
+            </w:r>
+            <w:r>
+              <w:rPr>
+                <w:noProof/>
+                <w:webHidden/>
+              </w:rPr>
+              <w:fldChar w:fldCharType="begin"/>
+            </w:r>
+            <w:r>
+              <w:rPr>
+                <w:noProof/>
+                <w:webHidden/>
+              </w:rPr>
+              <w:instrText xml:space="preserve"> PAGEREF _Toc180181534 \h </w:instrText>
+            </w:r>
+            <w:r>
+              <w:rPr>
+                <w:noProof/>
+                <w:webHidden/>
+              </w:rPr>
+            </w:r>
+            <w:r>
+              <w:rPr>
+                <w:noProof/>
+                <w:webHidden/>
+              </w:rPr>
+              <w:fldChar w:fldCharType="separate"/>
+            </w:r>
+            <w:r>
+              <w:rPr>
+                <w:noProof/>
+                <w:webHidden/>
+              </w:rPr>
+              <w:t>10</w:t>
+            </w:r>
+            <w:r>
+              <w:rPr>
+                <w:noProof/>
+                <w:webHidden/>
+              </w:rPr>
+              <w:fldChar w:fldCharType="end"/>
+            </w:r>
+          </w:hyperlink>
+        </w:p>
+        <w:p>
+          <w:pPr>
+            <w:pStyle w:val="TDC2"/>
+            <w:tabs>
+              <w:tab w:val="right" w:leader="dot" w:pos="9394"/>
+            </w:tabs>
+            <w:rPr>
+              <w:rFonts w:asciiTheme="minorHAnsi" w:eastAsiaTheme="minorEastAsia" w:hAnsiTheme="minorHAnsi"/>
+              <w:noProof/>
+              <w:sz w:val="22"/>
+              <w:lang w:val="es-CO" w:eastAsia="es-CO"/>
+            </w:rPr>
+          </w:pPr>
+          <w:hyperlink w:anchor="_Toc180181535" w:history="1">
+            <w:r>
+              <w:rPr>
+                <w:rStyle w:val="Hipervnculo"/>
+                <w:noProof/>
+                <w:lang w:val="es-CO"/>
+              </w:rPr>
+              <w:t>Mecanismo y ubicación</w:t>
+            </w:r>
+            <w:r>
+              <w:rPr>
+                <w:noProof/>
+                <w:webHidden/>
+              </w:rPr>
+              <w:tab/>
+            </w:r>
+            <w:r>
+              <w:rPr>
+                <w:noProof/>
+                <w:webHidden/>
+              </w:rPr>
+              <w:fldChar w:fldCharType="begin"/>
+            </w:r>
+            <w:r>
+              <w:rPr>
+                <w:noProof/>
+                <w:webHidden/>
+              </w:rPr>
+              <w:instrText xml:space="preserve"> PAGEREF _Toc180181535 \h </w:instrText>
+            </w:r>
+            <w:r>
+              <w:rPr>
+                <w:noProof/>
+                <w:webHidden/>
+              </w:rPr>
+            </w:r>
+            <w:r>
+              <w:rPr>
+                <w:noProof/>
+                <w:webHidden/>
+              </w:rPr>
+              <w:fldChar w:fldCharType="separate"/>
+            </w:r>
+            <w:r>
+              <w:rPr>
+                <w:noProof/>
+                <w:webHidden/>
+              </w:rPr>
+              <w:t>11</w:t>
             </w:r>
             <w:r>
               <w:rPr>
@@ -1043,14 +1512,86 @@
               <w:lang w:val="es-CO" w:eastAsia="es-CO"/>
             </w:rPr>
           </w:pPr>
-          <w:hyperlink w:anchor="_Toc178534109" w:history="1">
+          <w:hyperlink w:anchor="_Toc180181536" w:history="1">
             <w:r>
               <w:rPr>
                 <w:rStyle w:val="Hipervnculo"/>
                 <w:noProof/>
+                <w:lang w:val="es-CO"/>
+              </w:rPr>
+              <w:t>Riesgos</w:t>
+            </w:r>
+            <w:r>
+              <w:rPr>
+                <w:noProof/>
+                <w:webHidden/>
+              </w:rPr>
+              <w:tab/>
+            </w:r>
+            <w:r>
+              <w:rPr>
+                <w:noProof/>
+                <w:webHidden/>
+              </w:rPr>
+              <w:fldChar w:fldCharType="begin"/>
+            </w:r>
+            <w:r>
+              <w:rPr>
+                <w:noProof/>
+                <w:webHidden/>
+              </w:rPr>
+              <w:instrText xml:space="preserve"> PAGEREF _Toc180181536 \h </w:instrText>
+            </w:r>
+            <w:r>
+              <w:rPr>
+                <w:noProof/>
+                <w:webHidden/>
+              </w:rPr>
+            </w:r>
+            <w:r>
+              <w:rPr>
+                <w:noProof/>
+                <w:webHidden/>
+              </w:rPr>
+              <w:fldChar w:fldCharType="separate"/>
+            </w:r>
+            <w:r>
+              <w:rPr>
+                <w:noProof/>
+                <w:webHidden/>
+              </w:rPr>
+              <w:t>11</w:t>
+            </w:r>
+            <w:r>
+              <w:rPr>
+                <w:noProof/>
+                <w:webHidden/>
+              </w:rPr>
+              <w:fldChar w:fldCharType="end"/>
+            </w:r>
+          </w:hyperlink>
+        </w:p>
+        <w:p>
+          <w:pPr>
+            <w:pStyle w:val="TDC1"/>
+            <w:tabs>
+              <w:tab w:val="right" w:leader="dot" w:pos="9394"/>
+            </w:tabs>
+            <w:rPr>
+              <w:rFonts w:asciiTheme="minorHAnsi" w:eastAsiaTheme="minorEastAsia" w:hAnsiTheme="minorHAnsi"/>
+              <w:noProof/>
+              <w:sz w:val="22"/>
+              <w:lang w:val="es-CO" w:eastAsia="es-CO"/>
+            </w:rPr>
+          </w:pPr>
+          <w:hyperlink w:anchor="_Toc180181537" w:history="1">
+            <w:r>
+              <w:rPr>
+                <w:rStyle w:val="Hipervnculo"/>
+                <w:noProof/>
                 <w:lang w:val="es-ES"/>
               </w:rPr>
-              <w:t>Importancia de un sistema de seguridad</w:t>
+              <w:t>Recursos tecnológicos</w:t>
             </w:r>
             <w:r>
               <w:rPr>
@@ -1071,7 +1612,7 @@
                 <w:noProof/>
                 <w:webHidden/>
               </w:rPr>
-              <w:instrText xml:space="preserve"> PAGEREF _Toc178534109 \h </w:instrText>
+              <w:instrText xml:space="preserve"> PAGEREF _Toc180181537 \h </w:instrText>
             </w:r>
             <w:r>
               <w:rPr>
@@ -1091,7 +1632,151 @@
                 <w:noProof/>
                 <w:webHidden/>
               </w:rPr>
-              <w:t>7</w:t>
+              <w:t>12</w:t>
+            </w:r>
+            <w:r>
+              <w:rPr>
+                <w:noProof/>
+                <w:webHidden/>
+              </w:rPr>
+              <w:fldChar w:fldCharType="end"/>
+            </w:r>
+          </w:hyperlink>
+        </w:p>
+        <w:p>
+          <w:pPr>
+            <w:pStyle w:val="TDC1"/>
+            <w:tabs>
+              <w:tab w:val="right" w:leader="dot" w:pos="9394"/>
+            </w:tabs>
+            <w:rPr>
+              <w:rFonts w:asciiTheme="minorHAnsi" w:eastAsiaTheme="minorEastAsia" w:hAnsiTheme="minorHAnsi"/>
+              <w:noProof/>
+              <w:sz w:val="22"/>
+              <w:lang w:val="es-CO" w:eastAsia="es-CO"/>
+            </w:rPr>
+          </w:pPr>
+          <w:hyperlink w:anchor="_Toc180181538" w:history="1">
+            <w:r>
+              <w:rPr>
+                <w:rStyle w:val="Hipervnculo"/>
+                <w:noProof/>
+                <w:lang w:val="es-ES"/>
+              </w:rPr>
+              <w:t>Recursos humanos</w:t>
+            </w:r>
+            <w:r>
+              <w:rPr>
+                <w:noProof/>
+                <w:webHidden/>
+              </w:rPr>
+              <w:tab/>
+            </w:r>
+            <w:r>
+              <w:rPr>
+                <w:noProof/>
+                <w:webHidden/>
+              </w:rPr>
+              <w:fldChar w:fldCharType="begin"/>
+            </w:r>
+            <w:r>
+              <w:rPr>
+                <w:noProof/>
+                <w:webHidden/>
+              </w:rPr>
+              <w:instrText xml:space="preserve"> PAGEREF _Toc180181538 \h </w:instrText>
+            </w:r>
+            <w:r>
+              <w:rPr>
+                <w:noProof/>
+                <w:webHidden/>
+              </w:rPr>
+            </w:r>
+            <w:r>
+              <w:rPr>
+                <w:noProof/>
+                <w:webHidden/>
+              </w:rPr>
+              <w:fldChar w:fldCharType="separate"/>
+            </w:r>
+            <w:r>
+              <w:rPr>
+                <w:noProof/>
+                <w:webHidden/>
+              </w:rPr>
+              <w:t>13</w:t>
+            </w:r>
+            <w:r>
+              <w:rPr>
+                <w:noProof/>
+                <w:webHidden/>
+              </w:rPr>
+              <w:fldChar w:fldCharType="end"/>
+            </w:r>
+          </w:hyperlink>
+        </w:p>
+        <w:p>
+          <w:pPr>
+            <w:pStyle w:val="TDC1"/>
+            <w:tabs>
+              <w:tab w:val="right" w:leader="dot" w:pos="9394"/>
+            </w:tabs>
+            <w:rPr>
+              <w:rFonts w:asciiTheme="minorHAnsi" w:eastAsiaTheme="minorEastAsia" w:hAnsiTheme="minorHAnsi"/>
+              <w:noProof/>
+              <w:sz w:val="22"/>
+              <w:lang w:val="es-CO" w:eastAsia="es-CO"/>
+            </w:rPr>
+          </w:pPr>
+          <w:hyperlink w:anchor="_Toc180181539" w:history="1">
+            <w:r>
+              <w:rPr>
+                <w:rStyle w:val="Hipervnculo"/>
+                <w:noProof/>
+                <w:lang w:val="es-CO"/>
+              </w:rPr>
+              <w:t>Costos</w:t>
+            </w:r>
+            <w:r>
+              <w:rPr>
+                <w:noProof/>
+                <w:webHidden/>
+              </w:rPr>
+              <w:tab/>
+            </w:r>
+            <w:r>
+              <w:rPr>
+                <w:noProof/>
+                <w:webHidden/>
+              </w:rPr>
+              <w:fldChar w:fldCharType="begin"/>
+            </w:r>
+            <w:r>
+              <w:rPr>
+                <w:noProof/>
+                <w:webHidden/>
+              </w:rPr>
+              <w:instrText xml:space="preserve"> PAGEREF _Toc180181539 \h </w:instrText>
+            </w:r>
+            <w:r>
+              <w:rPr>
+                <w:noProof/>
+                <w:webHidden/>
+              </w:rPr>
+            </w:r>
+            <w:r>
+              <w:rPr>
+                <w:noProof/>
+                <w:webHidden/>
+              </w:rPr>
+              <w:fldChar w:fldCharType="separate"/>
+            </w:r>
+            <w:r>
+              <w:rPr>
+                <w:noProof/>
+                <w:webHidden/>
+              </w:rPr>
+              <w:t>14</w:t>
             </w:r>
             <w:r>
               <w:rPr>
@@ -1115,14 +1800,14 @@
               <w:lang w:val="es-CO" w:eastAsia="es-CO"/>
             </w:rPr>
           </w:pPr>
-          <w:hyperlink w:anchor="_Toc178534110" w:history="1">
+          <w:hyperlink w:anchor="_Toc180181540" w:history="1">
             <w:r>
               <w:rPr>
                 <w:rStyle w:val="Hipervnculo"/>
                 <w:noProof/>
-                <w:lang w:val="es-ES"/>
-              </w:rPr>
-              <w:t>Detector de metales</w:t>
+                <w:lang w:val="es-CO"/>
+              </w:rPr>
+              <w:t>Costos Recursos Tecnológicos</w:t>
             </w:r>
             <w:r>
               <w:rPr>
@@ -1143,7 +1828,7 @@
                 <w:noProof/>
                 <w:webHidden/>
               </w:rPr>
-              <w:instrText xml:space="preserve"> PAGEREF _Toc178534110 \h </w:instrText>
+              <w:instrText xml:space="preserve"> PAGEREF _Toc180181540 \h </w:instrText>
             </w:r>
             <w:r>
               <w:rPr>
@@ -1163,7 +1848,7 @@
                 <w:noProof/>
                 <w:webHidden/>
               </w:rPr>
-              <w:t>8</w:t>
+              <w:t>14</w:t>
             </w:r>
             <w:r>
               <w:rPr>
@@ -1187,14 +1872,14 @@
               <w:lang w:val="es-CO" w:eastAsia="es-CO"/>
             </w:rPr>
           </w:pPr>
-          <w:hyperlink w:anchor="_Toc178534111" w:history="1">
+          <w:hyperlink w:anchor="_Toc180181541" w:history="1">
             <w:r>
               <w:rPr>
                 <w:rStyle w:val="Hipervnculo"/>
                 <w:noProof/>
                 <w:lang w:val="es-CO"/>
               </w:rPr>
-              <w:t>Escáner de retina</w:t>
+              <w:t>Sueldos del Personal</w:t>
             </w:r>
             <w:r>
               <w:rPr>
@@ -1215,7 +1900,7 @@
                 <w:noProof/>
                 <w:webHidden/>
               </w:rPr>
-              <w:instrText xml:space="preserve"> PAGEREF _Toc178534111 \h </w:instrText>
+              <w:instrText xml:space="preserve"> PAGEREF _Toc180181541 \h </w:instrText>
             </w:r>
             <w:r>
               <w:rPr>
@@ -1235,7 +1920,7 @@
                 <w:noProof/>
                 <w:webHidden/>
               </w:rPr>
-              <w:t>8</w:t>
+              <w:t>14</w:t>
             </w:r>
             <w:r>
               <w:rPr>
@@ -1259,14 +1944,14 @@
               <w:lang w:val="es-CO" w:eastAsia="es-CO"/>
             </w:rPr>
           </w:pPr>
-          <w:hyperlink w:anchor="_Toc178534112" w:history="1">
+          <w:hyperlink w:anchor="_Toc180181542" w:history="1">
             <w:r>
               <w:rPr>
                 <w:rStyle w:val="Hipervnculo"/>
                 <w:noProof/>
-                <w:lang w:val="es-ES"/>
-              </w:rPr>
-              <w:t>Propuesta de proyecto</w:t>
+                <w:lang w:val="es-CO"/>
+              </w:rPr>
+              <w:t>Inversión Total Estimada Primer año</w:t>
             </w:r>
             <w:r>
               <w:rPr>
@@ -1287,7 +1972,7 @@
                 <w:noProof/>
                 <w:webHidden/>
               </w:rPr>
-              <w:instrText xml:space="preserve"> PAGEREF _Toc178534112 \h </w:instrText>
+              <w:instrText xml:space="preserve"> PAGEREF _Toc180181542 \h </w:instrText>
             </w:r>
             <w:r>
               <w:rPr>
@@ -1307,223 +1992,7 @@
                 <w:noProof/>
                 <w:webHidden/>
               </w:rPr>
-              <w:t>9</w:t>
-            </w:r>
-            <w:r>
-              <w:rPr>
-                <w:noProof/>
-                <w:webHidden/>
-              </w:rPr>
-              <w:fldChar w:fldCharType="end"/>
-            </w:r>
-          </w:hyperlink>
-        </w:p>
-        <w:p>
-          <w:pPr>
-            <w:pStyle w:val="TDC2"/>
-            <w:tabs>
-              <w:tab w:val="right" w:leader="dot" w:pos="9394"/>
-            </w:tabs>
-            <w:rPr>
-              <w:rFonts w:asciiTheme="minorHAnsi" w:eastAsiaTheme="minorEastAsia" w:hAnsiTheme="minorHAnsi"/>
-              <w:noProof/>
-              <w:sz w:val="22"/>
-              <w:lang w:val="es-CO" w:eastAsia="es-CO"/>
-            </w:rPr>
-          </w:pPr>
-          <w:hyperlink w:anchor="_Toc178534113" w:history="1">
-            <w:r>
-              <w:rPr>
-                <w:rStyle w:val="Hipervnculo"/>
-                <w:noProof/>
-                <w:lang w:val="es-ES"/>
-              </w:rPr>
-              <w:t>Centro de Confinamiento del Terrorismo – CECOT</w:t>
-            </w:r>
-            <w:r>
-              <w:rPr>
-                <w:noProof/>
-                <w:webHidden/>
-              </w:rPr>
-              <w:tab/>
-            </w:r>
-            <w:r>
-              <w:rPr>
-                <w:noProof/>
-                <w:webHidden/>
-              </w:rPr>
-              <w:fldChar w:fldCharType="begin"/>
-            </w:r>
-            <w:r>
-              <w:rPr>
-                <w:noProof/>
-                <w:webHidden/>
-              </w:rPr>
-              <w:instrText xml:space="preserve"> PAGEREF _Toc178534113 \h </w:instrText>
-            </w:r>
-            <w:r>
-              <w:rPr>
-                <w:noProof/>
-                <w:webHidden/>
-              </w:rPr>
-            </w:r>
-            <w:r>
-              <w:rPr>
-                <w:noProof/>
-                <w:webHidden/>
-              </w:rPr>
-              <w:fldChar w:fldCharType="separate"/>
-            </w:r>
-            <w:r>
-              <w:rPr>
-                <w:noProof/>
-                <w:webHidden/>
-              </w:rPr>
-              <w:t>9</w:t>
-            </w:r>
-            <w:r>
-              <w:rPr>
-                <w:noProof/>
-                <w:webHidden/>
-              </w:rPr>
-              <w:fldChar w:fldCharType="end"/>
-            </w:r>
-          </w:hyperlink>
-        </w:p>
-        <w:p>
-          <w:pPr>
-            <w:pStyle w:val="TDC2"/>
-            <w:tabs>
-              <w:tab w:val="right" w:leader="dot" w:pos="9394"/>
-            </w:tabs>
-            <w:rPr>
-              <w:rFonts w:asciiTheme="minorHAnsi" w:eastAsiaTheme="minorEastAsia" w:hAnsiTheme="minorHAnsi"/>
-              <w:noProof/>
-              <w:sz w:val="22"/>
-              <w:lang w:val="es-CO" w:eastAsia="es-CO"/>
-            </w:rPr>
-          </w:pPr>
-          <w:hyperlink w:anchor="_Toc178534114" w:history="1">
-            <w:r>
-              <w:rPr>
-                <w:rStyle w:val="Hipervnculo"/>
-                <w:noProof/>
-                <w:lang w:val="es-ES"/>
-              </w:rPr>
-              <w:t>Funcionamiento del arco detector de metales ZK-D4330</w:t>
-            </w:r>
-            <w:r>
-              <w:rPr>
-                <w:noProof/>
-                <w:webHidden/>
-              </w:rPr>
-              <w:tab/>
-            </w:r>
-            <w:r>
-              <w:rPr>
-                <w:noProof/>
-                <w:webHidden/>
-              </w:rPr>
-              <w:fldChar w:fldCharType="begin"/>
-            </w:r>
-            <w:r>
-              <w:rPr>
-                <w:noProof/>
-                <w:webHidden/>
-              </w:rPr>
-              <w:instrText xml:space="preserve"> PAGEREF _Toc178534114 \h </w:instrText>
-            </w:r>
-            <w:r>
-              <w:rPr>
-                <w:noProof/>
-                <w:webHidden/>
-              </w:rPr>
-            </w:r>
-            <w:r>
-              <w:rPr>
-                <w:noProof/>
-                <w:webHidden/>
-              </w:rPr>
-              <w:fldChar w:fldCharType="separate"/>
-            </w:r>
-            <w:r>
-              <w:rPr>
-                <w:noProof/>
-                <w:webHidden/>
-              </w:rPr>
-              <w:t>10</w:t>
-            </w:r>
-            <w:r>
-              <w:rPr>
-                <w:noProof/>
-                <w:webHidden/>
-              </w:rPr>
-              <w:fldChar w:fldCharType="end"/>
-            </w:r>
-          </w:hyperlink>
-        </w:p>
-        <w:p>
-          <w:pPr>
-            <w:pStyle w:val="TDC2"/>
-            <w:tabs>
-              <w:tab w:val="right" w:leader="dot" w:pos="9394"/>
-            </w:tabs>
-            <w:rPr>
-              <w:rFonts w:asciiTheme="minorHAnsi" w:eastAsiaTheme="minorEastAsia" w:hAnsiTheme="minorHAnsi"/>
-              <w:noProof/>
-              <w:sz w:val="22"/>
-              <w:lang w:val="es-CO" w:eastAsia="es-CO"/>
-            </w:rPr>
-          </w:pPr>
-          <w:hyperlink w:anchor="_Toc178534115" w:history="1">
-            <w:r>
-              <w:rPr>
-                <w:rStyle w:val="Hipervnculo"/>
-                <w:noProof/>
-                <w:lang w:val="es-CO"/>
-              </w:rPr>
-              <w:t>Mecanismo y ubicación</w:t>
-            </w:r>
-            <w:r>
-              <w:rPr>
-                <w:noProof/>
-                <w:webHidden/>
-              </w:rPr>
-              <w:tab/>
-            </w:r>
-            <w:r>
-              <w:rPr>
-                <w:noProof/>
-                <w:webHidden/>
-              </w:rPr>
-              <w:fldChar w:fldCharType="begin"/>
-            </w:r>
-            <w:r>
-              <w:rPr>
-                <w:noProof/>
-                <w:webHidden/>
-              </w:rPr>
-              <w:instrText xml:space="preserve"> PAGEREF _Toc178534115 \h </w:instrText>
-            </w:r>
-            <w:r>
-              <w:rPr>
-                <w:noProof/>
-                <w:webHidden/>
-              </w:rPr>
-            </w:r>
-            <w:r>
-              <w:rPr>
-                <w:noProof/>
-                <w:webHidden/>
-              </w:rPr>
-              <w:fldChar w:fldCharType="separate"/>
-            </w:r>
-            <w:r>
-              <w:rPr>
-                <w:noProof/>
-                <w:webHidden/>
-              </w:rPr>
-              <w:t>11</w:t>
+              <w:t>15</w:t>
             </w:r>
             <w:r>
               <w:rPr>
@@ -1547,14 +2016,14 @@
               <w:lang w:val="es-CO" w:eastAsia="es-CO"/>
             </w:rPr>
           </w:pPr>
-          <w:hyperlink w:anchor="_Toc178534116" w:history="1">
+          <w:hyperlink w:anchor="_Toc180181543" w:history="1">
             <w:r>
               <w:rPr>
                 <w:rStyle w:val="Hipervnculo"/>
                 <w:noProof/>
-                <w:lang w:val="es-CO"/>
-              </w:rPr>
-              <w:t>Riesgos</w:t>
+                <w:lang w:val="es-ES"/>
+              </w:rPr>
+              <w:t>Conclusiones</w:t>
             </w:r>
             <w:r>
               <w:rPr>
@@ -1575,7 +2044,7 @@
                 <w:noProof/>
                 <w:webHidden/>
               </w:rPr>
-              <w:instrText xml:space="preserve"> PAGEREF _Toc178534116 \h </w:instrText>
+              <w:instrText xml:space="preserve"> PAGEREF _Toc180181543 \h </w:instrText>
             </w:r>
             <w:r>
               <w:rPr>
@@ -1595,7 +2064,7 @@
                 <w:noProof/>
                 <w:webHidden/>
               </w:rPr>
-              <w:t>11</w:t>
+              <w:t>15</w:t>
             </w:r>
             <w:r>
               <w:rPr>
@@ -1619,14 +2088,14 @@
               <w:lang w:val="es-CO" w:eastAsia="es-CO"/>
             </w:rPr>
           </w:pPr>
-          <w:hyperlink w:anchor="_Toc178534117" w:history="1">
+          <w:hyperlink w:anchor="_Toc180181544" w:history="1">
             <w:r>
               <w:rPr>
                 <w:rStyle w:val="Hipervnculo"/>
                 <w:noProof/>
                 <w:lang w:val="es-ES"/>
               </w:rPr>
-              <w:t>Recursos tecnológicos</w:t>
+              <w:t>Bibliografía</w:t>
             </w:r>
             <w:r>
               <w:rPr>
@@ -1647,511 +2116,7 @@
                 <w:noProof/>
                 <w:webHidden/>
               </w:rPr>
-              <w:instrText xml:space="preserve"> PAGEREF _Toc178534117 \h </w:instrText>
-            </w:r>
-            <w:r>
-              <w:rPr>
-                <w:noProof/>
-                <w:webHidden/>
-              </w:rPr>
-            </w:r>
-            <w:r>
-              <w:rPr>
-                <w:noProof/>
-                <w:webHidden/>
-              </w:rPr>
-              <w:fldChar w:fldCharType="separate"/>
-            </w:r>
-            <w:r>
-              <w:rPr>
-                <w:noProof/>
-                <w:webHidden/>
-              </w:rPr>
-              <w:t>12</w:t>
-            </w:r>
-            <w:r>
-              <w:rPr>
-                <w:noProof/>
-                <w:webHidden/>
-              </w:rPr>
-              <w:fldChar w:fldCharType="end"/>
-            </w:r>
-          </w:hyperlink>
-        </w:p>
-        <w:p>
-          <w:pPr>
-            <w:pStyle w:val="TDC1"/>
-            <w:tabs>
-              <w:tab w:val="right" w:leader="dot" w:pos="9394"/>
-            </w:tabs>
-            <w:rPr>
-              <w:rFonts w:asciiTheme="minorHAnsi" w:eastAsiaTheme="minorEastAsia" w:hAnsiTheme="minorHAnsi"/>
-              <w:noProof/>
-              <w:sz w:val="22"/>
-              <w:lang w:val="es-CO" w:eastAsia="es-CO"/>
-            </w:rPr>
-          </w:pPr>
-          <w:hyperlink w:anchor="_Toc178534118" w:history="1">
-            <w:r>
-              <w:rPr>
-                <w:rStyle w:val="Hipervnculo"/>
-                <w:noProof/>
-                <w:lang w:val="es-ES"/>
-              </w:rPr>
-              <w:t>Recursos humanos</w:t>
-            </w:r>
-            <w:r>
-              <w:rPr>
-                <w:noProof/>
-                <w:webHidden/>
-              </w:rPr>
-              <w:tab/>
-            </w:r>
-            <w:r>
-              <w:rPr>
-                <w:noProof/>
-                <w:webHidden/>
-              </w:rPr>
-              <w:fldChar w:fldCharType="begin"/>
-            </w:r>
-            <w:r>
-              <w:rPr>
-                <w:noProof/>
-                <w:webHidden/>
-              </w:rPr>
-              <w:instrText xml:space="preserve"> PAGEREF _Toc178534118 \h </w:instrText>
-            </w:r>
-            <w:r>
-              <w:rPr>
-                <w:noProof/>
-                <w:webHidden/>
-              </w:rPr>
-            </w:r>
-            <w:r>
-              <w:rPr>
-                <w:noProof/>
-                <w:webHidden/>
-              </w:rPr>
-              <w:fldChar w:fldCharType="separate"/>
-            </w:r>
-            <w:r>
-              <w:rPr>
-                <w:noProof/>
-                <w:webHidden/>
-              </w:rPr>
-              <w:t>13</w:t>
-            </w:r>
-            <w:r>
-              <w:rPr>
-                <w:noProof/>
-                <w:webHidden/>
-              </w:rPr>
-              <w:fldChar w:fldCharType="end"/>
-            </w:r>
-          </w:hyperlink>
-        </w:p>
-        <w:p>
-          <w:pPr>
-            <w:pStyle w:val="TDC1"/>
-            <w:tabs>
-              <w:tab w:val="right" w:leader="dot" w:pos="9394"/>
-            </w:tabs>
-            <w:rPr>
-              <w:rFonts w:asciiTheme="minorHAnsi" w:eastAsiaTheme="minorEastAsia" w:hAnsiTheme="minorHAnsi"/>
-              <w:noProof/>
-              <w:sz w:val="22"/>
-              <w:lang w:val="es-CO" w:eastAsia="es-CO"/>
-            </w:rPr>
-          </w:pPr>
-          <w:hyperlink w:anchor="_Toc178534119" w:history="1">
-            <w:r>
-              <w:rPr>
-                <w:rStyle w:val="Hipervnculo"/>
-                <w:noProof/>
-                <w:lang w:val="es-CO"/>
-              </w:rPr>
-              <w:t>Costos</w:t>
-            </w:r>
-            <w:r>
-              <w:rPr>
-                <w:noProof/>
-                <w:webHidden/>
-              </w:rPr>
-              <w:tab/>
-            </w:r>
-            <w:r>
-              <w:rPr>
-                <w:noProof/>
-                <w:webHidden/>
-              </w:rPr>
-              <w:fldChar w:fldCharType="begin"/>
-            </w:r>
-            <w:r>
-              <w:rPr>
-                <w:noProof/>
-                <w:webHidden/>
-              </w:rPr>
-              <w:instrText xml:space="preserve"> PAGEREF _Toc178534119 \h </w:instrText>
-            </w:r>
-            <w:r>
-              <w:rPr>
-                <w:noProof/>
-                <w:webHidden/>
-              </w:rPr>
-            </w:r>
-            <w:r>
-              <w:rPr>
-                <w:noProof/>
-                <w:webHidden/>
-              </w:rPr>
-              <w:fldChar w:fldCharType="separate"/>
-            </w:r>
-            <w:r>
-              <w:rPr>
-                <w:noProof/>
-                <w:webHidden/>
-              </w:rPr>
-              <w:t>14</w:t>
-            </w:r>
-            <w:r>
-              <w:rPr>
-                <w:noProof/>
-                <w:webHidden/>
-              </w:rPr>
-              <w:fldChar w:fldCharType="end"/>
-            </w:r>
-          </w:hyperlink>
-        </w:p>
-        <w:p>
-          <w:pPr>
-            <w:pStyle w:val="TDC2"/>
-            <w:tabs>
-              <w:tab w:val="right" w:leader="dot" w:pos="9394"/>
-            </w:tabs>
-            <w:rPr>
-              <w:rFonts w:asciiTheme="minorHAnsi" w:eastAsiaTheme="minorEastAsia" w:hAnsiTheme="minorHAnsi"/>
-              <w:noProof/>
-              <w:sz w:val="22"/>
-              <w:lang w:val="es-CO" w:eastAsia="es-CO"/>
-            </w:rPr>
-          </w:pPr>
-          <w:hyperlink w:anchor="_Toc178534120" w:history="1">
-            <w:r>
-              <w:rPr>
-                <w:rStyle w:val="Hipervnculo"/>
-                <w:noProof/>
-                <w:lang w:val="es-CO"/>
-              </w:rPr>
-              <w:t>Costos Recursos Tecnológicos</w:t>
-            </w:r>
-            <w:r>
-              <w:rPr>
-                <w:noProof/>
-                <w:webHidden/>
-              </w:rPr>
-              <w:tab/>
-            </w:r>
-            <w:r>
-              <w:rPr>
-                <w:noProof/>
-                <w:webHidden/>
-              </w:rPr>
-              <w:fldChar w:fldCharType="begin"/>
-            </w:r>
-            <w:r>
-              <w:rPr>
-                <w:noProof/>
-                <w:webHidden/>
-              </w:rPr>
-              <w:instrText xml:space="preserve"> PAGEREF _Toc178534120 \h </w:instrText>
-            </w:r>
-            <w:r>
-              <w:rPr>
-                <w:noProof/>
-                <w:webHidden/>
-              </w:rPr>
-            </w:r>
-            <w:r>
-              <w:rPr>
-                <w:noProof/>
-                <w:webHidden/>
-              </w:rPr>
-              <w:fldChar w:fldCharType="separate"/>
-            </w:r>
-            <w:r>
-              <w:rPr>
-                <w:noProof/>
-                <w:webHidden/>
-              </w:rPr>
-              <w:t>14</w:t>
-            </w:r>
-            <w:r>
-              <w:rPr>
-                <w:noProof/>
-                <w:webHidden/>
-              </w:rPr>
-              <w:fldChar w:fldCharType="end"/>
-            </w:r>
-          </w:hyperlink>
-        </w:p>
-        <w:p>
-          <w:pPr>
-            <w:pStyle w:val="TDC2"/>
-            <w:tabs>
-              <w:tab w:val="right" w:leader="dot" w:pos="9394"/>
-            </w:tabs>
-            <w:rPr>
-              <w:rFonts w:asciiTheme="minorHAnsi" w:eastAsiaTheme="minorEastAsia" w:hAnsiTheme="minorHAnsi"/>
-              <w:noProof/>
-              <w:sz w:val="22"/>
-              <w:lang w:val="es-CO" w:eastAsia="es-CO"/>
-            </w:rPr>
-          </w:pPr>
-          <w:hyperlink w:anchor="_Toc178534121" w:history="1">
-            <w:r>
-              <w:rPr>
-                <w:rStyle w:val="Hipervnculo"/>
-                <w:noProof/>
-                <w:lang w:val="es-CO"/>
-              </w:rPr>
-              <w:t>Sueldos del Personal</w:t>
-            </w:r>
-            <w:r>
-              <w:rPr>
-                <w:noProof/>
-                <w:webHidden/>
-              </w:rPr>
-              <w:tab/>
-            </w:r>
-            <w:r>
-              <w:rPr>
-                <w:noProof/>
-                <w:webHidden/>
-              </w:rPr>
-              <w:fldChar w:fldCharType="begin"/>
-            </w:r>
-            <w:r>
-              <w:rPr>
-                <w:noProof/>
-                <w:webHidden/>
-              </w:rPr>
-              <w:instrText xml:space="preserve"> PAGEREF _Toc178534121 \h </w:instrText>
-            </w:r>
-            <w:r>
-              <w:rPr>
-                <w:noProof/>
-                <w:webHidden/>
-              </w:rPr>
-            </w:r>
-            <w:r>
-              <w:rPr>
-                <w:noProof/>
-                <w:webHidden/>
-              </w:rPr>
-              <w:fldChar w:fldCharType="separate"/>
-            </w:r>
-            <w:r>
-              <w:rPr>
-                <w:noProof/>
-                <w:webHidden/>
-              </w:rPr>
-              <w:t>14</w:t>
-            </w:r>
-            <w:r>
-              <w:rPr>
-                <w:noProof/>
-                <w:webHidden/>
-              </w:rPr>
-              <w:fldChar w:fldCharType="end"/>
-            </w:r>
-          </w:hyperlink>
-        </w:p>
-        <w:p>
-          <w:pPr>
-            <w:pStyle w:val="TDC1"/>
-            <w:tabs>
-              <w:tab w:val="right" w:leader="dot" w:pos="9394"/>
-            </w:tabs>
-            <w:rPr>
-              <w:rFonts w:asciiTheme="minorHAnsi" w:eastAsiaTheme="minorEastAsia" w:hAnsiTheme="minorHAnsi"/>
-              <w:noProof/>
-              <w:sz w:val="22"/>
-              <w:lang w:val="es-CO" w:eastAsia="es-CO"/>
-            </w:rPr>
-          </w:pPr>
-          <w:hyperlink w:anchor="_Toc178534122" w:history="1">
-            <w:r>
-              <w:rPr>
-                <w:rStyle w:val="Hipervnculo"/>
-                <w:noProof/>
-                <w:lang w:val="es-CO"/>
-              </w:rPr>
-              <w:t>Inversión Total Estimada Primer año</w:t>
-            </w:r>
-            <w:r>
-              <w:rPr>
-                <w:noProof/>
-                <w:webHidden/>
-              </w:rPr>
-              <w:tab/>
-            </w:r>
-            <w:r>
-              <w:rPr>
-                <w:noProof/>
-                <w:webHidden/>
-              </w:rPr>
-              <w:fldChar w:fldCharType="begin"/>
-            </w:r>
-            <w:r>
-              <w:rPr>
-                <w:noProof/>
-                <w:webHidden/>
-              </w:rPr>
-              <w:instrText xml:space="preserve"> PAGEREF _Toc178534122 \h </w:instrText>
-            </w:r>
-            <w:r>
-              <w:rPr>
-                <w:noProof/>
-                <w:webHidden/>
-              </w:rPr>
-            </w:r>
-            <w:r>
-              <w:rPr>
-                <w:noProof/>
-                <w:webHidden/>
-              </w:rPr>
-              <w:fldChar w:fldCharType="separate"/>
-            </w:r>
-            <w:r>
-              <w:rPr>
-                <w:noProof/>
-                <w:webHidden/>
-              </w:rPr>
-              <w:t>15</w:t>
-            </w:r>
-            <w:r>
-              <w:rPr>
-                <w:noProof/>
-                <w:webHidden/>
-              </w:rPr>
-              <w:fldChar w:fldCharType="end"/>
-            </w:r>
-          </w:hyperlink>
-        </w:p>
-        <w:p>
-          <w:pPr>
-            <w:pStyle w:val="TDC1"/>
-            <w:tabs>
-              <w:tab w:val="right" w:leader="dot" w:pos="9394"/>
-            </w:tabs>
-            <w:rPr>
-              <w:rFonts w:asciiTheme="minorHAnsi" w:eastAsiaTheme="minorEastAsia" w:hAnsiTheme="minorHAnsi"/>
-              <w:noProof/>
-              <w:sz w:val="22"/>
-              <w:lang w:val="es-CO" w:eastAsia="es-CO"/>
-            </w:rPr>
-          </w:pPr>
-          <w:hyperlink w:anchor="_Toc178534123" w:history="1">
-            <w:r>
-              <w:rPr>
-                <w:rStyle w:val="Hipervnculo"/>
-                <w:noProof/>
-                <w:lang w:val="es-ES"/>
-              </w:rPr>
-              <w:t>Conclusiones</w:t>
-            </w:r>
-            <w:r>
-              <w:rPr>
-                <w:noProof/>
-                <w:webHidden/>
-              </w:rPr>
-              <w:tab/>
-            </w:r>
-            <w:r>
-              <w:rPr>
-                <w:noProof/>
-                <w:webHidden/>
-              </w:rPr>
-              <w:fldChar w:fldCharType="begin"/>
-            </w:r>
-            <w:r>
-              <w:rPr>
-                <w:noProof/>
-                <w:webHidden/>
-              </w:rPr>
-              <w:instrText xml:space="preserve"> PAGEREF _Toc178534123 \h </w:instrText>
-            </w:r>
-            <w:r>
-              <w:rPr>
-                <w:noProof/>
-                <w:webHidden/>
-              </w:rPr>
-            </w:r>
-            <w:r>
-              <w:rPr>
-                <w:noProof/>
-                <w:webHidden/>
-              </w:rPr>
-              <w:fldChar w:fldCharType="separate"/>
-            </w:r>
-            <w:r>
-              <w:rPr>
-                <w:noProof/>
-                <w:webHidden/>
-              </w:rPr>
-              <w:t>15</w:t>
-            </w:r>
-            <w:r>
-              <w:rPr>
-                <w:noProof/>
-                <w:webHidden/>
-              </w:rPr>
-              <w:fldChar w:fldCharType="end"/>
-            </w:r>
-          </w:hyperlink>
-        </w:p>
-        <w:p>
-          <w:pPr>
-            <w:pStyle w:val="TDC1"/>
-            <w:tabs>
-              <w:tab w:val="right" w:leader="dot" w:pos="9394"/>
-            </w:tabs>
-            <w:rPr>
-              <w:rFonts w:asciiTheme="minorHAnsi" w:eastAsiaTheme="minorEastAsia" w:hAnsiTheme="minorHAnsi"/>
-              <w:noProof/>
-              <w:sz w:val="22"/>
-              <w:lang w:val="es-CO" w:eastAsia="es-CO"/>
-            </w:rPr>
-          </w:pPr>
-          <w:hyperlink w:anchor="_Toc178534124" w:history="1">
-            <w:r>
-              <w:rPr>
-                <w:rStyle w:val="Hipervnculo"/>
-                <w:noProof/>
-                <w:lang w:val="es-ES"/>
-              </w:rPr>
-              <w:t>Bibliografía</w:t>
-            </w:r>
-            <w:r>
-              <w:rPr>
-                <w:noProof/>
-                <w:webHidden/>
-              </w:rPr>
-              <w:tab/>
-            </w:r>
-            <w:r>
-              <w:rPr>
-                <w:noProof/>
-                <w:webHidden/>
-              </w:rPr>
-              <w:fldChar w:fldCharType="begin"/>
-            </w:r>
-            <w:r>
-              <w:rPr>
-                <w:noProof/>
-                <w:webHidden/>
-              </w:rPr>
-              <w:instrText xml:space="preserve"> PAGEREF _Toc178534124 \h </w:instrText>
+              <w:instrText xml:space="preserve"> PAGEREF _Toc180181544 \h </w:instrText>
             </w:r>
             <w:r>
               <w:rPr>
@@ -2214,7 +2179,7 @@
           <w:lang w:val="es-ES"/>
         </w:rPr>
       </w:pPr>
-      <w:bookmarkStart w:id="0" w:name="_Toc178534099"/>
+      <w:bookmarkStart w:id="0" w:name="_Toc180181520"/>
       <w:r>
         <w:rPr>
           <w:lang w:val="es-ES"/>
@@ -2236,22 +2201,30 @@
           <w:tab w:val="right" w:leader="dot" w:pos="9394"/>
         </w:tabs>
         <w:rPr>
-          <w:rFonts w:ascii="Times New Roman" w:eastAsiaTheme="minorEastAsia" w:hAnsi="Times New Roman" w:cs="Times New Roman"/>
+          <w:rFonts w:eastAsiaTheme="minorEastAsia" w:cstheme="minorBidi"/>
           <w:i w:val="0"/>
           <w:iCs w:val="0"/>
           <w:noProof/>
+          <w:sz w:val="22"/>
+          <w:szCs w:val="22"/>
+          <w:lang w:val="es-CO" w:eastAsia="es-CO"/>
+        </w:rPr>
+      </w:pPr>
+      <w:r>
+        <w:rPr>
           <w:sz w:val="24"/>
           <w:szCs w:val="24"/>
-          <w:lang w:val="es-CO" w:eastAsia="es-CO"/>
-        </w:rPr>
-      </w:pPr>
+          <w:lang w:val="es-ES"/>
+        </w:rPr>
+        <w:fldChar w:fldCharType="begin"/>
+      </w:r>
       <w:r>
         <w:rPr>
           <w:sz w:val="24"/>
           <w:szCs w:val="24"/>
           <w:lang w:val="es-ES"/>
         </w:rPr>
-        <w:fldChar w:fldCharType="begin"/>
+        <w:instrText xml:space="preserve"> TOC \h \z \c "Ilustración" </w:instrText>
       </w:r>
       <w:r>
         <w:rPr>
@@ -2259,94 +2232,61 @@
           <w:szCs w:val="24"/>
           <w:lang w:val="es-ES"/>
         </w:rPr>
-        <w:instrText xml:space="preserve"> TOC \h \z \c "Ilustración" </w:instrText>
-      </w:r>
-      <w:r>
-        <w:rPr>
-          <w:sz w:val="24"/>
-          <w:szCs w:val="24"/>
-          <w:lang w:val="es-ES"/>
-        </w:rPr>
         <w:fldChar w:fldCharType="separate"/>
       </w:r>
-      <w:hyperlink w:anchor="_Toc178370926" w:history="1">
+      <w:hyperlink w:anchor="_Toc180181621" w:history="1">
         <w:r>
           <w:rPr>
             <w:rStyle w:val="Hipervnculo"/>
-            <w:rFonts w:ascii="Times New Roman" w:hAnsi="Times New Roman" w:cs="Times New Roman"/>
             <w:noProof/>
-            <w:sz w:val="24"/>
-            <w:szCs w:val="24"/>
-            <w:lang w:val="es-CO"/>
           </w:rPr>
-          <w:t>Ilustración 1. Escáner de retina</w:t>
+          <w:t>Ilustración 1 Reconocimiento facial</w:t>
         </w:r>
         <w:r>
           <w:rPr>
-            <w:rFonts w:ascii="Times New Roman" w:hAnsi="Times New Roman" w:cs="Times New Roman"/>
             <w:noProof/>
             <w:webHidden/>
-            <w:sz w:val="24"/>
-            <w:szCs w:val="24"/>
           </w:rPr>
           <w:tab/>
         </w:r>
         <w:r>
           <w:rPr>
-            <w:rFonts w:ascii="Times New Roman" w:hAnsi="Times New Roman" w:cs="Times New Roman"/>
             <w:noProof/>
             <w:webHidden/>
-            <w:sz w:val="24"/>
-            <w:szCs w:val="24"/>
           </w:rPr>
           <w:fldChar w:fldCharType="begin"/>
         </w:r>
         <w:r>
           <w:rPr>
-            <w:rFonts w:ascii="Times New Roman" w:hAnsi="Times New Roman" w:cs="Times New Roman"/>
             <w:noProof/>
             <w:webHidden/>
-            <w:sz w:val="24"/>
-            <w:szCs w:val="24"/>
           </w:rPr>
-          <w:instrText xml:space="preserve"> PAGEREF _Toc178370926 \h </w:instrText>
+          <w:instrText xml:space="preserve"> PAGEREF _Toc180181621 \h </w:instrText>
         </w:r>
         <w:r>
           <w:rPr>
-            <w:rFonts w:ascii="Times New Roman" w:hAnsi="Times New Roman" w:cs="Times New Roman"/>
             <w:noProof/>
             <w:webHidden/>
-            <w:sz w:val="24"/>
-            <w:szCs w:val="24"/>
           </w:rPr>
         </w:r>
         <w:r>
           <w:rPr>
-            <w:rFonts w:ascii="Times New Roman" w:hAnsi="Times New Roman" w:cs="Times New Roman"/>
             <w:noProof/>
             <w:webHidden/>
-            <w:sz w:val="24"/>
-            <w:szCs w:val="24"/>
           </w:rPr>
           <w:fldChar w:fldCharType="separate"/>
         </w:r>
         <w:r>
           <w:rPr>
-            <w:rFonts w:ascii="Times New Roman" w:hAnsi="Times New Roman" w:cs="Times New Roman"/>
             <w:noProof/>
             <w:webHidden/>
-            <w:sz w:val="24"/>
-            <w:szCs w:val="24"/>
           </w:rPr>
-          <w:t>6</w:t>
+          <w:t>8</w:t>
         </w:r>
         <w:r>
           <w:rPr>
-            <w:rFonts w:ascii="Times New Roman" w:hAnsi="Times New Roman" w:cs="Times New Roman"/>
             <w:noProof/>
             <w:webHidden/>
-            <w:sz w:val="24"/>
-            <w:szCs w:val="24"/>
           </w:rPr>
           <w:fldChar w:fldCharType="end"/>
         </w:r>
@@ -2359,92 +2299,69 @@
           <w:tab w:val="right" w:leader="dot" w:pos="9394"/>
         </w:tabs>
         <w:rPr>
-          <w:rFonts w:ascii="Times New Roman" w:eastAsiaTheme="minorEastAsia" w:hAnsi="Times New Roman" w:cs="Times New Roman"/>
+          <w:rFonts w:eastAsiaTheme="minorEastAsia" w:cstheme="minorBidi"/>
           <w:i w:val="0"/>
           <w:iCs w:val="0"/>
           <w:noProof/>
-          <w:sz w:val="24"/>
-          <w:szCs w:val="24"/>
+          <w:sz w:val="22"/>
+          <w:szCs w:val="22"/>
           <w:lang w:val="es-CO" w:eastAsia="es-CO"/>
         </w:rPr>
       </w:pPr>
-      <w:hyperlink w:anchor="_Toc178370927" w:history="1">
+      <w:hyperlink w:anchor="_Toc180181622" w:history="1">
         <w:r>
           <w:rPr>
             <w:rStyle w:val="Hipervnculo"/>
-            <w:rFonts w:ascii="Times New Roman" w:hAnsi="Times New Roman" w:cs="Times New Roman"/>
             <w:noProof/>
-            <w:sz w:val="24"/>
-            <w:szCs w:val="24"/>
+            <w:lang w:val="es-CO"/>
           </w:rPr>
           <w:t>Ilustración 2. ZK-D4330</w:t>
         </w:r>
         <w:r>
           <w:rPr>
-            <w:rFonts w:ascii="Times New Roman" w:hAnsi="Times New Roman" w:cs="Times New Roman"/>
             <w:noProof/>
             <w:webHidden/>
-            <w:sz w:val="24"/>
-            <w:szCs w:val="24"/>
           </w:rPr>
           <w:tab/>
         </w:r>
         <w:r>
           <w:rPr>
-            <w:rFonts w:ascii="Times New Roman" w:hAnsi="Times New Roman" w:cs="Times New Roman"/>
             <w:noProof/>
             <w:webHidden/>
-            <w:sz w:val="24"/>
-            <w:szCs w:val="24"/>
           </w:rPr>
           <w:fldChar w:fldCharType="begin"/>
         </w:r>
         <w:r>
           <w:rPr>
-            <w:rFonts w:ascii="Times New Roman" w:hAnsi="Times New Roman" w:cs="Times New Roman"/>
             <w:noProof/>
             <w:webHidden/>
-            <w:sz w:val="24"/>
-            <w:szCs w:val="24"/>
           </w:rPr>
-          <w:instrText xml:space="preserve"> PAGEREF _Toc178370927 \h </w:instrText>
+          <w:instrText xml:space="preserve"> PAGEREF _Toc180181622 \h </w:instrText>
         </w:r>
         <w:r>
           <w:rPr>
-            <w:rFonts w:ascii="Times New Roman" w:hAnsi="Times New Roman" w:cs="Times New Roman"/>
             <w:noProof/>
             <w:webHidden/>
-            <w:sz w:val="24"/>
-            <w:szCs w:val="24"/>
           </w:rPr>
         </w:r>
         <w:r>
           <w:rPr>
-            <w:rFonts w:ascii="Times New Roman" w:hAnsi="Times New Roman" w:cs="Times New Roman"/>
             <w:noProof/>
             <w:webHidden/>
-            <w:sz w:val="24"/>
-            <w:szCs w:val="24"/>
           </w:rPr>
           <w:fldChar w:fldCharType="separate"/>
         </w:r>
         <w:r>
           <w:rPr>
-            <w:rFonts w:ascii="Times New Roman" w:hAnsi="Times New Roman" w:cs="Times New Roman"/>
             <w:noProof/>
             <w:webHidden/>
-            <w:sz w:val="24"/>
-            <w:szCs w:val="24"/>
           </w:rPr>
-          <w:t>8</w:t>
+          <w:t>10</w:t>
         </w:r>
         <w:r>
           <w:rPr>
-            <w:rFonts w:ascii="Times New Roman" w:hAnsi="Times New Roman" w:cs="Times New Roman"/>
             <w:noProof/>
             <w:webHidden/>
-            <w:sz w:val="24"/>
-            <w:szCs w:val="24"/>
           </w:rPr>
           <w:fldChar w:fldCharType="end"/>
         </w:r>
@@ -2452,6 +2369,80 @@
     </w:p>
     <w:p>
       <w:pPr>
+        <w:pStyle w:val="Tabladeilustraciones"/>
+        <w:tabs>
+          <w:tab w:val="right" w:leader="dot" w:pos="9394"/>
+        </w:tabs>
+        <w:rPr>
+          <w:rFonts w:eastAsiaTheme="minorEastAsia" w:cstheme="minorBidi"/>
+          <w:i w:val="0"/>
+          <w:iCs w:val="0"/>
+          <w:noProof/>
+          <w:sz w:val="22"/>
+          <w:szCs w:val="22"/>
+          <w:lang w:val="es-CO" w:eastAsia="es-CO"/>
+        </w:rPr>
+      </w:pPr>
+      <w:hyperlink w:anchor="_Toc180181623" w:history="1">
+        <w:r>
+          <w:rPr>
+            <w:rStyle w:val="Hipervnculo"/>
+            <w:noProof/>
+          </w:rPr>
+          <w:t>Ilustración 3Hikvision DS-K1T673TDWX</w:t>
+        </w:r>
+        <w:r>
+          <w:rPr>
+            <w:noProof/>
+            <w:webHidden/>
+          </w:rPr>
+          <w:tab/>
+        </w:r>
+        <w:r>
+          <w:rPr>
+            <w:noProof/>
+            <w:webHidden/>
+          </w:rPr>
+          <w:fldChar w:fldCharType="begin"/>
+        </w:r>
+        <w:r>
+          <w:rPr>
+            <w:noProof/>
+            <w:webHidden/>
+          </w:rPr>
+          <w:instrText xml:space="preserve"> PAGEREF _Toc180181623 \h </w:instrText>
+        </w:r>
+        <w:r>
+          <w:rPr>
+            <w:noProof/>
+            <w:webHidden/>
+          </w:rPr>
+        </w:r>
+        <w:r>
+          <w:rPr>
+            <w:noProof/>
+            <w:webHidden/>
+          </w:rPr>
+          <w:fldChar w:fldCharType="separate"/>
+        </w:r>
+        <w:r>
+          <w:rPr>
+            <w:noProof/>
+            <w:webHidden/>
+          </w:rPr>
+          <w:t>11</w:t>
+        </w:r>
+        <w:r>
+          <w:rPr>
+            <w:noProof/>
+            <w:webHidden/>
+          </w:rPr>
+          <w:fldChar w:fldCharType="end"/>
+        </w:r>
+      </w:hyperlink>
+    </w:p>
+    <w:p>
+      <w:pPr>
         <w:spacing w:line="259" w:lineRule="auto"/>
         <w:ind w:firstLine="0"/>
         <w:jc w:val="center"/>
@@ -2554,7 +2545,7 @@
           <w:lang w:val="es-ES"/>
         </w:rPr>
       </w:pPr>
-      <w:bookmarkStart w:id="1" w:name="_Toc178534100"/>
+      <w:bookmarkStart w:id="1" w:name="_Toc180181521"/>
       <w:r>
         <w:rPr>
           <w:lang w:val="es-ES"/>
@@ -2625,7 +2616,35 @@
         <w:rPr>
           <w:lang w:val="es-ES"/>
         </w:rPr>
-        <w:t>sensores de movimiento, infrarojos o IoT (Internet de las cosas) con el fin de automatizar el registro de las personas que entran y salen de la institución. En este documento vamos a explorar uno de esos mecanismo</w:t>
+        <w:t xml:space="preserve">sensores de movimiento, </w:t>
+      </w:r>
+      <w:proofErr w:type="spellStart"/>
+      <w:r>
+        <w:rPr>
+          <w:lang w:val="es-ES"/>
+        </w:rPr>
+        <w:t>infrarojos</w:t>
+      </w:r>
+      <w:proofErr w:type="spellEnd"/>
+      <w:r>
+        <w:rPr>
+          <w:lang w:val="es-ES"/>
+        </w:rPr>
+        <w:t xml:space="preserve"> o </w:t>
+      </w:r>
+      <w:proofErr w:type="spellStart"/>
+      <w:r>
+        <w:rPr>
+          <w:lang w:val="es-ES"/>
+        </w:rPr>
+        <w:t>IoT</w:t>
+      </w:r>
+      <w:proofErr w:type="spellEnd"/>
+      <w:r>
+        <w:rPr>
+          <w:lang w:val="es-ES"/>
+        </w:rPr>
+        <w:t xml:space="preserve"> (Internet de las cosas) con el fin de automatizar el registro de las personas que entran y salen de la institución. En este documento vamos a explorar uno de esos mecanismo</w:t>
       </w:r>
       <w:r>
         <w:rPr>
@@ -2647,7 +2666,7 @@
           <w:lang w:val="es-ES"/>
         </w:rPr>
       </w:pPr>
-      <w:bookmarkStart w:id="2" w:name="_Toc178534101"/>
+      <w:bookmarkStart w:id="2" w:name="_Toc180181522"/>
       <w:r>
         <w:rPr>
           <w:lang w:val="es-ES"/>
@@ -2700,7 +2719,7 @@
           <w:lang w:val="es-ES"/>
         </w:rPr>
       </w:pPr>
-      <w:bookmarkStart w:id="3" w:name="_Toc178534102"/>
+      <w:bookmarkStart w:id="3" w:name="_Toc180181523"/>
       <w:r>
         <w:rPr>
           <w:lang w:val="es-ES"/>
@@ -2735,7 +2754,7 @@
           <w:lang w:val="es-ES"/>
         </w:rPr>
       </w:pPr>
-      <w:bookmarkStart w:id="4" w:name="_Toc178534103"/>
+      <w:bookmarkStart w:id="4" w:name="_Toc180181524"/>
       <w:r>
         <w:rPr>
           <w:lang w:val="es-ES"/>
@@ -2835,7 +2854,7 @@
           <w:lang w:val="es-ES"/>
         </w:rPr>
       </w:pPr>
-      <w:bookmarkStart w:id="5" w:name="_Toc178534104"/>
+      <w:bookmarkStart w:id="5" w:name="_Toc180181525"/>
       <w:r>
         <w:rPr>
           <w:lang w:val="es-ES"/>
@@ -2872,7 +2891,7 @@
           <w:lang w:val="es-ES"/>
         </w:rPr>
       </w:pPr>
-      <w:bookmarkStart w:id="6" w:name="_Toc178534105"/>
+      <w:bookmarkStart w:id="6" w:name="_Toc180181526"/>
       <w:r>
         <w:rPr>
           <w:lang w:val="es-ES"/>
@@ -2987,7 +3006,7 @@
           <w:lang w:val="es-ES"/>
         </w:rPr>
       </w:pPr>
-      <w:bookmarkStart w:id="7" w:name="_Toc178534106"/>
+      <w:bookmarkStart w:id="7" w:name="_Toc180181527"/>
       <w:r>
         <w:rPr>
           <w:lang w:val="es-ES"/>
@@ -3166,7 +3185,7 @@
           <w:lang w:val="es-ES"/>
         </w:rPr>
       </w:pPr>
-      <w:bookmarkStart w:id="8" w:name="_Toc178534109"/>
+      <w:bookmarkStart w:id="8" w:name="_Toc180181528"/>
       <w:r>
         <w:rPr>
           <w:lang w:val="es-ES"/>
@@ -3239,7 +3258,7 @@
           <w:lang w:val="es-ES"/>
         </w:rPr>
       </w:pPr>
-      <w:bookmarkStart w:id="9" w:name="_Toc178534110"/>
+      <w:bookmarkStart w:id="9" w:name="_Toc180181529"/>
       <w:r>
         <w:rPr>
           <w:lang w:val="es-ES"/>
@@ -3277,7 +3296,21 @@
         <w:rPr>
           <w:lang w:val="es-ES"/>
         </w:rPr>
-        <w:t>ón de una persona puede llegar a tener mayor prioridad sobre los objetos que porta. Conocer quien entra, principalmente, y validar que efectivamente haga parte de la institución debe ser un requisito obligatorio para evitar el ingreso de falsos positivos a la institución.</w:t>
+        <w:t xml:space="preserve">ón de una persona puede llegar a tener mayor prioridad sobre los objetos que porta. Conocer </w:t>
+      </w:r>
+      <w:proofErr w:type="spellStart"/>
+      <w:r>
+        <w:rPr>
+          <w:lang w:val="es-ES"/>
+        </w:rPr>
+        <w:t>quien</w:t>
+      </w:r>
+      <w:proofErr w:type="spellEnd"/>
+      <w:r>
+        <w:rPr>
+          <w:lang w:val="es-ES"/>
+        </w:rPr>
+        <w:t xml:space="preserve"> entra, principalmente, y validar que efectivamente haga parte de la institución debe ser un requisito obligatorio para evitar el ingreso de falsos positivos a la institución.</w:t>
       </w:r>
     </w:p>
     <w:p>
@@ -3287,33 +3320,45 @@
           <w:lang w:val="es-CO"/>
         </w:rPr>
       </w:pPr>
-      <w:bookmarkStart w:id="10" w:name="_Toc178534111"/>
-      <w:r>
-        <w:rPr>
-          <w:lang w:val="es-CO"/>
-        </w:rPr>
-        <w:t>Escáner de retina</w:t>
+      <w:bookmarkStart w:id="10" w:name="_Toc180181530"/>
+      <w:r>
+        <w:rPr>
+          <w:lang w:val="es-CO"/>
+        </w:rPr>
+        <w:t>Reconocimiento facial</w:t>
       </w:r>
       <w:bookmarkEnd w:id="10"/>
-    </w:p>
-    <w:p>
-      <w:pPr>
-        <w:rPr>
-          <w:lang w:val="es-CO"/>
-        </w:rPr>
-      </w:pPr>
-      <w:r>
-        <w:rPr>
-          <w:lang w:val="es-CO"/>
-        </w:rPr>
-        <w:t xml:space="preserve">El escáner de retina se realiza dirigiendo un rayo imperceptible de luz infrarroja de baja energía hacia el ojo de la persona cuando esta mira a través de la pieza ocular del escáner, como quien mira por un microscopio. Ese rayo de luz traza una ruta estandarizada sobre la retina. Como los vasos sanguíneos de la retina son más absorbentes de esa luz que el resto del ojo, la </w:t>
+      <w:r>
+        <w:rPr>
+          <w:lang w:val="es-CO"/>
+        </w:rPr>
+        <w:t xml:space="preserve"> </w:t>
+      </w:r>
+    </w:p>
+    <w:p>
+      <w:pPr>
+        <w:rPr>
+          <w:lang w:val="es-CO"/>
+        </w:rPr>
+      </w:pPr>
+      <w:r>
+        <w:rPr>
+          <w:lang w:val="es-CO"/>
+        </w:rPr>
+        <w:t xml:space="preserve">El reconocimiento facial se realiza capturando una imagen del rostro de la persona cuando esta mira hacia la cámara del dispositivo, como quien se toma una fotografía. Esa imagen es procesada para identificar características faciales únicas, como la distancia entre los ojos, la forma de la nariz y la estructura de los pómulos. Estas características son convertidas a un código </w:t>
       </w:r>
       <w:r>
         <w:rPr>
           <w:lang w:val="es-CO"/>
         </w:rPr>
         <w:lastRenderedPageBreak/>
-        <w:t>cantidad de luz reflejada varía durante el escaneo. El patrón resultante de las variaciones es convertido a código informático y se guarda en una base de datos.</w:t>
+        <w:t>informático y se guardan en una base de datos. Cuando se necesita verificar la identidad de una persona, se captura una nueva imagen y se compara con las imágenes almacenadas en la base de datos para encontrar una coincidencia</w:t>
+      </w:r>
+      <w:r>
+        <w:rPr>
+          <w:lang w:val="es-CO"/>
+        </w:rPr>
+        <w:t>.</w:t>
       </w:r>
     </w:p>
     <w:p>
@@ -3326,17 +3371,21 @@
           <w:noProof/>
         </w:rPr>
         <w:drawing>
-          <wp:inline distT="0" distB="0" distL="0" distR="0" wp14:anchorId="4EA8CFAB" wp14:editId="3D33BABF">
-            <wp:extent cx="2678430" cy="1821180"/>
-            <wp:effectExtent l="0" t="0" r="7620" b="7620"/>
-            <wp:docPr id="2" name="Imagen 2"/>
-            <wp:cNvGraphicFramePr/>
+          <wp:inline distT="0" distB="0" distL="0" distR="0" wp14:anchorId="4226E5AC" wp14:editId="621083B3">
+            <wp:extent cx="3230880" cy="2151744"/>
+            <wp:effectExtent l="0" t="0" r="7620" b="1270"/>
+            <wp:docPr id="3" name="Imagen 3" descr="Reconocimiento facial: Qué es, para qué sirve, cómo funciona"/>
+            <wp:cNvGraphicFramePr>
+              <a:graphicFrameLocks xmlns:a="http://schemas.openxmlformats.org/drawingml/2006/main" noChangeAspect="1"/>
+            </wp:cNvGraphicFramePr>
             <a:graphic xmlns:a="http://schemas.openxmlformats.org/drawingml/2006/main">
               <a:graphicData uri="http://schemas.openxmlformats.org/drawingml/2006/picture">
                 <pic:pic xmlns:pic="http://schemas.openxmlformats.org/drawingml/2006/picture">
                   <pic:nvPicPr>
-                    <pic:cNvPr id="2" name="Imagen 2"/>
-                    <pic:cNvPicPr/>
+                    <pic:cNvPr id="0" name="Picture 1" descr="Reconocimiento facial: Qué es, para qué sirve, cómo funciona"/>
+                    <pic:cNvPicPr>
+                      <a:picLocks noChangeAspect="1" noChangeArrowheads="1"/>
+                    </pic:cNvPicPr>
                   </pic:nvPicPr>
                   <pic:blipFill>
                     <a:blip r:embed="rId8" cstate="print">
@@ -3354,12 +3403,15 @@
                   <pic:spPr bwMode="auto">
                     <a:xfrm>
                       <a:off x="0" y="0"/>
-                      <a:ext cx="2678430" cy="1821180"/>
+                      <a:ext cx="3240813" cy="2158359"/>
                     </a:xfrm>
                     <a:prstGeom prst="rect">
                       <a:avLst/>
                     </a:prstGeom>
                     <a:noFill/>
+                    <a:ln>
+                      <a:noFill/>
+                    </a:ln>
                   </pic:spPr>
                 </pic:pic>
               </a:graphicData>
@@ -3372,60 +3424,25 @@
       <w:pPr>
         <w:pStyle w:val="Descripcin"/>
         <w:jc w:val="center"/>
-        <w:rPr>
-          <w:lang w:val="es-CO"/>
-        </w:rPr>
-      </w:pPr>
-      <w:bookmarkStart w:id="11" w:name="_Toc178370926"/>
-      <w:r>
-        <w:rPr>
-          <w:lang w:val="es-CO"/>
-        </w:rPr>
-        <w:t>Ilustración</w:t>
-      </w:r>
-      <w:r>
-        <w:rPr>
-          <w:lang w:val="es-CO"/>
-        </w:rPr>
-        <w:t xml:space="preserve"> </w:t>
-      </w:r>
-      <w:r>
-        <w:fldChar w:fldCharType="begin"/>
-      </w:r>
-      <w:r>
-        <w:rPr>
-          <w:lang w:val="es-CO"/>
-        </w:rPr>
-        <w:instrText xml:space="preserve"> SEQ Ilustración \* ARABIC </w:instrText>
-      </w:r>
-      <w:r>
-        <w:fldChar w:fldCharType="separate"/>
-      </w:r>
-      <w:r>
-        <w:rPr>
-          <w:noProof/>
-          <w:lang w:val="es-CO"/>
-        </w:rPr>
-        <w:t>1</w:t>
-      </w:r>
-      <w:r>
-        <w:fldChar w:fldCharType="end"/>
-      </w:r>
-      <w:r>
-        <w:rPr>
-          <w:lang w:val="es-CO"/>
-        </w:rPr>
-        <w:t>. Escáner de retina</w:t>
+      </w:pPr>
+      <w:bookmarkStart w:id="11" w:name="_Toc180181621"/>
+      <w:r>
+        <w:t xml:space="preserve">Ilustración </w:t>
+      </w:r>
+      <w:fldSimple w:instr=" SEQ Ilustración \* ARABIC ">
+        <w:r>
+          <w:rPr>
+            <w:noProof/>
+          </w:rPr>
+          <w:t>1</w:t>
+        </w:r>
+      </w:fldSimple>
+      <w:r>
+        <w:t xml:space="preserve"> Reconocimiento facial</w:t>
       </w:r>
       <w:bookmarkEnd w:id="11"/>
     </w:p>
-    <w:p>
-      <w:pPr>
-        <w:rPr>
-          <w:lang w:val="es-CO"/>
-        </w:rPr>
-      </w:pPr>
-    </w:p>
+    <w:p/>
     <w:p>
       <w:pPr>
         <w:pStyle w:val="Ttulo1"/>
@@ -3433,7 +3450,7 @@
           <w:lang w:val="es-ES"/>
         </w:rPr>
       </w:pPr>
-      <w:bookmarkStart w:id="12" w:name="_Toc178534112"/>
+      <w:bookmarkStart w:id="12" w:name="_Toc180181531"/>
       <w:r>
         <w:rPr>
           <w:lang w:val="es-ES"/>
@@ -3481,7 +3498,7 @@
           <w:lang w:val="es-ES"/>
         </w:rPr>
       </w:pPr>
-      <w:bookmarkStart w:id="13" w:name="_Toc178534113"/>
+      <w:bookmarkStart w:id="13" w:name="_Toc180181532"/>
       <w:r>
         <w:rPr>
           <w:lang w:val="es-ES"/>
@@ -3567,20 +3584,54 @@
         <w:rPr>
           <w:lang w:val="es-ES"/>
         </w:rPr>
-        <w:t>el CECOT, ubicado en Tecoluca, El Salvador. Si bien el propio Nayib Bukele ha sido objeto de tendencia principalmente por este centro penitenciario, no cabe duda que ha sido el foco de estudio para esta propuesta y el sistema de seguridad que ha implementado.</w:t>
-      </w:r>
-    </w:p>
-    <w:p>
-      <w:pPr>
-        <w:rPr>
-          <w:lang w:val="es-ES"/>
-        </w:rPr>
-      </w:pPr>
+        <w:t xml:space="preserve">el CECOT, ubicado en Tecoluca, El Salvador. Si bien el propio </w:t>
+      </w:r>
+      <w:proofErr w:type="spellStart"/>
+      <w:r>
+        <w:rPr>
+          <w:lang w:val="es-ES"/>
+        </w:rPr>
+        <w:t>Nayib</w:t>
+      </w:r>
+      <w:proofErr w:type="spellEnd"/>
+      <w:r>
+        <w:rPr>
+          <w:lang w:val="es-ES"/>
+        </w:rPr>
+        <w:t xml:space="preserve"> </w:t>
+      </w:r>
+      <w:proofErr w:type="spellStart"/>
+      <w:r>
+        <w:rPr>
+          <w:lang w:val="es-ES"/>
+        </w:rPr>
+        <w:t>Bukele</w:t>
+      </w:r>
+      <w:proofErr w:type="spellEnd"/>
+      <w:r>
+        <w:rPr>
+          <w:lang w:val="es-ES"/>
+        </w:rPr>
+        <w:t xml:space="preserve"> </w:t>
+      </w:r>
       <w:r>
         <w:rPr>
           <w:lang w:val="es-ES"/>
         </w:rPr>
         <w:lastRenderedPageBreak/>
+        <w:t>ha sido objeto de tendencia principalmente por este centro penitenciario, no cabe duda que ha sido el foco de estudio para esta propuesta y el sistema de seguridad que ha implementado.</w:t>
+      </w:r>
+    </w:p>
+    <w:p>
+      <w:pPr>
+        <w:rPr>
+          <w:lang w:val="es-ES"/>
+        </w:rPr>
+      </w:pPr>
+      <w:r>
+        <w:rPr>
+          <w:lang w:val="es-ES"/>
+        </w:rPr>
         <w:t xml:space="preserve">Si bien los sistemas de seguridad modernos constan de varios </w:t>
       </w:r>
       <w:r>
@@ -3609,7 +3660,7 @@
           <w:lang w:val="es-ES"/>
         </w:rPr>
       </w:pPr>
-      <w:bookmarkStart w:id="14" w:name="_Toc178534114"/>
+      <w:bookmarkStart w:id="14" w:name="_Toc180181533"/>
       <w:r>
         <w:rPr>
           <w:lang w:val="es-ES"/>
@@ -3847,6 +3898,7 @@
         </w:rPr>
       </w:pPr>
       <w:bookmarkStart w:id="15" w:name="_Toc178370927"/>
+      <w:bookmarkStart w:id="16" w:name="_Toc180181622"/>
       <w:r>
         <w:rPr>
           <w:lang w:val="es-CO"/>
@@ -3854,6 +3906,9 @@
         <w:t xml:space="preserve">Ilustración </w:t>
       </w:r>
       <w:r>
+        <w:rPr>
+          <w:lang w:val="es-CO"/>
+        </w:rPr>
         <w:fldChar w:fldCharType="begin"/>
       </w:r>
       <w:r>
@@ -3863,6 +3918,9 @@
         <w:instrText xml:space="preserve"> SEQ Ilustración \* ARABIC </w:instrText>
       </w:r>
       <w:r>
+        <w:rPr>
+          <w:lang w:val="es-CO"/>
+        </w:rPr>
         <w:fldChar w:fldCharType="separate"/>
       </w:r>
       <w:r>
@@ -3873,6 +3931,9 @@
         <w:t>2</w:t>
       </w:r>
       <w:r>
+        <w:rPr>
+          <w:lang w:val="es-CO"/>
+        </w:rPr>
         <w:fldChar w:fldCharType="end"/>
       </w:r>
       <w:r>
@@ -3882,6 +3943,7 @@
         <w:t>. ZK-D4330</w:t>
       </w:r>
       <w:bookmarkEnd w:id="15"/>
+      <w:bookmarkEnd w:id="16"/>
     </w:p>
     <w:p>
       <w:pPr>
@@ -3890,14 +3952,230 @@
           <w:lang w:val="es-CO"/>
         </w:rPr>
       </w:pPr>
-      <w:bookmarkStart w:id="16" w:name="_Toc178534115"/>
+      <w:bookmarkStart w:id="17" w:name="_Toc180181534"/>
+      <w:proofErr w:type="spellStart"/>
+      <w:r>
+        <w:rPr>
+          <w:lang w:val="es-CO"/>
+        </w:rPr>
+        <w:t>Funcionamaiento</w:t>
+      </w:r>
+      <w:proofErr w:type="spellEnd"/>
+      <w:r>
+        <w:rPr>
+          <w:lang w:val="es-CO"/>
+        </w:rPr>
+        <w:t xml:space="preserve"> de H</w:t>
+      </w:r>
+      <w:r>
+        <w:rPr>
+          <w:lang w:val="es-CO"/>
+        </w:rPr>
+        <w:t>ikvision</w:t>
+      </w:r>
+      <w:r>
+        <w:t xml:space="preserve"> </w:t>
+      </w:r>
+      <w:r>
+        <w:rPr>
+          <w:lang w:val="es-CO"/>
+        </w:rPr>
+        <w:t>DS-K1T673TDWX</w:t>
+      </w:r>
+      <w:bookmarkEnd w:id="17"/>
+    </w:p>
+    <w:p>
+      <w:pPr>
+        <w:rPr>
+          <w:lang w:val="es-CO"/>
+        </w:rPr>
+      </w:pPr>
+      <w:r>
+        <w:rPr>
+          <w:lang w:val="es-CO"/>
+        </w:rPr>
+        <w:t>Para el reconocimiento facial se va a usar una cámara con pantalla de la marca HIKVISION que son una empresa colombiana encargada de la seguridad mediante tecnología, como en este caso el reconocimiento facial, la serie de la cámara es “</w:t>
+      </w:r>
+      <w:bookmarkStart w:id="18" w:name="_Hlk180181284"/>
+      <w:r>
+        <w:rPr>
+          <w:lang w:val="es-CO"/>
+        </w:rPr>
+        <w:t>DS-K1T673TDWX</w:t>
+      </w:r>
+      <w:bookmarkEnd w:id="18"/>
+      <w:r>
+        <w:rPr>
+          <w:lang w:val="es-CO"/>
+        </w:rPr>
+        <w:t xml:space="preserve">” que son unas de las cámaras </w:t>
+      </w:r>
+      <w:r>
+        <w:rPr>
+          <w:lang w:val="es-CO"/>
+        </w:rPr>
+        <w:t>más</w:t>
+      </w:r>
+      <w:r>
+        <w:rPr>
+          <w:lang w:val="es-CO"/>
+        </w:rPr>
+        <w:t xml:space="preserve"> eficientes que tiene esta empresa pudiendo guardar hasta 100.000 caras y pudiendo reconocer a las personas en 0,2 segundos según lo anuncia el fabricante.</w:t>
+      </w:r>
+    </w:p>
+    <w:p>
+      <w:pPr>
+        <w:rPr>
+          <w:lang w:val="es-CO"/>
+        </w:rPr>
+      </w:pPr>
+      <w:r>
+        <w:rPr>
+          <w:lang w:val="es-CO"/>
+        </w:rPr>
+        <w:t>Su cámara es de 2MP y tiene una pantalla táctil LCD de 7 pulgadas, tiene una distancia de 0,3 a 3 metros para reconocer la cara de una persona.</w:t>
+      </w:r>
+      <w:sdt>
+        <w:sdtPr>
+          <w:rPr>
+            <w:lang w:val="es-CO"/>
+          </w:rPr>
+          <w:id w:val="1277287546"/>
+          <w:citation/>
+        </w:sdtPr>
+        <w:sdtContent>
+          <w:r>
+            <w:rPr>
+              <w:lang w:val="es-CO"/>
+            </w:rPr>
+            <w:fldChar w:fldCharType="begin"/>
+          </w:r>
+          <w:r>
+            <w:rPr>
+              <w:lang w:val="es-CO"/>
+            </w:rPr>
+            <w:instrText xml:space="preserve"> CITATION Hik23 \l 9226 </w:instrText>
+          </w:r>
+          <w:r>
+            <w:rPr>
+              <w:lang w:val="es-CO"/>
+            </w:rPr>
+            <w:fldChar w:fldCharType="separate"/>
+          </w:r>
+          <w:r>
+            <w:rPr>
+              <w:noProof/>
+              <w:lang w:val="es-CO"/>
+            </w:rPr>
+            <w:t xml:space="preserve"> </w:t>
+          </w:r>
+          <w:r>
+            <w:rPr>
+              <w:noProof/>
+              <w:lang w:val="es-CO"/>
+            </w:rPr>
+            <w:t>(Hikvision, 2023)</w:t>
+          </w:r>
+          <w:r>
+            <w:rPr>
+              <w:lang w:val="es-CO"/>
+            </w:rPr>
+            <w:fldChar w:fldCharType="end"/>
+          </w:r>
+        </w:sdtContent>
+      </w:sdt>
+    </w:p>
+    <w:p>
+      <w:pPr>
+        <w:keepNext/>
+        <w:jc w:val="center"/>
+      </w:pPr>
+      <w:r>
+        <w:rPr>
+          <w:noProof/>
+        </w:rPr>
+        <w:lastRenderedPageBreak/>
+        <w:drawing>
+          <wp:inline distT="0" distB="0" distL="0" distR="0" wp14:anchorId="367505E6" wp14:editId="0EE0D8A8">
+            <wp:extent cx="1165861" cy="1760220"/>
+            <wp:effectExtent l="0" t="0" r="0" b="0"/>
+            <wp:docPr id="4" name="Imagen 4"/>
+            <wp:cNvGraphicFramePr>
+              <a:graphicFrameLocks xmlns:a="http://schemas.openxmlformats.org/drawingml/2006/main" noChangeAspect="1"/>
+            </wp:cNvGraphicFramePr>
+            <a:graphic xmlns:a="http://schemas.openxmlformats.org/drawingml/2006/main">
+              <a:graphicData uri="http://schemas.openxmlformats.org/drawingml/2006/picture">
+                <pic:pic xmlns:pic="http://schemas.openxmlformats.org/drawingml/2006/picture">
+                  <pic:nvPicPr>
+                    <pic:cNvPr id="1" name=""/>
+                    <pic:cNvPicPr/>
+                  </pic:nvPicPr>
+                  <pic:blipFill>
+                    <a:blip r:embed="rId10"/>
+                    <a:stretch>
+                      <a:fillRect/>
+                    </a:stretch>
+                  </pic:blipFill>
+                  <pic:spPr>
+                    <a:xfrm>
+                      <a:off x="0" y="0"/>
+                      <a:ext cx="1170648" cy="1767447"/>
+                    </a:xfrm>
+                    <a:prstGeom prst="rect">
+                      <a:avLst/>
+                    </a:prstGeom>
+                  </pic:spPr>
+                </pic:pic>
+              </a:graphicData>
+            </a:graphic>
+          </wp:inline>
+        </w:drawing>
+      </w:r>
+    </w:p>
+    <w:p>
+      <w:pPr>
+        <w:pStyle w:val="Descripcin"/>
+        <w:jc w:val="center"/>
+      </w:pPr>
+      <w:bookmarkStart w:id="19" w:name="_Toc180181623"/>
+      <w:r>
+        <w:t xml:space="preserve">Ilustración </w:t>
+      </w:r>
+      <w:fldSimple w:instr=" SEQ Ilustración \* ARABIC ">
+        <w:r>
+          <w:rPr>
+            <w:noProof/>
+          </w:rPr>
+          <w:t>3</w:t>
+        </w:r>
+      </w:fldSimple>
+      <w:r>
+        <w:t>Hikvision DS-K1T673TDWX</w:t>
+      </w:r>
+      <w:bookmarkEnd w:id="19"/>
+    </w:p>
+    <w:p>
+      <w:pPr>
+        <w:rPr>
+          <w:lang w:val="es-CO"/>
+        </w:rPr>
+      </w:pPr>
+    </w:p>
+    <w:p>
+      <w:pPr>
+        <w:pStyle w:val="Ttulo2"/>
+        <w:rPr>
+          <w:lang w:val="es-CO"/>
+        </w:rPr>
+      </w:pPr>
+      <w:bookmarkStart w:id="20" w:name="_Toc180181535"/>
       <w:r>
         <w:rPr>
           <w:lang w:val="es-CO"/>
         </w:rPr>
         <w:t>Mecanismo y ubicación</w:t>
       </w:r>
-      <w:bookmarkEnd w:id="16"/>
+      <w:bookmarkEnd w:id="20"/>
     </w:p>
     <w:p>
       <w:pPr>
@@ -3948,8 +4226,14 @@
         <w:rPr>
           <w:lang w:val="es-CO"/>
         </w:rPr>
+        <w:t xml:space="preserve">El departamento de seguridad será el encargado de dar uso a esta herramienta, así como almacenar en una base de datos propia el ingreso y salida de los estudiantes cuando crucen los </w:t>
+      </w:r>
+      <w:r>
+        <w:rPr>
+          <w:lang w:val="es-CO"/>
+        </w:rPr>
         <w:lastRenderedPageBreak/>
-        <w:t>El departamento de seguridad será el encargado de dar uso a esta herramienta, así como almacenar en una base de datos propia el ingreso y salida de los estudiantes cuando crucen los arcos. En caso que la ley requiera acceder a esta información se le brindará acceso siempre y cuando exista una orden vigente por un juzgado.</w:t>
+        <w:t>arcos. En caso que la ley requiera acceder a esta información se le brindará acceso siempre y cuando exista una orden vigente por un juzgado.</w:t>
       </w:r>
     </w:p>
     <w:p>
@@ -3959,14 +4243,14 @@
           <w:lang w:val="es-CO"/>
         </w:rPr>
       </w:pPr>
-      <w:bookmarkStart w:id="17" w:name="_Toc178534116"/>
+      <w:bookmarkStart w:id="21" w:name="_Toc180181536"/>
       <w:r>
         <w:rPr>
           <w:lang w:val="es-CO"/>
         </w:rPr>
         <w:t>Riesgos</w:t>
       </w:r>
-      <w:bookmarkEnd w:id="17"/>
+      <w:bookmarkEnd w:id="21"/>
     </w:p>
     <w:p>
       <w:pPr>
@@ -4017,33 +4301,27 @@
         <w:rPr>
           <w:lang w:val="es-CO"/>
         </w:rPr>
-        <w:t xml:space="preserve">Un posible riesgo es no almacenar la base de datos correctamente haciendo que la información sea muy vulnerable, por ende, el atacante no se tendría que esforzar mucho por conseguirla, para solucionarlo se puede encriptar la base de datos, hay varias formas pero la más segura de todas es encriptarlo en el cliente, esto significa que el que cliente de la base de datos debe manejar y administrar sus propias claves de cifrado, por ello, </w:t>
-      </w:r>
-      <w:r>
-        <w:rPr>
-          <w:lang w:val="es-CO"/>
-        </w:rPr>
-        <w:t>él</w:t>
-      </w:r>
-      <w:r>
-        <w:rPr>
-          <w:lang w:val="es-CO"/>
-        </w:rPr>
-        <w:t xml:space="preserve"> es el que tiene que encriptar la información antes de enviarla al servidor y el mismo es el que lo puede desencriptar.</w:t>
-      </w:r>
-    </w:p>
-    <w:p>
-      <w:pPr>
-        <w:rPr>
-          <w:lang w:val="es-CO"/>
-        </w:rPr>
-      </w:pPr>
+        <w:t>Un posible riesgo es no almacenar la base de datos correctamente haciendo que la información sea muy vulnerable, por ende, el atacante no se tendría que esforzar mucho por conseguirla, para solucionarlo se puede encriptar la base de datos, hay varias formas pero la más segura de todas es encriptarlo en el cliente, esto significa que el que cliente de la base de datos debe manejar y administrar sus propias claves de cifrado, por ello, él es el que tiene que encriptar la información antes de enviarla al servidor y el mismo es el que lo puede desencriptar.</w:t>
+      </w:r>
+    </w:p>
+    <w:p>
+      <w:pPr>
+        <w:rPr>
+          <w:lang w:val="es-CO"/>
+        </w:rPr>
+      </w:pPr>
+      <w:r>
+        <w:rPr>
+          <w:lang w:val="es-CO"/>
+        </w:rPr>
+        <w:t xml:space="preserve">La persona que se escoja para ese rol, tiene que pasar por varios filtros, esto ya que va hacer la personal la cual va a tener toda la base de datos en sus manos, se escogerá a la personas más </w:t>
+      </w:r>
       <w:r>
         <w:rPr>
           <w:lang w:val="es-CO"/>
         </w:rPr>
         <w:lastRenderedPageBreak/>
-        <w:t>La persona que se escoja para ese rol, tiene que pasar por varios filtros, esto ya que va hacer la personal la cual va a tener toda la base de datos en sus manos, se escogerá a la personas más experimentada, profesional y ética para este trabajo para que toda la información este en buenas manos.</w:t>
+        <w:t>experimentada, profesional y ética para este trabajo para que toda la información este en buenas manos.</w:t>
       </w:r>
     </w:p>
     <w:p>
@@ -4053,14 +4331,14 @@
           <w:lang w:val="es-ES"/>
         </w:rPr>
       </w:pPr>
-      <w:bookmarkStart w:id="18" w:name="_Toc178534117"/>
+      <w:bookmarkStart w:id="22" w:name="_Toc180181537"/>
       <w:r>
         <w:rPr>
           <w:lang w:val="es-ES"/>
         </w:rPr>
         <w:t>Recursos tecnológicos</w:t>
       </w:r>
-      <w:bookmarkEnd w:id="18"/>
+      <w:bookmarkEnd w:id="22"/>
       <w:r>
         <w:rPr>
           <w:lang w:val="es-ES"/>
@@ -4247,31 +4525,31 @@
           <w:bCs/>
           <w:lang w:val="es-CO"/>
         </w:rPr>
+        <w:t>Capacidades de Autoaprendizaje</w:t>
+      </w:r>
+      <w:r>
+        <w:rPr>
+          <w:lang w:val="es-CO"/>
+        </w:rPr>
+        <w:t>: Algunos sistemas pueden aprender y adaptarse a nuevas amenazas con el tiempo, mejorando continuamente su rendimiento.</w:t>
+      </w:r>
+    </w:p>
+    <w:p>
+      <w:pPr>
+        <w:pStyle w:val="Ttulo1"/>
+        <w:rPr>
+          <w:lang w:val="es-ES"/>
+        </w:rPr>
+      </w:pPr>
+      <w:bookmarkStart w:id="23" w:name="_Toc180181538"/>
+      <w:r>
+        <w:rPr>
+          <w:lang w:val="es-ES"/>
+        </w:rPr>
         <w:lastRenderedPageBreak/>
-        <w:t>Capacidades de Autoaprendizaje</w:t>
-      </w:r>
-      <w:r>
-        <w:rPr>
-          <w:lang w:val="es-CO"/>
-        </w:rPr>
-        <w:t>: Algunos sistemas pueden aprender y adaptarse a nuevas amenazas con el tiempo, mejorando continuamente su rendimiento.</w:t>
-      </w:r>
-    </w:p>
-    <w:p>
-      <w:pPr>
-        <w:pStyle w:val="Ttulo1"/>
-        <w:rPr>
-          <w:lang w:val="es-ES"/>
-        </w:rPr>
-      </w:pPr>
-      <w:bookmarkStart w:id="19" w:name="_Toc178534118"/>
-      <w:r>
-        <w:rPr>
-          <w:lang w:val="es-ES"/>
-        </w:rPr>
         <w:t>Recursos humanos</w:t>
       </w:r>
-      <w:bookmarkEnd w:id="19"/>
+      <w:bookmarkEnd w:id="23"/>
       <w:r>
         <w:rPr>
           <w:lang w:val="es-ES"/>
@@ -4412,14 +4690,14 @@
           <w:lang w:val="es-CO"/>
         </w:rPr>
       </w:pPr>
-      <w:bookmarkStart w:id="20" w:name="_Toc178534119"/>
+      <w:bookmarkStart w:id="24" w:name="_Toc180181539"/>
       <w:r>
         <w:rPr>
           <w:lang w:val="es-CO"/>
         </w:rPr>
         <w:t>Costos</w:t>
       </w:r>
-      <w:bookmarkEnd w:id="20"/>
+      <w:bookmarkEnd w:id="24"/>
       <w:r>
         <w:rPr>
           <w:lang w:val="es-CO"/>
@@ -4447,7 +4725,7 @@
           <w:lang w:val="es-CO"/>
         </w:rPr>
       </w:pPr>
-      <w:bookmarkStart w:id="21" w:name="_Toc178534120"/>
+      <w:bookmarkStart w:id="25" w:name="_Toc180181540"/>
       <w:r>
         <w:rPr>
           <w:lang w:val="es-CO"/>
@@ -4460,7 +4738,7 @@
         </w:rPr>
         <w:t>ecursos Tecnológicos</w:t>
       </w:r>
-      <w:bookmarkEnd w:id="21"/>
+      <w:bookmarkEnd w:id="25"/>
     </w:p>
     <w:p>
       <w:pPr>
@@ -4526,7 +4804,6 @@
           <w:bCs/>
           <w:lang w:val="es-CO"/>
         </w:rPr>
-        <w:lastRenderedPageBreak/>
         <w:t>Inteligencia Artificial y Algoritmos de Aprendizaje:</w:t>
       </w:r>
       <w:r>
@@ -4587,6 +4864,7 @@
           <w:bCs/>
           <w:lang w:val="es-CO"/>
         </w:rPr>
+        <w:lastRenderedPageBreak/>
         <w:t>Interfaz de Usuario Avanzada:</w:t>
       </w:r>
       <w:r>
@@ -4668,14 +4946,14 @@
           <w:lang w:val="es-CO"/>
         </w:rPr>
       </w:pPr>
-      <w:bookmarkStart w:id="22" w:name="_Toc178534121"/>
+      <w:bookmarkStart w:id="26" w:name="_Toc180181541"/>
       <w:r>
         <w:rPr>
           <w:lang w:val="es-CO"/>
         </w:rPr>
         <w:t>Sueldos del Personal</w:t>
       </w:r>
-      <w:bookmarkEnd w:id="22"/>
+      <w:bookmarkEnd w:id="26"/>
     </w:p>
     <w:p>
       <w:pPr>
@@ -4870,7 +5148,7 @@
           <w:lang w:val="es-CO"/>
         </w:rPr>
       </w:pPr>
-      <w:bookmarkStart w:id="23" w:name="_Toc178534122"/>
+      <w:bookmarkStart w:id="27" w:name="_Toc180181542"/>
       <w:r>
         <w:rPr>
           <w:lang w:val="es-CO"/>
@@ -4883,7 +5161,7 @@
         </w:rPr>
         <w:t xml:space="preserve"> Primer año</w:t>
       </w:r>
-      <w:bookmarkEnd w:id="23"/>
+      <w:bookmarkEnd w:id="27"/>
     </w:p>
     <w:p>
       <w:pPr>
@@ -4937,7 +5215,6 @@
         <w:rPr>
           <w:lang w:val="es-CO"/>
         </w:rPr>
-        <w:lastRenderedPageBreak/>
         <w:t>Esto da un total aproximado de $450,000,000 COP para el primer año de implementación.</w:t>
       </w:r>
     </w:p>
@@ -4948,14 +5225,14 @@
           <w:lang w:val="es-ES"/>
         </w:rPr>
       </w:pPr>
-      <w:bookmarkStart w:id="24" w:name="_Toc178534123"/>
+      <w:bookmarkStart w:id="28" w:name="_Toc180181543"/>
       <w:r>
         <w:rPr>
           <w:lang w:val="es-ES"/>
         </w:rPr>
         <w:t>Conclusiones</w:t>
       </w:r>
-      <w:bookmarkEnd w:id="24"/>
+      <w:bookmarkEnd w:id="28"/>
       <w:r>
         <w:rPr>
           <w:lang w:val="es-ES"/>
@@ -4963,7 +5240,7 @@
         <w:br w:type="page"/>
       </w:r>
     </w:p>
-    <w:bookmarkStart w:id="25" w:name="_Toc178534124" w:displacedByCustomXml="next"/>
+    <w:bookmarkStart w:id="29" w:name="_Toc180181544" w:displacedByCustomXml="next"/>
     <w:sdt>
       <w:sdtPr>
         <w:rPr>
@@ -4997,7 +5274,7 @@
             </w:rPr>
             <w:t>Bibliografía</w:t>
           </w:r>
-          <w:bookmarkEnd w:id="25"/>
+          <w:bookmarkEnd w:id="29"/>
         </w:p>
         <w:sdt>
           <w:sdtPr>
@@ -5013,7 +5290,7 @@
                 <w:rPr>
                   <w:noProof/>
                   <w:szCs w:val="24"/>
-                  <w:lang w:val="es-CO"/>
+                  <w:lang w:val="es-ES"/>
                 </w:rPr>
               </w:pPr>
               <w:r>
@@ -5031,7 +5308,40 @@
               <w:r>
                 <w:rPr>
                   <w:noProof/>
-                  <w:lang w:val="es-CO"/>
+                  <w:lang w:val="es-ES"/>
+                </w:rPr>
+                <w:t xml:space="preserve">Hikvision. (2023). </w:t>
+              </w:r>
+              <w:r>
+                <w:rPr>
+                  <w:i/>
+                  <w:iCs/>
+                  <w:noProof/>
+                  <w:lang w:val="es-ES"/>
+                </w:rPr>
+                <w:t>Hikvision</w:t>
+              </w:r>
+              <w:r>
+                <w:rPr>
+                  <w:noProof/>
+                  <w:lang w:val="es-ES"/>
+                </w:rPr>
+                <w:t>. Obtenido de https://www.hikvision.com/es-co/products/Access-Control-Products/Face-Recognition-Terminals/Ultra-Series/ds-k1t673tdwx/</w:t>
+              </w:r>
+            </w:p>
+            <w:p>
+              <w:pPr>
+                <w:pStyle w:val="Bibliografa"/>
+                <w:ind w:left="720" w:hanging="720"/>
+                <w:rPr>
+                  <w:noProof/>
+                  <w:lang w:val="es-ES"/>
+                </w:rPr>
+              </w:pPr>
+              <w:r>
+                <w:rPr>
+                  <w:noProof/>
+                  <w:lang w:val="es-ES"/>
                 </w:rPr>
                 <w:t xml:space="preserve">Insights, B. R. (26 de Agosto de 2024). </w:t>
               </w:r>
@@ -5040,14 +5350,14 @@
                   <w:i/>
                   <w:iCs/>
                   <w:noProof/>
-                  <w:lang w:val="es-CO"/>
+                  <w:lang w:val="es-ES"/>
                 </w:rPr>
                 <w:t>Informe de mercado de detectores de metales digitales</w:t>
               </w:r>
               <w:r>
                 <w:rPr>
                   <w:noProof/>
-                  <w:lang w:val="es-CO"/>
+                  <w:lang w:val="es-ES"/>
                 </w:rPr>
                 <w:t>. Obtenido de https://www.businessresearchinsights.com/es/market-reports/digital-metal-detector-market-110562</w:t>
               </w:r>
@@ -5224,7 +5534,7 @@
       </w:pPr>
     </w:p>
     <w:sectPr>
-      <w:headerReference w:type="default" r:id="rId10"/>
+      <w:headerReference w:type="default" r:id="rId11"/>
       <w:pgSz w:w="12240" w:h="15840"/>
       <w:pgMar w:top="1418" w:right="1418" w:bottom="1418" w:left="1418" w:header="709" w:footer="709" w:gutter="0"/>
       <w:cols w:space="708"/>
@@ -6899,7 +7209,7 @@
     <b:Month>Octubre</b:Month>
     <b:Day>15</b:Day>
     <b:URL>https://www.orcromseguridad.com/es/aplicaciones-de-los-detectores-de-metales-en-seguridad/</b:URL>
-    <b:RefOrder>3</b:RefOrder>
+    <b:RefOrder>4</b:RefOrder>
   </b:Source>
   <b:Source>
     <b:Tag>Bus24</b:Tag>
@@ -6921,7 +7231,7 @@
     <b:Month>Agosto</b:Month>
     <b:Day>26</b:Day>
     <b:URL>https://www.businessresearchinsights.com/es/market-reports/digital-metal-detector-market-110562</b:URL>
-    <b:RefOrder>4</b:RefOrder>
+    <b:RefOrder>5</b:RefOrder>
   </b:Source>
   <b:Source>
     <b:Tag>ZKT23</b:Tag>
@@ -6941,7 +7251,7 @@
     <b:Month>Enero</b:Month>
     <b:Day>20</b:Day>
     <b:URL>https://www.orcromseguridad.com/es/aplicaciones-de-los-detectores-de-metales-en-seguridad/</b:URL>
-    <b:RefOrder>5</b:RefOrder>
+    <b:RefOrder>6</b:RefOrder>
   </b:Source>
   <b:Source>
     <b:Tag>Mur23</b:Tag>
@@ -6977,13 +7287,27 @@
     <b:Month>05</b:Month>
     <b:Day>19</b:Day>
     <b:URL>https://blog.nuoplanet.com/reconocimiento-iris-escaneo-retina</b:URL>
-    <b:RefOrder>6</b:RefOrder>
+    <b:RefOrder>7</b:RefOrder>
+  </b:Source>
+  <b:Source>
+    <b:Tag>Hik23</b:Tag>
+    <b:SourceType>InternetSite</b:SourceType>
+    <b:Guid>{AC354E76-DBCC-4D72-9B2A-D1FBCF0DF287}</b:Guid>
+    <b:Author>
+      <b:Author>
+        <b:Corporate>Hikvision</b:Corporate>
+      </b:Author>
+    </b:Author>
+    <b:Title>Hikvision</b:Title>
+    <b:Year>2023</b:Year>
+    <b:URL>https://www.hikvision.com/es-co/products/Access-Control-Products/Face-Recognition-Terminals/Ultra-Series/ds-k1t673tdwx/</b:URL>
+    <b:RefOrder>3</b:RefOrder>
   </b:Source>
 </b:Sources>
 </file>
 
 <file path=customXml/itemProps1.xml><?xml version="1.0" encoding="utf-8"?>
-<ds:datastoreItem xmlns:ds="http://schemas.openxmlformats.org/officeDocument/2006/customXml" ds:itemID="{220B95D7-108A-4BD9-88C9-CE833588CB7D}">
+<ds:datastoreItem xmlns:ds="http://schemas.openxmlformats.org/officeDocument/2006/customXml" ds:itemID="{F3FC7161-0F1C-4E49-AC4B-99E18FC3993E}">
   <ds:schemaRefs>
     <ds:schemaRef ds:uri="http://schemas.openxmlformats.org/officeDocument/2006/bibliography"/>
   </ds:schemaRefs>

</xml_diff>